<commit_message>
add second method for second lab
</commit_message>
<xml_diff>
--- a/NumericMethods2/Report_NM.docx
+++ b/NumericMethods2/Report_NM.docx
@@ -11,8 +11,6 @@
           <w:lang w:val="uk-UA"/>
         </w:rPr>
       </w:pPr>
-      <w:bookmarkStart w:id="0" w:name="_GoBack"/>
-      <w:bookmarkEnd w:id="0"/>
       <w:r>
         <w:rPr>
           <w:rFonts w:ascii="Times New Roman" w:hAnsi="Times New Roman" w:cs="Times New Roman"/>
@@ -367,8 +365,8 @@
           <w:szCs w:val="56"/>
         </w:rPr>
       </w:pPr>
-      <w:bookmarkStart w:id="1" w:name="_Toc65451466"/>
-      <w:bookmarkStart w:id="2" w:name="_Toc68091320"/>
+      <w:bookmarkStart w:id="0" w:name="_Toc65451466"/>
+      <w:bookmarkStart w:id="1" w:name="_Toc68195692"/>
       <w:r>
         <w:rPr>
           <w:rFonts w:ascii="Times New Roman" w:hAnsi="Times New Roman" w:cs="Times New Roman"/>
@@ -379,7 +377,7 @@
         </w:rPr>
         <w:t>Лабораторна робота №</w:t>
       </w:r>
-      <w:bookmarkEnd w:id="1"/>
+      <w:bookmarkEnd w:id="0"/>
       <w:r>
         <w:rPr>
           <w:rFonts w:ascii="Times New Roman" w:hAnsi="Times New Roman" w:cs="Times New Roman"/>
@@ -389,7 +387,7 @@
         </w:rPr>
         <w:t>2</w:t>
       </w:r>
-      <w:bookmarkEnd w:id="2"/>
+      <w:bookmarkEnd w:id="1"/>
     </w:p>
     <w:p>
       <w:pPr>
@@ -476,7 +474,7 @@
         </w:rPr>
         <w:br w:type="page"/>
       </w:r>
-      <w:bookmarkStart w:id="3" w:name="_Toc65451467"/>
+      <w:bookmarkStart w:id="2" w:name="_Toc65451467"/>
     </w:p>
     <w:sdt>
       <w:sdtPr>
@@ -532,7 +530,7 @@
           <w:r>
             <w:fldChar w:fldCharType="separate"/>
           </w:r>
-          <w:hyperlink w:anchor="_Toc68091320" w:history="1">
+          <w:hyperlink w:anchor="_Toc68195692" w:history="1">
             <w:r>
               <w:rPr>
                 <w:rStyle w:val="a9"/>
@@ -547,7 +545,6 @@
                 <w:rStyle w:val="a9"/>
                 <w:rFonts w:ascii="Times New Roman" w:hAnsi="Times New Roman" w:cs="Times New Roman"/>
                 <w:noProof/>
-                <w:lang w:val="en-US"/>
               </w:rPr>
               <w:t>2</w:t>
             </w:r>
@@ -570,7 +567,7 @@
                 <w:noProof/>
                 <w:webHidden/>
               </w:rPr>
-              <w:instrText xml:space="preserve"> PAGEREF _Toc68091320 \h </w:instrText>
+              <w:instrText xml:space="preserve"> PAGEREF _Toc68195692 \h </w:instrText>
             </w:r>
             <w:r>
               <w:rPr>
@@ -613,7 +610,7 @@
               <w:lang w:eastAsia="ru-RU"/>
             </w:rPr>
           </w:pPr>
-          <w:hyperlink w:anchor="_Toc68091321" w:history="1">
+          <w:hyperlink w:anchor="_Toc68195693" w:history="1">
             <w:r>
               <w:rPr>
                 <w:rStyle w:val="a9"/>
@@ -642,7 +639,7 @@
                 <w:noProof/>
                 <w:webHidden/>
               </w:rPr>
-              <w:instrText xml:space="preserve"> PAGEREF _Toc68091321 \h </w:instrText>
+              <w:instrText xml:space="preserve"> PAGEREF _Toc68195693 \h </w:instrText>
             </w:r>
             <w:r>
               <w:rPr>
@@ -685,7 +682,7 @@
               <w:lang w:eastAsia="ru-RU"/>
             </w:rPr>
           </w:pPr>
-          <w:hyperlink w:anchor="_Toc68091322" w:history="1">
+          <w:hyperlink w:anchor="_Toc68195694" w:history="1">
             <w:r>
               <w:rPr>
                 <w:rStyle w:val="a9"/>
@@ -714,7 +711,7 @@
                 <w:noProof/>
                 <w:webHidden/>
               </w:rPr>
-              <w:instrText xml:space="preserve"> PAGEREF _Toc68091322 \h </w:instrText>
+              <w:instrText xml:space="preserve"> PAGEREF _Toc68195694 \h </w:instrText>
             </w:r>
             <w:r>
               <w:rPr>
@@ -757,7 +754,7 @@
               <w:lang w:eastAsia="ru-RU"/>
             </w:rPr>
           </w:pPr>
-          <w:hyperlink w:anchor="_Toc68091323" w:history="1">
+          <w:hyperlink w:anchor="_Toc68195695" w:history="1">
             <w:r>
               <w:rPr>
                 <w:rStyle w:val="a9"/>
@@ -786,7 +783,7 @@
                 <w:noProof/>
                 <w:webHidden/>
               </w:rPr>
-              <w:instrText xml:space="preserve"> PAGEREF _Toc68091323 \h </w:instrText>
+              <w:instrText xml:space="preserve"> PAGEREF _Toc68195695 \h </w:instrText>
             </w:r>
             <w:r>
               <w:rPr>
@@ -829,7 +826,7 @@
               <w:lang w:eastAsia="ru-RU"/>
             </w:rPr>
           </w:pPr>
-          <w:hyperlink w:anchor="_Toc68091324" w:history="1">
+          <w:hyperlink w:anchor="_Toc68195696" w:history="1">
             <w:r>
               <w:rPr>
                 <w:rStyle w:val="a9"/>
@@ -858,7 +855,7 @@
                 <w:noProof/>
                 <w:webHidden/>
               </w:rPr>
-              <w:instrText xml:space="preserve"> PAGEREF _Toc68091324 \h </w:instrText>
+              <w:instrText xml:space="preserve"> PAGEREF _Toc68195696 \h </w:instrText>
             </w:r>
             <w:r>
               <w:rPr>
@@ -901,7 +898,7 @@
               <w:lang w:eastAsia="ru-RU"/>
             </w:rPr>
           </w:pPr>
-          <w:hyperlink w:anchor="_Toc68091325" w:history="1">
+          <w:hyperlink w:anchor="_Toc68195697" w:history="1">
             <w:r>
               <w:rPr>
                 <w:rStyle w:val="a9"/>
@@ -930,7 +927,7 @@
                 <w:noProof/>
                 <w:webHidden/>
               </w:rPr>
-              <w:instrText xml:space="preserve"> PAGEREF _Toc68091325 \h </w:instrText>
+              <w:instrText xml:space="preserve"> PAGEREF _Toc68195697 \h </w:instrText>
             </w:r>
             <w:r>
               <w:rPr>
@@ -973,7 +970,7 @@
               <w:lang w:eastAsia="ru-RU"/>
             </w:rPr>
           </w:pPr>
-          <w:hyperlink w:anchor="_Toc68091326" w:history="1">
+          <w:hyperlink w:anchor="_Toc68195698" w:history="1">
             <w:r>
               <w:rPr>
                 <w:rStyle w:val="a9"/>
@@ -1001,7 +998,7 @@
                 <w:noProof/>
                 <w:webHidden/>
               </w:rPr>
-              <w:instrText xml:space="preserve"> PAGEREF _Toc68091326 \h </w:instrText>
+              <w:instrText xml:space="preserve"> PAGEREF _Toc68195698 \h </w:instrText>
             </w:r>
             <w:r>
               <w:rPr>
@@ -1044,7 +1041,7 @@
               <w:lang w:eastAsia="ru-RU"/>
             </w:rPr>
           </w:pPr>
-          <w:hyperlink w:anchor="_Toc68091327" w:history="1">
+          <w:hyperlink w:anchor="_Toc68195699" w:history="1">
             <w:r>
               <w:rPr>
                 <w:rStyle w:val="a9"/>
@@ -1073,7 +1070,7 @@
                 <w:noProof/>
                 <w:webHidden/>
               </w:rPr>
-              <w:instrText xml:space="preserve"> PAGEREF _Toc68091327 \h </w:instrText>
+              <w:instrText xml:space="preserve"> PAGEREF _Toc68195699 \h </w:instrText>
             </w:r>
             <w:r>
               <w:rPr>
@@ -1116,7 +1113,7 @@
               <w:lang w:eastAsia="ru-RU"/>
             </w:rPr>
           </w:pPr>
-          <w:hyperlink w:anchor="_Toc68091328" w:history="1">
+          <w:hyperlink w:anchor="_Toc68195700" w:history="1">
             <w:r>
               <w:rPr>
                 <w:rStyle w:val="a9"/>
@@ -1145,7 +1142,7 @@
                 <w:noProof/>
                 <w:webHidden/>
               </w:rPr>
-              <w:instrText xml:space="preserve"> PAGEREF _Toc68091328 \h </w:instrText>
+              <w:instrText xml:space="preserve"> PAGEREF _Toc68195700 \h </w:instrText>
             </w:r>
             <w:r>
               <w:rPr>
@@ -1188,7 +1185,7 @@
               <w:lang w:eastAsia="ru-RU"/>
             </w:rPr>
           </w:pPr>
-          <w:hyperlink w:anchor="_Toc68091329" w:history="1">
+          <w:hyperlink w:anchor="_Toc68195701" w:history="1">
             <w:r>
               <w:rPr>
                 <w:rStyle w:val="a9"/>
@@ -1217,7 +1214,7 @@
                 <w:noProof/>
                 <w:webHidden/>
               </w:rPr>
-              <w:instrText xml:space="preserve"> PAGEREF _Toc68091329 \h </w:instrText>
+              <w:instrText xml:space="preserve"> PAGEREF _Toc68195701 \h </w:instrText>
             </w:r>
             <w:r>
               <w:rPr>
@@ -1237,7 +1234,7 @@
                 <w:noProof/>
                 <w:webHidden/>
               </w:rPr>
-              <w:t>6</w:t>
+              <w:t>7</w:t>
             </w:r>
             <w:r>
               <w:rPr>
@@ -1260,7 +1257,7 @@
               <w:lang w:eastAsia="ru-RU"/>
             </w:rPr>
           </w:pPr>
-          <w:hyperlink w:anchor="_Toc68091330" w:history="1">
+          <w:hyperlink w:anchor="_Toc68195702" w:history="1">
             <w:r>
               <w:rPr>
                 <w:rStyle w:val="a9"/>
@@ -1289,7 +1286,7 @@
                 <w:noProof/>
                 <w:webHidden/>
               </w:rPr>
-              <w:instrText xml:space="preserve"> PAGEREF _Toc68091330 \h </w:instrText>
+              <w:instrText xml:space="preserve"> PAGEREF _Toc68195702 \h </w:instrText>
             </w:r>
             <w:r>
               <w:rPr>
@@ -1309,7 +1306,7 @@
                 <w:noProof/>
                 <w:webHidden/>
               </w:rPr>
-              <w:t>6</w:t>
+              <w:t>7</w:t>
             </w:r>
             <w:r>
               <w:rPr>
@@ -1358,7 +1355,7 @@
           <w:lang w:val="uk-UA"/>
         </w:rPr>
       </w:pPr>
-      <w:bookmarkStart w:id="4" w:name="_Toc68091321"/>
+      <w:bookmarkStart w:id="3" w:name="_Toc68195693"/>
       <w:r>
         <w:rPr>
           <w:rFonts w:ascii="Times New Roman" w:hAnsi="Times New Roman" w:cs="Times New Roman"/>
@@ -1367,8 +1364,8 @@
         <w:lastRenderedPageBreak/>
         <w:t>Завдання 1</w:t>
       </w:r>
+      <w:bookmarkEnd w:id="2"/>
       <w:bookmarkEnd w:id="3"/>
-      <w:bookmarkEnd w:id="4"/>
     </w:p>
     <w:p>
       <w:pPr>
@@ -1378,8 +1375,8 @@
           <w:lang w:val="uk-UA"/>
         </w:rPr>
       </w:pPr>
-      <w:bookmarkStart w:id="5" w:name="_Toc65451468"/>
-      <w:bookmarkStart w:id="6" w:name="_Toc68091322"/>
+      <w:bookmarkStart w:id="4" w:name="_Toc65451468"/>
+      <w:bookmarkStart w:id="5" w:name="_Toc68195694"/>
       <w:r>
         <w:rPr>
           <w:rFonts w:ascii="Times New Roman" w:hAnsi="Times New Roman" w:cs="Times New Roman"/>
@@ -1387,8 +1384,8 @@
         </w:rPr>
         <w:t>1) Умова завдання</w:t>
       </w:r>
+      <w:bookmarkEnd w:id="4"/>
       <w:bookmarkEnd w:id="5"/>
-      <w:bookmarkEnd w:id="6"/>
     </w:p>
     <w:p>
       <w:pPr>
@@ -1397,7 +1394,7 @@
           <w:lang w:val="uk-UA"/>
         </w:rPr>
       </w:pPr>
-      <w:bookmarkStart w:id="7" w:name="_Toc65451469"/>
+      <w:bookmarkStart w:id="6" w:name="_Toc65451469"/>
       <w:r>
         <w:rPr>
           <w:rFonts w:ascii="Times New Roman" w:hAnsi="Times New Roman" w:cs="Times New Roman"/>
@@ -2109,7 +2106,7 @@
           <w:lang w:val="uk-UA"/>
         </w:rPr>
       </w:pPr>
-      <w:bookmarkStart w:id="8" w:name="_Toc68091323"/>
+      <w:bookmarkStart w:id="7" w:name="_Toc68195695"/>
       <w:r>
         <w:rPr>
           <w:rFonts w:ascii="Times New Roman" w:hAnsi="Times New Roman" w:cs="Times New Roman"/>
@@ -2137,8 +2134,8 @@
         </w:rPr>
         <w:t>Теоретичні відомості</w:t>
       </w:r>
+      <w:bookmarkEnd w:id="6"/>
       <w:bookmarkEnd w:id="7"/>
-      <w:bookmarkEnd w:id="8"/>
     </w:p>
     <w:p>
       <w:pPr>
@@ -4768,8 +4765,8 @@
           <w:szCs w:val="24"/>
         </w:rPr>
       </w:pPr>
-      <w:bookmarkStart w:id="9" w:name="_Toc65451471"/>
-      <w:bookmarkStart w:id="10" w:name="_Toc68091324"/>
+      <w:bookmarkStart w:id="8" w:name="_Toc65451471"/>
+      <w:bookmarkStart w:id="9" w:name="_Toc68195696"/>
       <w:r>
         <w:rPr>
           <w:rFonts w:ascii="Times New Roman" w:hAnsi="Times New Roman" w:cs="Times New Roman"/>
@@ -4806,8 +4803,8 @@
         </w:rPr>
         <w:t>Необхідні обчислення</w:t>
       </w:r>
+      <w:bookmarkEnd w:id="8"/>
       <w:bookmarkEnd w:id="9"/>
-      <w:bookmarkEnd w:id="10"/>
     </w:p>
     <w:p>
       <w:pPr>
@@ -16641,7 +16638,6 @@
         <w:rPr>
           <w:rFonts w:ascii="Times New Roman" w:eastAsiaTheme="minorEastAsia" w:hAnsi="Times New Roman" w:cs="Times New Roman"/>
           <w:szCs w:val="18"/>
-          <w:lang w:val="en-US"/>
         </w:rPr>
       </w:pPr>
       <w:r>
@@ -16682,7 +16678,6 @@
                 <w:rFonts w:ascii="Cambria Math" w:eastAsiaTheme="minorEastAsia" w:hAnsi="Cambria Math" w:cs="Times New Roman"/>
                 <w:szCs w:val="18"/>
                 <w:highlight w:val="yellow"/>
-                <w:lang w:val="en-US"/>
               </w:rPr>
               <m:t>1</m:t>
             </m:r>
@@ -16693,7 +16688,6 @@
             <w:rFonts w:ascii="Cambria Math" w:eastAsiaTheme="minorEastAsia" w:hAnsi="Cambria Math" w:cs="Times New Roman"/>
             <w:szCs w:val="18"/>
             <w:highlight w:val="yellow"/>
-            <w:lang w:val="en-US"/>
           </w:rPr>
           <m:t xml:space="preserve">=3, </m:t>
         </m:r>
@@ -16715,9 +16709,17 @@
                 <w:rFonts w:ascii="Cambria Math" w:eastAsiaTheme="minorEastAsia" w:hAnsi="Cambria Math" w:cs="Times New Roman"/>
                 <w:szCs w:val="18"/>
                 <w:highlight w:val="yellow"/>
+              </w:rPr>
+              <m:t xml:space="preserve"> </m:t>
+            </m:r>
+            <m:r>
+              <w:rPr>
+                <w:rFonts w:ascii="Cambria Math" w:eastAsiaTheme="minorEastAsia" w:hAnsi="Cambria Math" w:cs="Times New Roman"/>
+                <w:szCs w:val="18"/>
+                <w:highlight w:val="yellow"/>
                 <w:lang w:val="en-US"/>
               </w:rPr>
-              <m:t xml:space="preserve"> x</m:t>
+              <m:t>x</m:t>
             </m:r>
           </m:e>
           <m:sub>
@@ -16726,7 +16728,6 @@
                 <w:rFonts w:ascii="Cambria Math" w:eastAsiaTheme="minorEastAsia" w:hAnsi="Cambria Math" w:cs="Times New Roman"/>
                 <w:szCs w:val="18"/>
                 <w:highlight w:val="yellow"/>
-                <w:lang w:val="en-US"/>
               </w:rPr>
               <m:t>2</m:t>
             </m:r>
@@ -16737,7 +16738,6 @@
             <w:rFonts w:ascii="Cambria Math" w:eastAsiaTheme="minorEastAsia" w:hAnsi="Cambria Math" w:cs="Times New Roman"/>
             <w:szCs w:val="18"/>
             <w:highlight w:val="yellow"/>
-            <w:lang w:val="en-US"/>
           </w:rPr>
           <m:t>=4,</m:t>
         </m:r>
@@ -16759,9 +16759,17 @@
                 <w:rFonts w:ascii="Cambria Math" w:eastAsiaTheme="minorEastAsia" w:hAnsi="Cambria Math" w:cs="Times New Roman"/>
                 <w:szCs w:val="18"/>
                 <w:highlight w:val="yellow"/>
+              </w:rPr>
+              <m:t xml:space="preserve"> </m:t>
+            </m:r>
+            <m:r>
+              <w:rPr>
+                <w:rFonts w:ascii="Cambria Math" w:eastAsiaTheme="minorEastAsia" w:hAnsi="Cambria Math" w:cs="Times New Roman"/>
+                <w:szCs w:val="18"/>
+                <w:highlight w:val="yellow"/>
                 <w:lang w:val="en-US"/>
               </w:rPr>
-              <m:t xml:space="preserve"> x</m:t>
+              <m:t>x</m:t>
             </m:r>
           </m:e>
           <m:sub>
@@ -16770,7 +16778,6 @@
                 <w:rFonts w:ascii="Cambria Math" w:eastAsiaTheme="minorEastAsia" w:hAnsi="Cambria Math" w:cs="Times New Roman"/>
                 <w:szCs w:val="18"/>
                 <w:highlight w:val="yellow"/>
-                <w:lang w:val="en-US"/>
               </w:rPr>
               <m:t>3</m:t>
             </m:r>
@@ -16781,7 +16788,6 @@
             <w:rFonts w:ascii="Cambria Math" w:eastAsiaTheme="minorEastAsia" w:hAnsi="Cambria Math" w:cs="Times New Roman"/>
             <w:szCs w:val="18"/>
             <w:highlight w:val="yellow"/>
-            <w:lang w:val="en-US"/>
           </w:rPr>
           <m:t>=5,</m:t>
         </m:r>
@@ -16803,9 +16809,17 @@
                 <w:rFonts w:ascii="Cambria Math" w:eastAsiaTheme="minorEastAsia" w:hAnsi="Cambria Math" w:cs="Times New Roman"/>
                 <w:szCs w:val="18"/>
                 <w:highlight w:val="yellow"/>
+              </w:rPr>
+              <m:t xml:space="preserve"> </m:t>
+            </m:r>
+            <m:r>
+              <w:rPr>
+                <w:rFonts w:ascii="Cambria Math" w:eastAsiaTheme="minorEastAsia" w:hAnsi="Cambria Math" w:cs="Times New Roman"/>
+                <w:szCs w:val="18"/>
+                <w:highlight w:val="yellow"/>
                 <w:lang w:val="en-US"/>
               </w:rPr>
-              <m:t xml:space="preserve"> x</m:t>
+              <m:t>x</m:t>
             </m:r>
           </m:e>
           <m:sub>
@@ -16814,7 +16828,6 @@
                 <w:rFonts w:ascii="Cambria Math" w:eastAsiaTheme="minorEastAsia" w:hAnsi="Cambria Math" w:cs="Times New Roman"/>
                 <w:szCs w:val="18"/>
                 <w:highlight w:val="yellow"/>
-                <w:lang w:val="en-US"/>
               </w:rPr>
               <m:t>4</m:t>
             </m:r>
@@ -16825,7 +16838,6 @@
             <w:rFonts w:ascii="Cambria Math" w:eastAsiaTheme="minorEastAsia" w:hAnsi="Cambria Math" w:cs="Times New Roman"/>
             <w:szCs w:val="18"/>
             <w:highlight w:val="yellow"/>
-            <w:lang w:val="en-US"/>
           </w:rPr>
           <m:t>=6</m:t>
         </m:r>
@@ -16833,7 +16845,6 @@
           <w:rPr>
             <w:rFonts w:ascii="Cambria Math" w:eastAsiaTheme="minorEastAsia" w:hAnsi="Cambria Math" w:cs="Times New Roman"/>
             <w:szCs w:val="18"/>
-            <w:lang w:val="en-US"/>
           </w:rPr>
           <m:t>.</m:t>
         </m:r>
@@ -16849,8 +16860,8 @@
           <w:lang w:val="uk-UA"/>
         </w:rPr>
       </w:pPr>
-      <w:bookmarkStart w:id="11" w:name="_Toc65451472"/>
-      <w:bookmarkStart w:id="12" w:name="_Toc68091325"/>
+      <w:bookmarkStart w:id="10" w:name="_Toc65451472"/>
+      <w:bookmarkStart w:id="11" w:name="_Toc68195697"/>
       <w:r>
         <w:rPr>
           <w:rFonts w:ascii="Times New Roman" w:hAnsi="Times New Roman" w:cs="Times New Roman"/>
@@ -16887,8 +16898,8 @@
         </w:rPr>
         <w:t>Результат роботи програми</w:t>
       </w:r>
+      <w:bookmarkEnd w:id="10"/>
       <w:bookmarkEnd w:id="11"/>
-      <w:bookmarkEnd w:id="12"/>
     </w:p>
     <w:p>
       <w:pPr>
@@ -16958,8 +16969,8 @@
           <w:rFonts w:eastAsiaTheme="minorEastAsia"/>
         </w:rPr>
       </w:pPr>
-      <w:bookmarkStart w:id="13" w:name="_Toc65451473"/>
-      <w:bookmarkStart w:id="14" w:name="_Toc68091326"/>
+      <w:bookmarkStart w:id="12" w:name="_Toc65451473"/>
+      <w:bookmarkStart w:id="13" w:name="_Toc68195698"/>
       <w:r>
         <w:rPr>
           <w:lang w:val="uk-UA"/>
@@ -16973,8 +16984,8 @@
         </w:rPr>
         <w:t>2</w:t>
       </w:r>
+      <w:bookmarkEnd w:id="12"/>
       <w:bookmarkEnd w:id="13"/>
-      <w:bookmarkEnd w:id="14"/>
     </w:p>
     <w:p>
       <w:pPr>
@@ -16984,8 +16995,8 @@
           <w:lang w:val="uk-UA"/>
         </w:rPr>
       </w:pPr>
-      <w:bookmarkStart w:id="15" w:name="_Toc65451474"/>
-      <w:bookmarkStart w:id="16" w:name="_Toc68091327"/>
+      <w:bookmarkStart w:id="14" w:name="_Toc65451474"/>
+      <w:bookmarkStart w:id="15" w:name="_Toc68195699"/>
       <w:r>
         <w:rPr>
           <w:rFonts w:ascii="Times New Roman" w:hAnsi="Times New Roman" w:cs="Times New Roman"/>
@@ -16993,8 +17004,8 @@
         </w:rPr>
         <w:t>1) Умова завдання</w:t>
       </w:r>
+      <w:bookmarkEnd w:id="14"/>
       <w:bookmarkEnd w:id="15"/>
-      <w:bookmarkEnd w:id="16"/>
     </w:p>
     <w:p>
       <w:pPr>
@@ -17003,7 +17014,7 @@
           <w:lang w:val="uk-UA"/>
         </w:rPr>
       </w:pPr>
-      <w:bookmarkStart w:id="17" w:name="_Toc65451475"/>
+      <w:bookmarkStart w:id="16" w:name="_Toc65451475"/>
       <w:r>
         <w:rPr>
           <w:rFonts w:ascii="Times New Roman" w:hAnsi="Times New Roman" w:cs="Times New Roman"/>
@@ -17476,7 +17487,7 @@
           <w:lang w:val="uk-UA"/>
         </w:rPr>
       </w:pPr>
-      <w:bookmarkStart w:id="18" w:name="_Toc68091328"/>
+      <w:bookmarkStart w:id="17" w:name="_Toc68195700"/>
       <w:r>
         <w:rPr>
           <w:rFonts w:ascii="Times New Roman" w:hAnsi="Times New Roman" w:cs="Times New Roman"/>
@@ -17504,8 +17515,8 @@
         </w:rPr>
         <w:t>Теоретичні відомості</w:t>
       </w:r>
+      <w:bookmarkEnd w:id="16"/>
       <w:bookmarkEnd w:id="17"/>
-      <w:bookmarkEnd w:id="18"/>
     </w:p>
     <w:p>
       <w:pPr>
@@ -18808,43 +18819,43 @@
                   </m:nary>
                 </m:e>
               </m:d>
+            </m:e>
+          </m:rad>
+          <m:r>
+            <w:rPr>
+              <w:rFonts w:ascii="Cambria Math" w:eastAsiaTheme="minorEastAsia" w:hAnsi="Cambria Math" w:cs="Times New Roman"/>
+              <w:lang w:val="en-US"/>
+            </w:rPr>
+            <m:t>, i=</m:t>
+          </m:r>
+          <m:bar>
+            <m:barPr>
+              <m:pos m:val="top"/>
+              <m:ctrlPr>
+                <w:rPr>
+                  <w:rFonts w:ascii="Cambria Math" w:eastAsiaTheme="minorEastAsia" w:hAnsi="Cambria Math" w:cs="Times New Roman"/>
+                  <w:i/>
+                  <w:lang w:val="en-US"/>
+                </w:rPr>
+              </m:ctrlPr>
+            </m:barPr>
+            <m:e>
               <m:r>
                 <w:rPr>
                   <w:rFonts w:ascii="Cambria Math" w:eastAsiaTheme="minorEastAsia" w:hAnsi="Cambria Math" w:cs="Times New Roman"/>
                   <w:lang w:val="en-US"/>
                 </w:rPr>
-                <m:t>, i=</m:t>
-              </m:r>
-              <m:bar>
-                <m:barPr>
-                  <m:pos m:val="top"/>
-                  <m:ctrlPr>
-                    <w:rPr>
-                      <w:rFonts w:ascii="Cambria Math" w:eastAsiaTheme="minorEastAsia" w:hAnsi="Cambria Math" w:cs="Times New Roman"/>
-                      <w:i/>
-                      <w:lang w:val="en-US"/>
-                    </w:rPr>
-                  </m:ctrlPr>
-                </m:barPr>
-                <m:e>
-                  <m:r>
-                    <w:rPr>
-                      <w:rFonts w:ascii="Cambria Math" w:eastAsiaTheme="minorEastAsia" w:hAnsi="Cambria Math" w:cs="Times New Roman"/>
-                      <w:lang w:val="en-US"/>
-                    </w:rPr>
-                    <m:t>1,n</m:t>
-                  </m:r>
-                </m:e>
-              </m:bar>
-              <m:r>
-                <w:rPr>
-                  <w:rFonts w:ascii="Cambria Math" w:eastAsiaTheme="minorEastAsia" w:hAnsi="Cambria Math" w:cs="Times New Roman"/>
-                  <w:lang w:val="en-US"/>
-                </w:rPr>
-                <m:t>,</m:t>
+                <m:t>1,n</m:t>
               </m:r>
             </m:e>
-          </m:rad>
+          </m:bar>
+          <m:r>
+            <w:rPr>
+              <w:rFonts w:ascii="Cambria Math" w:eastAsiaTheme="minorEastAsia" w:hAnsi="Cambria Math" w:cs="Times New Roman"/>
+              <w:lang w:val="en-US"/>
+            </w:rPr>
+            <m:t>,</m:t>
+          </m:r>
         </m:oMath>
       </m:oMathPara>
     </w:p>
@@ -19982,61 +19993,7 @@
           <w:lang w:val="uk-UA"/>
         </w:rPr>
       </w:pPr>
-      <w:bookmarkStart w:id="19" w:name="_Toc65451477"/>
-      <w:bookmarkStart w:id="20" w:name="_Toc68091329"/>
-      <w:r>
-        <w:rPr>
-          <w:rFonts w:ascii="Times New Roman" w:hAnsi="Times New Roman" w:cs="Times New Roman"/>
-          <w:sz w:val="24"/>
-          <w:szCs w:val="24"/>
-          <w:lang w:val="uk-UA"/>
-        </w:rPr>
-        <w:t>3</w:t>
-      </w:r>
-      <w:r>
-        <w:rPr>
-          <w:rFonts w:ascii="Times New Roman" w:hAnsi="Times New Roman" w:cs="Times New Roman"/>
-          <w:sz w:val="24"/>
-          <w:szCs w:val="24"/>
-          <w:lang w:val="uk-UA"/>
-        </w:rPr>
-        <w:t>)</w:t>
-      </w:r>
-      <w:r>
-        <w:rPr>
-          <w:rFonts w:ascii="Times New Roman" w:hAnsi="Times New Roman" w:cs="Times New Roman"/>
-          <w:sz w:val="24"/>
-          <w:szCs w:val="24"/>
-          <w:lang w:val="uk-UA"/>
-        </w:rPr>
-        <w:t xml:space="preserve"> </w:t>
-      </w:r>
-      <w:r>
-        <w:rPr>
-          <w:rFonts w:ascii="Times New Roman" w:hAnsi="Times New Roman" w:cs="Times New Roman"/>
-          <w:sz w:val="24"/>
-          <w:szCs w:val="24"/>
-          <w:lang w:val="uk-UA"/>
-        </w:rPr>
-        <w:t>Необхідні обчислення</w:t>
-      </w:r>
-      <w:bookmarkEnd w:id="19"/>
-      <w:bookmarkEnd w:id="20"/>
-    </w:p>
-    <w:p>
-      <w:pPr>
-        <w:rPr>
-          <w:rFonts w:eastAsiaTheme="minorEastAsia"/>
-          <w:lang w:val="uk-UA"/>
-        </w:rPr>
-      </w:pPr>
-      <w:r>
-        <w:rPr>
-          <w:rFonts w:eastAsiaTheme="minorEastAsia"/>
-          <w:lang w:val="uk-UA"/>
-        </w:rPr>
-        <w:t xml:space="preserve"> </w:t>
-      </w:r>
+      <w:bookmarkStart w:id="18" w:name="_Toc65451477"/>
     </w:p>
     <w:p>
       <w:pPr>
@@ -20045,66 +20002,3478 @@
           <w:rFonts w:ascii="Times New Roman" w:hAnsi="Times New Roman" w:cs="Times New Roman"/>
           <w:sz w:val="24"/>
           <w:szCs w:val="24"/>
-          <w:lang w:val="en-US"/>
-        </w:rPr>
-      </w:pPr>
-      <w:bookmarkStart w:id="21" w:name="_Toc65451478"/>
-      <w:bookmarkStart w:id="22" w:name="_Toc68091330"/>
-      <w:r>
-        <w:rPr>
-          <w:rFonts w:ascii="Times New Roman" w:hAnsi="Times New Roman" w:cs="Times New Roman"/>
-          <w:sz w:val="24"/>
-          <w:szCs w:val="24"/>
-          <w:lang w:val="uk-UA"/>
-        </w:rPr>
-        <w:t>4</w:t>
-      </w:r>
-      <w:r>
-        <w:rPr>
-          <w:rFonts w:ascii="Times New Roman" w:hAnsi="Times New Roman" w:cs="Times New Roman"/>
-          <w:sz w:val="24"/>
-          <w:szCs w:val="24"/>
-          <w:lang w:val="uk-UA"/>
-        </w:rPr>
-        <w:t>)</w:t>
-      </w:r>
-      <w:r>
-        <w:rPr>
-          <w:rFonts w:ascii="Times New Roman" w:hAnsi="Times New Roman" w:cs="Times New Roman"/>
-          <w:sz w:val="24"/>
-          <w:szCs w:val="24"/>
-          <w:lang w:val="uk-UA"/>
-        </w:rPr>
-        <w:t xml:space="preserve"> </w:t>
-      </w:r>
-      <w:r>
-        <w:rPr>
-          <w:rFonts w:ascii="Times New Roman" w:hAnsi="Times New Roman" w:cs="Times New Roman"/>
-          <w:sz w:val="24"/>
-          <w:szCs w:val="24"/>
-          <w:lang w:val="uk-UA"/>
-        </w:rPr>
-        <w:t>Результат роботи програми</w:t>
-      </w:r>
-      <w:bookmarkEnd w:id="21"/>
-      <w:bookmarkEnd w:id="22"/>
-    </w:p>
-    <w:p>
-      <w:pPr>
-        <w:rPr>
           <w:lang w:val="uk-UA"/>
         </w:rPr>
       </w:pPr>
     </w:p>
     <w:p>
       <w:pPr>
+        <w:pStyle w:val="2"/>
+        <w:rPr>
+          <w:rFonts w:ascii="Times New Roman" w:hAnsi="Times New Roman" w:cs="Times New Roman"/>
+          <w:sz w:val="24"/>
+          <w:szCs w:val="24"/>
+          <w:lang w:val="uk-UA"/>
+        </w:rPr>
+      </w:pPr>
+      <w:bookmarkStart w:id="19" w:name="_Toc68195701"/>
+      <w:r>
+        <w:rPr>
+          <w:rFonts w:ascii="Times New Roman" w:hAnsi="Times New Roman" w:cs="Times New Roman"/>
+          <w:sz w:val="24"/>
+          <w:szCs w:val="24"/>
+          <w:lang w:val="uk-UA"/>
+        </w:rPr>
+        <w:t>3</w:t>
+      </w:r>
+      <w:r>
+        <w:rPr>
+          <w:rFonts w:ascii="Times New Roman" w:hAnsi="Times New Roman" w:cs="Times New Roman"/>
+          <w:sz w:val="24"/>
+          <w:szCs w:val="24"/>
+          <w:lang w:val="uk-UA"/>
+        </w:rPr>
+        <w:t>)</w:t>
+      </w:r>
+      <w:r>
+        <w:rPr>
+          <w:rFonts w:ascii="Times New Roman" w:hAnsi="Times New Roman" w:cs="Times New Roman"/>
+          <w:sz w:val="24"/>
+          <w:szCs w:val="24"/>
+          <w:lang w:val="uk-UA"/>
+        </w:rPr>
+        <w:t xml:space="preserve"> </w:t>
+      </w:r>
+      <w:r>
+        <w:rPr>
+          <w:rFonts w:ascii="Times New Roman" w:hAnsi="Times New Roman" w:cs="Times New Roman"/>
+          <w:sz w:val="24"/>
+          <w:szCs w:val="24"/>
+          <w:lang w:val="uk-UA"/>
+        </w:rPr>
+        <w:t>Необхідні обчислення</w:t>
+      </w:r>
+      <w:bookmarkEnd w:id="18"/>
+      <w:bookmarkEnd w:id="19"/>
+    </w:p>
+    <w:p>
+      <w:pPr>
+        <w:jc w:val="center"/>
+        <w:rPr>
+          <w:rFonts w:eastAsiaTheme="minorEastAsia"/>
+          <w:i/>
+          <w:lang w:val="uk-UA"/>
+        </w:rPr>
+      </w:pPr>
+      <m:oMathPara>
+        <m:oMath>
+          <m:r>
+            <w:rPr>
+              <w:rFonts w:ascii="Cambria Math" w:eastAsiaTheme="minorEastAsia" w:hAnsi="Cambria Math"/>
+              <w:lang w:val="uk-UA"/>
+            </w:rPr>
+            <m:t>A=</m:t>
+          </m:r>
+          <m:d>
+            <m:dPr>
+              <m:ctrlPr>
+                <w:rPr>
+                  <w:rFonts w:ascii="Cambria Math" w:eastAsiaTheme="minorEastAsia" w:hAnsi="Cambria Math"/>
+                  <w:i/>
+                  <w:lang w:val="uk-UA"/>
+                </w:rPr>
+              </m:ctrlPr>
+            </m:dPr>
+            <m:e>
+              <m:m>
+                <m:mPr>
+                  <m:mcs>
+                    <m:mc>
+                      <m:mcPr>
+                        <m:count m:val="3"/>
+                        <m:mcJc m:val="center"/>
+                      </m:mcPr>
+                    </m:mc>
+                  </m:mcs>
+                  <m:ctrlPr>
+                    <w:rPr>
+                      <w:rFonts w:ascii="Cambria Math" w:eastAsiaTheme="minorEastAsia" w:hAnsi="Cambria Math"/>
+                      <w:i/>
+                      <w:lang w:val="uk-UA"/>
+                    </w:rPr>
+                  </m:ctrlPr>
+                </m:mPr>
+                <m:mr>
+                  <m:e>
+                    <m:r>
+                      <w:rPr>
+                        <w:rFonts w:ascii="Cambria Math" w:eastAsiaTheme="minorEastAsia" w:hAnsi="Cambria Math"/>
+                        <w:lang w:val="uk-UA"/>
+                      </w:rPr>
+                      <m:t>1</m:t>
+                    </m:r>
+                  </m:e>
+                  <m:e>
+                    <m:r>
+                      <w:rPr>
+                        <w:rFonts w:ascii="Cambria Math" w:eastAsiaTheme="minorEastAsia" w:hAnsi="Cambria Math"/>
+                        <w:lang w:val="uk-UA"/>
+                      </w:rPr>
+                      <m:t>2</m:t>
+                    </m:r>
+                  </m:e>
+                  <m:e>
+                    <m:r>
+                      <w:rPr>
+                        <w:rFonts w:ascii="Cambria Math" w:eastAsiaTheme="minorEastAsia" w:hAnsi="Cambria Math"/>
+                        <w:lang w:val="uk-UA"/>
+                      </w:rPr>
+                      <m:t>0</m:t>
+                    </m:r>
+                  </m:e>
+                </m:mr>
+                <m:mr>
+                  <m:e>
+                    <m:r>
+                      <w:rPr>
+                        <w:rFonts w:ascii="Cambria Math" w:eastAsiaTheme="minorEastAsia" w:hAnsi="Cambria Math"/>
+                        <w:lang w:val="uk-UA"/>
+                      </w:rPr>
+                      <m:t>2</m:t>
+                    </m:r>
+                  </m:e>
+                  <m:e>
+                    <m:r>
+                      <w:rPr>
+                        <w:rFonts w:ascii="Cambria Math" w:eastAsiaTheme="minorEastAsia" w:hAnsi="Cambria Math"/>
+                        <w:lang w:val="uk-UA"/>
+                      </w:rPr>
+                      <m:t>2</m:t>
+                    </m:r>
+                  </m:e>
+                  <m:e>
+                    <m:r>
+                      <w:rPr>
+                        <w:rFonts w:ascii="Cambria Math" w:eastAsiaTheme="minorEastAsia" w:hAnsi="Cambria Math"/>
+                        <w:lang w:val="uk-UA"/>
+                      </w:rPr>
+                      <m:t>4</m:t>
+                    </m:r>
+                  </m:e>
+                </m:mr>
+                <m:mr>
+                  <m:e>
+                    <m:r>
+                      <w:rPr>
+                        <w:rFonts w:ascii="Cambria Math" w:eastAsiaTheme="minorEastAsia" w:hAnsi="Cambria Math"/>
+                        <w:lang w:val="uk-UA"/>
+                      </w:rPr>
+                      <m:t>0</m:t>
+                    </m:r>
+                  </m:e>
+                  <m:e>
+                    <m:r>
+                      <w:rPr>
+                        <w:rFonts w:ascii="Cambria Math" w:eastAsiaTheme="minorEastAsia" w:hAnsi="Cambria Math"/>
+                        <w:lang w:val="uk-UA"/>
+                      </w:rPr>
+                      <m:t>4</m:t>
+                    </m:r>
+                  </m:e>
+                  <m:e>
+                    <m:r>
+                      <w:rPr>
+                        <w:rFonts w:ascii="Cambria Math" w:eastAsiaTheme="minorEastAsia" w:hAnsi="Cambria Math"/>
+                        <w:lang w:val="uk-UA"/>
+                      </w:rPr>
+                      <m:t>3</m:t>
+                    </m:r>
+                  </m:e>
+                </m:mr>
+              </m:m>
+            </m:e>
+          </m:d>
+          <m:r>
+            <w:rPr>
+              <w:rFonts w:ascii="Cambria Math" w:eastAsiaTheme="minorEastAsia" w:hAnsi="Cambria Math"/>
+              <w:lang w:val="uk-UA"/>
+            </w:rPr>
+            <m:t xml:space="preserve">, </m:t>
+          </m:r>
+          <m:acc>
+            <m:accPr>
+              <m:chr m:val="⃗"/>
+              <m:ctrlPr>
+                <w:rPr>
+                  <w:rFonts w:ascii="Cambria Math" w:eastAsiaTheme="minorEastAsia" w:hAnsi="Cambria Math"/>
+                  <w:i/>
+                  <w:lang w:val="uk-UA"/>
+                </w:rPr>
+              </m:ctrlPr>
+            </m:accPr>
+            <m:e>
+              <m:r>
+                <w:rPr>
+                  <w:rFonts w:ascii="Cambria Math" w:eastAsiaTheme="minorEastAsia" w:hAnsi="Cambria Math"/>
+                  <w:lang w:val="uk-UA"/>
+                </w:rPr>
+                <m:t>b</m:t>
+              </m:r>
+            </m:e>
+          </m:acc>
+          <m:r>
+            <w:rPr>
+              <w:rFonts w:ascii="Cambria Math" w:eastAsiaTheme="minorEastAsia" w:hAnsi="Cambria Math"/>
+              <w:lang w:val="uk-UA"/>
+            </w:rPr>
+            <m:t>=</m:t>
+          </m:r>
+          <m:d>
+            <m:dPr>
+              <m:ctrlPr>
+                <w:rPr>
+                  <w:rFonts w:ascii="Cambria Math" w:eastAsiaTheme="minorEastAsia" w:hAnsi="Cambria Math"/>
+                  <w:i/>
+                  <w:lang w:val="uk-UA"/>
+                </w:rPr>
+              </m:ctrlPr>
+            </m:dPr>
+            <m:e>
+              <m:m>
+                <m:mPr>
+                  <m:mcs>
+                    <m:mc>
+                      <m:mcPr>
+                        <m:count m:val="1"/>
+                        <m:mcJc m:val="center"/>
+                      </m:mcPr>
+                    </m:mc>
+                  </m:mcs>
+                  <m:ctrlPr>
+                    <w:rPr>
+                      <w:rFonts w:ascii="Cambria Math" w:eastAsiaTheme="minorEastAsia" w:hAnsi="Cambria Math"/>
+                      <w:i/>
+                      <w:lang w:val="uk-UA"/>
+                    </w:rPr>
+                  </m:ctrlPr>
+                </m:mPr>
+                <m:mr>
+                  <m:e>
+                    <m:r>
+                      <w:rPr>
+                        <w:rFonts w:ascii="Cambria Math" w:eastAsiaTheme="minorEastAsia" w:hAnsi="Cambria Math"/>
+                        <w:lang w:val="uk-UA"/>
+                      </w:rPr>
+                      <m:t>5</m:t>
+                    </m:r>
+                  </m:e>
+                </m:mr>
+                <m:mr>
+                  <m:e>
+                    <m:r>
+                      <w:rPr>
+                        <w:rFonts w:ascii="Cambria Math" w:eastAsiaTheme="minorEastAsia" w:hAnsi="Cambria Math"/>
+                        <w:lang w:val="uk-UA"/>
+                      </w:rPr>
+                      <m:t>22</m:t>
+                    </m:r>
+                  </m:e>
+                </m:mr>
+                <m:mr>
+                  <m:e>
+                    <m:r>
+                      <w:rPr>
+                        <w:rFonts w:ascii="Cambria Math" w:eastAsiaTheme="minorEastAsia" w:hAnsi="Cambria Math"/>
+                        <w:lang w:val="uk-UA"/>
+                      </w:rPr>
+                      <m:t>20</m:t>
+                    </m:r>
+                  </m:e>
+                </m:mr>
+              </m:m>
+            </m:e>
+          </m:d>
+        </m:oMath>
+      </m:oMathPara>
+    </w:p>
+    <w:p>
+      <w:pPr>
+        <w:rPr>
+          <w:rFonts w:eastAsiaTheme="minorEastAsia"/>
+          <w:lang w:val="uk-UA"/>
+        </w:rPr>
+      </w:pPr>
+      <w:r>
+        <w:rPr>
+          <w:rFonts w:eastAsiaTheme="minorEastAsia"/>
+          <w:lang w:val="uk-UA"/>
+        </w:rPr>
+        <w:t xml:space="preserve">Знайдемо розклад матриці </w:t>
+      </w:r>
+      <m:oMath>
+        <m:r>
+          <w:rPr>
+            <w:rFonts w:ascii="Cambria Math" w:eastAsiaTheme="minorEastAsia" w:hAnsi="Cambria Math"/>
+            <w:lang w:val="uk-UA"/>
+          </w:rPr>
+          <m:t>A=</m:t>
+        </m:r>
+        <m:sSup>
+          <m:sSupPr>
+            <m:ctrlPr>
+              <w:rPr>
+                <w:rFonts w:ascii="Cambria Math" w:eastAsiaTheme="minorEastAsia" w:hAnsi="Cambria Math"/>
+                <w:i/>
+                <w:lang w:val="uk-UA"/>
+              </w:rPr>
+            </m:ctrlPr>
+          </m:sSupPr>
+          <m:e>
+            <m:r>
+              <w:rPr>
+                <w:rFonts w:ascii="Cambria Math" w:eastAsiaTheme="minorEastAsia" w:hAnsi="Cambria Math"/>
+                <w:lang w:val="uk-UA"/>
+              </w:rPr>
+              <m:t>S</m:t>
+            </m:r>
+          </m:e>
+          <m:sup>
+            <m:r>
+              <w:rPr>
+                <w:rFonts w:ascii="Cambria Math" w:eastAsiaTheme="minorEastAsia" w:hAnsi="Cambria Math"/>
+                <w:lang w:val="uk-UA"/>
+              </w:rPr>
+              <m:t>T</m:t>
+            </m:r>
+          </m:sup>
+        </m:sSup>
+        <m:r>
+          <w:rPr>
+            <w:rFonts w:ascii="Cambria Math" w:eastAsiaTheme="minorEastAsia" w:hAnsi="Cambria Math"/>
+            <w:lang w:val="uk-UA"/>
+          </w:rPr>
+          <m:t>DS</m:t>
+        </m:r>
+      </m:oMath>
+      <w:r>
+        <w:rPr>
+          <w:rFonts w:eastAsiaTheme="minorEastAsia"/>
+        </w:rPr>
+        <w:t xml:space="preserve">, </w:t>
+      </w:r>
+      <w:r>
+        <w:rPr>
+          <w:rFonts w:eastAsiaTheme="minorEastAsia"/>
+          <w:lang w:val="uk-UA"/>
+        </w:rPr>
+        <w:t xml:space="preserve">де </w:t>
+      </w:r>
+      <m:oMath>
+        <m:r>
+          <w:rPr>
+            <w:rFonts w:ascii="Cambria Math" w:eastAsiaTheme="minorEastAsia" w:hAnsi="Cambria Math"/>
+            <w:lang w:val="uk-UA"/>
+          </w:rPr>
+          <m:t>S</m:t>
+        </m:r>
+      </m:oMath>
+      <w:r>
+        <w:rPr>
+          <w:rFonts w:eastAsiaTheme="minorEastAsia"/>
+          <w:lang w:val="uk-UA"/>
+        </w:rPr>
+        <w:t xml:space="preserve"> – права трикутна матриця, а </w:t>
+      </w:r>
+      <m:oMath>
+        <m:r>
+          <w:rPr>
+            <w:rFonts w:ascii="Cambria Math" w:eastAsiaTheme="minorEastAsia" w:hAnsi="Cambria Math"/>
+            <w:lang w:val="uk-UA"/>
+          </w:rPr>
+          <m:t>D</m:t>
+        </m:r>
+      </m:oMath>
+      <w:r>
+        <w:rPr>
+          <w:rFonts w:eastAsiaTheme="minorEastAsia"/>
+        </w:rPr>
+        <w:t xml:space="preserve"> – </w:t>
+      </w:r>
+      <w:r>
+        <w:rPr>
+          <w:rFonts w:eastAsiaTheme="minorEastAsia"/>
+          <w:lang w:val="uk-UA"/>
+        </w:rPr>
+        <w:t xml:space="preserve">діагональна матриця з елементами </w:t>
+      </w:r>
+      <m:oMath>
+        <m:r>
+          <w:rPr>
+            <w:rFonts w:ascii="Cambria Math" w:eastAsiaTheme="minorEastAsia" w:hAnsi="Cambria Math" w:cs="Times New Roman"/>
+          </w:rPr>
+          <m:t>±1</m:t>
+        </m:r>
+      </m:oMath>
+      <w:r>
+        <w:rPr>
+          <w:rFonts w:eastAsiaTheme="minorEastAsia"/>
+          <w:lang w:val="uk-UA"/>
+        </w:rPr>
+        <w:t xml:space="preserve"> на діагоналі. Згідно з формулами методу квадратних коренів отримаємо:</w:t>
+      </w:r>
+    </w:p>
+    <w:p>
+      <w:pPr>
+        <w:rPr>
+          <w:rFonts w:eastAsiaTheme="minorEastAsia"/>
+          <w:i/>
+          <w:lang w:val="uk-UA"/>
+        </w:rPr>
+      </w:pPr>
+      <m:oMathPara>
+        <m:oMath>
+          <m:sSub>
+            <m:sSubPr>
+              <m:ctrlPr>
+                <w:rPr>
+                  <w:rFonts w:ascii="Cambria Math" w:eastAsiaTheme="minorEastAsia" w:hAnsi="Cambria Math"/>
+                  <w:i/>
+                  <w:lang w:val="uk-UA"/>
+                </w:rPr>
+              </m:ctrlPr>
+            </m:sSubPr>
+            <m:e>
+              <m:r>
+                <w:rPr>
+                  <w:rFonts w:ascii="Cambria Math" w:eastAsiaTheme="minorEastAsia" w:hAnsi="Cambria Math"/>
+                  <w:lang w:val="uk-UA"/>
+                </w:rPr>
+                <m:t xml:space="preserve"> </m:t>
+              </m:r>
+              <m:r>
+                <w:rPr>
+                  <w:rFonts w:ascii="Cambria Math" w:eastAsiaTheme="minorEastAsia" w:hAnsi="Cambria Math"/>
+                  <w:lang w:val="uk-UA"/>
+                </w:rPr>
+                <m:t>d</m:t>
+              </m:r>
+            </m:e>
+            <m:sub>
+              <m:r>
+                <w:rPr>
+                  <w:rFonts w:ascii="Cambria Math" w:eastAsiaTheme="minorEastAsia" w:hAnsi="Cambria Math"/>
+                  <w:lang w:val="uk-UA"/>
+                </w:rPr>
+                <m:t>11</m:t>
+              </m:r>
+            </m:sub>
+          </m:sSub>
+          <m:r>
+            <w:rPr>
+              <w:rFonts w:ascii="Cambria Math" w:eastAsiaTheme="minorEastAsia" w:hAnsi="Cambria Math"/>
+              <w:lang w:val="uk-UA"/>
+            </w:rPr>
+            <m:t>=</m:t>
+          </m:r>
+          <m:r>
+            <w:rPr>
+              <w:rFonts w:ascii="Cambria Math" w:eastAsiaTheme="minorEastAsia" w:hAnsi="Cambria Math"/>
+              <w:lang w:val="en-US"/>
+            </w:rPr>
+            <m:t>sign</m:t>
+          </m:r>
+          <m:d>
+            <m:dPr>
+              <m:ctrlPr>
+                <w:rPr>
+                  <w:rFonts w:ascii="Cambria Math" w:eastAsiaTheme="minorEastAsia" w:hAnsi="Cambria Math"/>
+                  <w:i/>
+                  <w:lang w:val="en-US"/>
+                </w:rPr>
+              </m:ctrlPr>
+            </m:dPr>
+            <m:e>
+              <m:r>
+                <w:rPr>
+                  <w:rFonts w:ascii="Cambria Math" w:eastAsiaTheme="minorEastAsia" w:hAnsi="Cambria Math"/>
+                  <w:lang w:val="uk-UA"/>
+                </w:rPr>
+                <m:t>1</m:t>
+              </m:r>
+              <m:ctrlPr>
+                <w:rPr>
+                  <w:rFonts w:ascii="Cambria Math" w:eastAsiaTheme="minorEastAsia" w:hAnsi="Cambria Math"/>
+                  <w:i/>
+                  <w:lang w:val="uk-UA"/>
+                </w:rPr>
+              </m:ctrlPr>
+            </m:e>
+          </m:d>
+          <m:r>
+            <w:rPr>
+              <w:rFonts w:ascii="Cambria Math" w:eastAsiaTheme="minorEastAsia" w:hAnsi="Cambria Math"/>
+              <w:lang w:val="uk-UA"/>
+            </w:rPr>
+            <m:t>=1</m:t>
+          </m:r>
+          <m:r>
+            <w:rPr>
+              <w:rFonts w:ascii="Cambria Math" w:eastAsiaTheme="minorEastAsia" w:hAnsi="Cambria Math"/>
+              <w:lang w:val="uk-UA"/>
+            </w:rPr>
+            <m:t>,</m:t>
+          </m:r>
+          <m:sSub>
+            <m:sSubPr>
+              <m:ctrlPr>
+                <w:rPr>
+                  <w:rFonts w:ascii="Cambria Math" w:eastAsiaTheme="minorEastAsia" w:hAnsi="Cambria Math"/>
+                  <w:i/>
+                  <w:lang w:val="uk-UA"/>
+                </w:rPr>
+              </m:ctrlPr>
+            </m:sSubPr>
+            <m:e>
+              <m:r>
+                <w:rPr>
+                  <w:rFonts w:ascii="Cambria Math" w:eastAsiaTheme="minorEastAsia" w:hAnsi="Cambria Math"/>
+                  <w:lang w:val="uk-UA"/>
+                </w:rPr>
+                <m:t xml:space="preserve"> s</m:t>
+              </m:r>
+            </m:e>
+            <m:sub>
+              <m:r>
+                <w:rPr>
+                  <w:rFonts w:ascii="Cambria Math" w:eastAsiaTheme="minorEastAsia" w:hAnsi="Cambria Math"/>
+                  <w:lang w:val="uk-UA"/>
+                </w:rPr>
+                <m:t>11</m:t>
+              </m:r>
+            </m:sub>
+          </m:sSub>
+          <m:r>
+            <w:rPr>
+              <w:rFonts w:ascii="Cambria Math" w:eastAsiaTheme="minorEastAsia" w:hAnsi="Cambria Math"/>
+              <w:lang w:val="uk-UA"/>
+            </w:rPr>
+            <m:t>=</m:t>
+          </m:r>
+          <m:rad>
+            <m:radPr>
+              <m:degHide m:val="1"/>
+              <m:ctrlPr>
+                <w:rPr>
+                  <w:rFonts w:ascii="Cambria Math" w:eastAsiaTheme="minorEastAsia" w:hAnsi="Cambria Math"/>
+                  <w:i/>
+                  <w:lang w:val="uk-UA"/>
+                </w:rPr>
+              </m:ctrlPr>
+            </m:radPr>
+            <m:deg/>
+            <m:e>
+              <m:r>
+                <w:rPr>
+                  <w:rFonts w:ascii="Cambria Math" w:eastAsiaTheme="minorEastAsia" w:hAnsi="Cambria Math"/>
+                  <w:lang w:val="uk-UA"/>
+                </w:rPr>
+                <m:t>1</m:t>
+              </m:r>
+            </m:e>
+          </m:rad>
+          <m:r>
+            <w:rPr>
+              <w:rFonts w:ascii="Cambria Math" w:eastAsiaTheme="minorEastAsia" w:hAnsi="Cambria Math"/>
+              <w:lang w:val="uk-UA"/>
+            </w:rPr>
+            <m:t xml:space="preserve">=1, </m:t>
+          </m:r>
+          <m:sSub>
+            <m:sSubPr>
+              <m:ctrlPr>
+                <w:rPr>
+                  <w:rFonts w:ascii="Cambria Math" w:eastAsiaTheme="minorEastAsia" w:hAnsi="Cambria Math"/>
+                  <w:i/>
+                  <w:lang w:val="uk-UA"/>
+                </w:rPr>
+              </m:ctrlPr>
+            </m:sSubPr>
+            <m:e>
+              <m:r>
+                <w:rPr>
+                  <w:rFonts w:ascii="Cambria Math" w:eastAsiaTheme="minorEastAsia" w:hAnsi="Cambria Math"/>
+                  <w:lang w:val="uk-UA"/>
+                </w:rPr>
+                <m:t xml:space="preserve"> s</m:t>
+              </m:r>
+            </m:e>
+            <m:sub>
+              <m:r>
+                <w:rPr>
+                  <w:rFonts w:ascii="Cambria Math" w:eastAsiaTheme="minorEastAsia" w:hAnsi="Cambria Math"/>
+                  <w:lang w:val="uk-UA"/>
+                </w:rPr>
+                <m:t>12</m:t>
+              </m:r>
+            </m:sub>
+          </m:sSub>
+          <m:r>
+            <w:rPr>
+              <w:rFonts w:ascii="Cambria Math" w:eastAsiaTheme="minorEastAsia" w:hAnsi="Cambria Math"/>
+              <w:lang w:val="uk-UA"/>
+            </w:rPr>
+            <m:t>=</m:t>
+          </m:r>
+          <m:f>
+            <m:fPr>
+              <m:ctrlPr>
+                <w:rPr>
+                  <w:rFonts w:ascii="Cambria Math" w:eastAsiaTheme="minorEastAsia" w:hAnsi="Cambria Math"/>
+                  <w:i/>
+                  <w:lang w:val="uk-UA"/>
+                </w:rPr>
+              </m:ctrlPr>
+            </m:fPr>
+            <m:num>
+              <m:r>
+                <w:rPr>
+                  <w:rFonts w:ascii="Cambria Math" w:eastAsiaTheme="minorEastAsia" w:hAnsi="Cambria Math"/>
+                  <w:lang w:val="uk-UA"/>
+                </w:rPr>
+                <m:t>2</m:t>
+              </m:r>
+            </m:num>
+            <m:den>
+              <m:r>
+                <w:rPr>
+                  <w:rFonts w:ascii="Cambria Math" w:eastAsiaTheme="minorEastAsia" w:hAnsi="Cambria Math"/>
+                  <w:lang w:val="uk-UA"/>
+                </w:rPr>
+                <m:t>1*1</m:t>
+              </m:r>
+            </m:den>
+          </m:f>
+          <m:r>
+            <w:rPr>
+              <w:rFonts w:ascii="Cambria Math" w:eastAsiaTheme="minorEastAsia" w:hAnsi="Cambria Math"/>
+              <w:lang w:val="uk-UA"/>
+            </w:rPr>
+            <m:t xml:space="preserve">=2, </m:t>
+          </m:r>
+          <m:sSub>
+            <m:sSubPr>
+              <m:ctrlPr>
+                <w:rPr>
+                  <w:rFonts w:ascii="Cambria Math" w:eastAsiaTheme="minorEastAsia" w:hAnsi="Cambria Math"/>
+                  <w:i/>
+                  <w:lang w:val="uk-UA"/>
+                </w:rPr>
+              </m:ctrlPr>
+            </m:sSubPr>
+            <m:e>
+              <m:r>
+                <w:rPr>
+                  <w:rFonts w:ascii="Cambria Math" w:eastAsiaTheme="minorEastAsia" w:hAnsi="Cambria Math"/>
+                  <w:lang w:val="uk-UA"/>
+                </w:rPr>
+                <m:t xml:space="preserve"> s</m:t>
+              </m:r>
+            </m:e>
+            <m:sub>
+              <m:r>
+                <w:rPr>
+                  <w:rFonts w:ascii="Cambria Math" w:eastAsiaTheme="minorEastAsia" w:hAnsi="Cambria Math"/>
+                  <w:lang w:val="uk-UA"/>
+                </w:rPr>
+                <m:t>13</m:t>
+              </m:r>
+            </m:sub>
+          </m:sSub>
+          <m:r>
+            <w:rPr>
+              <w:rFonts w:ascii="Cambria Math" w:eastAsiaTheme="minorEastAsia" w:hAnsi="Cambria Math"/>
+              <w:lang w:val="uk-UA"/>
+            </w:rPr>
+            <m:t>=</m:t>
+          </m:r>
+          <m:f>
+            <m:fPr>
+              <m:ctrlPr>
+                <w:rPr>
+                  <w:rFonts w:ascii="Cambria Math" w:eastAsiaTheme="minorEastAsia" w:hAnsi="Cambria Math"/>
+                  <w:i/>
+                  <w:lang w:val="uk-UA"/>
+                </w:rPr>
+              </m:ctrlPr>
+            </m:fPr>
+            <m:num>
+              <m:r>
+                <w:rPr>
+                  <w:rFonts w:ascii="Cambria Math" w:eastAsiaTheme="minorEastAsia" w:hAnsi="Cambria Math"/>
+                  <w:lang w:val="uk-UA"/>
+                </w:rPr>
+                <m:t>0</m:t>
+              </m:r>
+            </m:num>
+            <m:den>
+              <m:r>
+                <w:rPr>
+                  <w:rFonts w:ascii="Cambria Math" w:eastAsiaTheme="minorEastAsia" w:hAnsi="Cambria Math"/>
+                  <w:lang w:val="uk-UA"/>
+                </w:rPr>
+                <m:t>1*1</m:t>
+              </m:r>
+            </m:den>
+          </m:f>
+          <m:r>
+            <w:rPr>
+              <w:rFonts w:ascii="Cambria Math" w:eastAsiaTheme="minorEastAsia" w:hAnsi="Cambria Math"/>
+              <w:lang w:val="uk-UA"/>
+            </w:rPr>
+            <m:t>=0</m:t>
+          </m:r>
+          <m:r>
+            <w:rPr>
+              <w:rFonts w:ascii="Cambria Math" w:eastAsiaTheme="minorEastAsia" w:hAnsi="Cambria Math"/>
+              <w:lang w:val="uk-UA"/>
+            </w:rPr>
+            <m:t>;</m:t>
+          </m:r>
+          <m:r>
+            <w:rPr>
+              <w:rFonts w:ascii="Cambria Math" w:eastAsiaTheme="minorEastAsia" w:hAnsi="Cambria Math"/>
+              <w:lang w:val="uk-UA"/>
+            </w:rPr>
+            <w:br/>
+          </m:r>
+        </m:oMath>
+        <m:oMath>
+          <m:sSub>
+            <m:sSubPr>
+              <m:ctrlPr>
+                <w:rPr>
+                  <w:rFonts w:ascii="Cambria Math" w:eastAsiaTheme="minorEastAsia" w:hAnsi="Cambria Math"/>
+                  <w:i/>
+                  <w:lang w:val="uk-UA"/>
+                </w:rPr>
+              </m:ctrlPr>
+            </m:sSubPr>
+            <m:e>
+              <m:r>
+                <w:rPr>
+                  <w:rFonts w:ascii="Cambria Math" w:eastAsiaTheme="minorEastAsia" w:hAnsi="Cambria Math"/>
+                  <w:lang w:val="uk-UA"/>
+                </w:rPr>
+                <m:t xml:space="preserve"> </m:t>
+              </m:r>
+              <m:r>
+                <w:rPr>
+                  <w:rFonts w:ascii="Cambria Math" w:eastAsiaTheme="minorEastAsia" w:hAnsi="Cambria Math"/>
+                  <w:lang w:val="uk-UA"/>
+                </w:rPr>
+                <m:t>d</m:t>
+              </m:r>
+            </m:e>
+            <m:sub>
+              <m:r>
+                <w:rPr>
+                  <w:rFonts w:ascii="Cambria Math" w:eastAsiaTheme="minorEastAsia" w:hAnsi="Cambria Math"/>
+                  <w:lang w:val="uk-UA"/>
+                </w:rPr>
+                <m:t>22</m:t>
+              </m:r>
+            </m:sub>
+          </m:sSub>
+          <m:r>
+            <w:rPr>
+              <w:rFonts w:ascii="Cambria Math" w:eastAsiaTheme="minorEastAsia" w:hAnsi="Cambria Math"/>
+              <w:lang w:val="uk-UA"/>
+            </w:rPr>
+            <m:t>=sign</m:t>
+          </m:r>
+          <m:d>
+            <m:dPr>
+              <m:ctrlPr>
+                <w:rPr>
+                  <w:rFonts w:ascii="Cambria Math" w:eastAsiaTheme="minorEastAsia" w:hAnsi="Cambria Math"/>
+                  <w:i/>
+                  <w:lang w:val="uk-UA"/>
+                </w:rPr>
+              </m:ctrlPr>
+            </m:dPr>
+            <m:e>
+              <m:r>
+                <w:rPr>
+                  <w:rFonts w:ascii="Cambria Math" w:eastAsiaTheme="minorEastAsia" w:hAnsi="Cambria Math"/>
+                  <w:lang w:val="uk-UA"/>
+                </w:rPr>
+                <m:t>2-</m:t>
+              </m:r>
+              <m:r>
+                <w:rPr>
+                  <w:rFonts w:ascii="Cambria Math" w:eastAsiaTheme="minorEastAsia" w:hAnsi="Cambria Math"/>
+                  <w:lang w:val="uk-UA"/>
+                </w:rPr>
+                <m:t>(</m:t>
+              </m:r>
+              <m:r>
+                <w:rPr>
+                  <w:rFonts w:ascii="Cambria Math" w:eastAsiaTheme="minorEastAsia" w:hAnsi="Cambria Math"/>
+                  <w:lang w:val="uk-UA"/>
+                </w:rPr>
+                <m:t>4*1</m:t>
+              </m:r>
+              <m:r>
+                <w:rPr>
+                  <w:rFonts w:ascii="Cambria Math" w:eastAsiaTheme="minorEastAsia" w:hAnsi="Cambria Math"/>
+                  <w:lang w:val="uk-UA"/>
+                </w:rPr>
+                <m:t>)</m:t>
+              </m:r>
+            </m:e>
+          </m:d>
+          <m:r>
+            <w:rPr>
+              <w:rFonts w:ascii="Cambria Math" w:eastAsiaTheme="minorEastAsia" w:hAnsi="Cambria Math"/>
+              <w:lang w:val="uk-UA"/>
+            </w:rPr>
+            <m:t>=</m:t>
+          </m:r>
+          <m:r>
+            <w:rPr>
+              <w:rFonts w:ascii="Cambria Math" w:eastAsiaTheme="minorEastAsia" w:hAnsi="Cambria Math"/>
+              <w:lang w:val="uk-UA"/>
+            </w:rPr>
+            <m:t>-</m:t>
+          </m:r>
+          <m:r>
+            <w:rPr>
+              <w:rFonts w:ascii="Cambria Math" w:eastAsiaTheme="minorEastAsia" w:hAnsi="Cambria Math"/>
+              <w:lang w:val="uk-UA"/>
+            </w:rPr>
+            <m:t xml:space="preserve">1, </m:t>
+          </m:r>
+          <m:sSub>
+            <m:sSubPr>
+              <m:ctrlPr>
+                <w:rPr>
+                  <w:rFonts w:ascii="Cambria Math" w:eastAsiaTheme="minorEastAsia" w:hAnsi="Cambria Math"/>
+                  <w:i/>
+                  <w:lang w:val="uk-UA"/>
+                </w:rPr>
+              </m:ctrlPr>
+            </m:sSubPr>
+            <m:e>
+              <m:r>
+                <w:rPr>
+                  <w:rFonts w:ascii="Cambria Math" w:eastAsiaTheme="minorEastAsia" w:hAnsi="Cambria Math"/>
+                  <w:lang w:val="uk-UA"/>
+                </w:rPr>
+                <m:t xml:space="preserve"> s</m:t>
+              </m:r>
+            </m:e>
+            <m:sub>
+              <m:r>
+                <w:rPr>
+                  <w:rFonts w:ascii="Cambria Math" w:eastAsiaTheme="minorEastAsia" w:hAnsi="Cambria Math"/>
+                  <w:lang w:val="uk-UA"/>
+                </w:rPr>
+                <m:t>22</m:t>
+              </m:r>
+            </m:sub>
+          </m:sSub>
+          <m:r>
+            <w:rPr>
+              <w:rFonts w:ascii="Cambria Math" w:eastAsiaTheme="minorEastAsia" w:hAnsi="Cambria Math"/>
+              <w:lang w:val="uk-UA"/>
+            </w:rPr>
+            <m:t>=</m:t>
+          </m:r>
+          <m:rad>
+            <m:radPr>
+              <m:degHide m:val="1"/>
+              <m:ctrlPr>
+                <w:rPr>
+                  <w:rFonts w:ascii="Cambria Math" w:eastAsiaTheme="minorEastAsia" w:hAnsi="Cambria Math"/>
+                  <w:i/>
+                  <w:lang w:val="uk-UA"/>
+                </w:rPr>
+              </m:ctrlPr>
+            </m:radPr>
+            <m:deg/>
+            <m:e>
+              <m:d>
+                <m:dPr>
+                  <m:begChr m:val="|"/>
+                  <m:endChr m:val="|"/>
+                  <m:ctrlPr>
+                    <w:rPr>
+                      <w:rFonts w:ascii="Cambria Math" w:eastAsiaTheme="minorEastAsia" w:hAnsi="Cambria Math"/>
+                      <w:i/>
+                      <w:lang w:val="uk-UA"/>
+                    </w:rPr>
+                  </m:ctrlPr>
+                </m:dPr>
+                <m:e>
+                  <m:r>
+                    <w:rPr>
+                      <w:rFonts w:ascii="Cambria Math" w:eastAsiaTheme="minorEastAsia" w:hAnsi="Cambria Math"/>
+                      <w:lang w:val="uk-UA"/>
+                    </w:rPr>
+                    <m:t>2-</m:t>
+                  </m:r>
+                  <m:d>
+                    <m:dPr>
+                      <m:ctrlPr>
+                        <w:rPr>
+                          <w:rFonts w:ascii="Cambria Math" w:eastAsiaTheme="minorEastAsia" w:hAnsi="Cambria Math"/>
+                          <w:i/>
+                          <w:lang w:val="uk-UA"/>
+                        </w:rPr>
+                      </m:ctrlPr>
+                    </m:dPr>
+                    <m:e>
+                      <m:r>
+                        <w:rPr>
+                          <w:rFonts w:ascii="Cambria Math" w:eastAsiaTheme="minorEastAsia" w:hAnsi="Cambria Math"/>
+                          <w:lang w:val="uk-UA"/>
+                        </w:rPr>
+                        <m:t>4*1</m:t>
+                      </m:r>
+                    </m:e>
+                  </m:d>
+                </m:e>
+              </m:d>
+            </m:e>
+          </m:rad>
+          <m:r>
+            <w:rPr>
+              <w:rFonts w:ascii="Cambria Math" w:eastAsiaTheme="minorEastAsia" w:hAnsi="Cambria Math"/>
+              <w:lang w:val="uk-UA"/>
+            </w:rPr>
+            <m:t>=</m:t>
+          </m:r>
+          <m:rad>
+            <m:radPr>
+              <m:degHide m:val="1"/>
+              <m:ctrlPr>
+                <w:rPr>
+                  <w:rFonts w:ascii="Cambria Math" w:eastAsiaTheme="minorEastAsia" w:hAnsi="Cambria Math"/>
+                  <w:i/>
+                  <w:lang w:val="uk-UA"/>
+                </w:rPr>
+              </m:ctrlPr>
+            </m:radPr>
+            <m:deg/>
+            <m:e>
+              <m:r>
+                <w:rPr>
+                  <w:rFonts w:ascii="Cambria Math" w:eastAsiaTheme="minorEastAsia" w:hAnsi="Cambria Math"/>
+                  <w:lang w:val="uk-UA"/>
+                </w:rPr>
+                <m:t>2</m:t>
+              </m:r>
+            </m:e>
+          </m:rad>
+          <m:r>
+            <w:rPr>
+              <w:rFonts w:ascii="Cambria Math" w:eastAsiaTheme="minorEastAsia" w:hAnsi="Cambria Math"/>
+              <w:lang w:val="uk-UA"/>
+            </w:rPr>
+            <m:t xml:space="preserve">, </m:t>
+          </m:r>
+          <m:sSub>
+            <m:sSubPr>
+              <m:ctrlPr>
+                <w:rPr>
+                  <w:rFonts w:ascii="Cambria Math" w:eastAsiaTheme="minorEastAsia" w:hAnsi="Cambria Math"/>
+                  <w:i/>
+                  <w:lang w:val="uk-UA"/>
+                </w:rPr>
+              </m:ctrlPr>
+            </m:sSubPr>
+            <m:e>
+              <m:r>
+                <w:rPr>
+                  <w:rFonts w:ascii="Cambria Math" w:eastAsiaTheme="minorEastAsia" w:hAnsi="Cambria Math"/>
+                  <w:lang w:val="uk-UA"/>
+                </w:rPr>
+                <m:t xml:space="preserve"> s</m:t>
+              </m:r>
+            </m:e>
+            <m:sub>
+              <m:r>
+                <w:rPr>
+                  <w:rFonts w:ascii="Cambria Math" w:eastAsiaTheme="minorEastAsia" w:hAnsi="Cambria Math"/>
+                  <w:lang w:val="uk-UA"/>
+                </w:rPr>
+                <m:t>23</m:t>
+              </m:r>
+            </m:sub>
+          </m:sSub>
+          <m:r>
+            <w:rPr>
+              <w:rFonts w:ascii="Cambria Math" w:eastAsiaTheme="minorEastAsia" w:hAnsi="Cambria Math"/>
+              <w:lang w:val="uk-UA"/>
+            </w:rPr>
+            <m:t>=</m:t>
+          </m:r>
+          <m:f>
+            <m:fPr>
+              <m:ctrlPr>
+                <w:rPr>
+                  <w:rFonts w:ascii="Cambria Math" w:eastAsiaTheme="minorEastAsia" w:hAnsi="Cambria Math"/>
+                  <w:i/>
+                  <w:lang w:val="uk-UA"/>
+                </w:rPr>
+              </m:ctrlPr>
+            </m:fPr>
+            <m:num>
+              <m:r>
+                <w:rPr>
+                  <w:rFonts w:ascii="Cambria Math" w:eastAsiaTheme="minorEastAsia" w:hAnsi="Cambria Math"/>
+                  <w:lang w:val="uk-UA"/>
+                </w:rPr>
+                <m:t>4-</m:t>
+              </m:r>
+              <m:d>
+                <m:dPr>
+                  <m:ctrlPr>
+                    <w:rPr>
+                      <w:rFonts w:ascii="Cambria Math" w:eastAsiaTheme="minorEastAsia" w:hAnsi="Cambria Math"/>
+                      <w:i/>
+                      <w:lang w:val="uk-UA"/>
+                    </w:rPr>
+                  </m:ctrlPr>
+                </m:dPr>
+                <m:e>
+                  <m:r>
+                    <w:rPr>
+                      <w:rFonts w:ascii="Cambria Math" w:eastAsiaTheme="minorEastAsia" w:hAnsi="Cambria Math"/>
+                      <w:lang w:val="uk-UA"/>
+                    </w:rPr>
+                    <m:t>2*1*0</m:t>
+                  </m:r>
+                </m:e>
+              </m:d>
+            </m:num>
+            <m:den>
+              <m:r>
+                <w:rPr>
+                  <w:rFonts w:ascii="Cambria Math" w:eastAsiaTheme="minorEastAsia" w:hAnsi="Cambria Math"/>
+                  <w:lang w:val="uk-UA"/>
+                </w:rPr>
+                <m:t>-</m:t>
+              </m:r>
+              <m:r>
+                <w:rPr>
+                  <w:rFonts w:ascii="Cambria Math" w:eastAsiaTheme="minorEastAsia" w:hAnsi="Cambria Math"/>
+                  <w:lang w:val="uk-UA"/>
+                </w:rPr>
+                <m:t>1*</m:t>
+              </m:r>
+              <m:rad>
+                <m:radPr>
+                  <m:degHide m:val="1"/>
+                  <m:ctrlPr>
+                    <w:rPr>
+                      <w:rFonts w:ascii="Cambria Math" w:eastAsiaTheme="minorEastAsia" w:hAnsi="Cambria Math"/>
+                      <w:i/>
+                      <w:lang w:val="uk-UA"/>
+                    </w:rPr>
+                  </m:ctrlPr>
+                </m:radPr>
+                <m:deg/>
+                <m:e>
+                  <m:r>
+                    <w:rPr>
+                      <w:rFonts w:ascii="Cambria Math" w:eastAsiaTheme="minorEastAsia" w:hAnsi="Cambria Math"/>
+                      <w:lang w:val="uk-UA"/>
+                    </w:rPr>
+                    <m:t>2</m:t>
+                  </m:r>
+                </m:e>
+              </m:rad>
+            </m:den>
+          </m:f>
+          <m:r>
+            <w:rPr>
+              <w:rFonts w:ascii="Cambria Math" w:eastAsiaTheme="minorEastAsia" w:hAnsi="Cambria Math"/>
+              <w:lang w:val="uk-UA"/>
+            </w:rPr>
+            <m:t>=</m:t>
+          </m:r>
+          <m:r>
+            <w:rPr>
+              <w:rFonts w:ascii="Cambria Math" w:eastAsiaTheme="minorEastAsia" w:hAnsi="Cambria Math"/>
+              <w:lang w:val="uk-UA"/>
+            </w:rPr>
+            <m:t>-2</m:t>
+          </m:r>
+          <m:rad>
+            <m:radPr>
+              <m:degHide m:val="1"/>
+              <m:ctrlPr>
+                <w:rPr>
+                  <w:rFonts w:ascii="Cambria Math" w:eastAsiaTheme="minorEastAsia" w:hAnsi="Cambria Math"/>
+                  <w:i/>
+                  <w:lang w:val="uk-UA"/>
+                </w:rPr>
+              </m:ctrlPr>
+            </m:radPr>
+            <m:deg/>
+            <m:e>
+              <m:r>
+                <w:rPr>
+                  <w:rFonts w:ascii="Cambria Math" w:eastAsiaTheme="minorEastAsia" w:hAnsi="Cambria Math"/>
+                  <w:lang w:val="uk-UA"/>
+                </w:rPr>
+                <m:t>2</m:t>
+              </m:r>
+            </m:e>
+          </m:rad>
+          <m:r>
+            <w:rPr>
+              <w:rFonts w:ascii="Cambria Math" w:eastAsiaTheme="minorEastAsia" w:hAnsi="Cambria Math"/>
+              <w:lang w:val="uk-UA"/>
+            </w:rPr>
+            <m:t>;</m:t>
+          </m:r>
+          <m:r>
+            <w:rPr>
+              <w:rFonts w:ascii="Cambria Math" w:eastAsiaTheme="minorEastAsia" w:hAnsi="Cambria Math"/>
+              <w:lang w:val="uk-UA"/>
+            </w:rPr>
+            <w:br/>
+          </m:r>
+        </m:oMath>
+        <m:oMath>
+          <m:sSub>
+            <m:sSubPr>
+              <m:ctrlPr>
+                <w:rPr>
+                  <w:rFonts w:ascii="Cambria Math" w:eastAsiaTheme="minorEastAsia" w:hAnsi="Cambria Math"/>
+                  <w:i/>
+                  <w:lang w:val="uk-UA"/>
+                </w:rPr>
+              </m:ctrlPr>
+            </m:sSubPr>
+            <m:e>
+              <m:r>
+                <w:rPr>
+                  <w:rFonts w:ascii="Cambria Math" w:eastAsiaTheme="minorEastAsia" w:hAnsi="Cambria Math"/>
+                  <w:lang w:val="uk-UA"/>
+                </w:rPr>
+                <m:t xml:space="preserve"> </m:t>
+              </m:r>
+              <m:r>
+                <w:rPr>
+                  <w:rFonts w:ascii="Cambria Math" w:eastAsiaTheme="minorEastAsia" w:hAnsi="Cambria Math"/>
+                  <w:lang w:val="uk-UA"/>
+                </w:rPr>
+                <m:t>d</m:t>
+              </m:r>
+            </m:e>
+            <m:sub>
+              <m:r>
+                <w:rPr>
+                  <w:rFonts w:ascii="Cambria Math" w:eastAsiaTheme="minorEastAsia" w:hAnsi="Cambria Math"/>
+                  <w:lang w:val="uk-UA"/>
+                </w:rPr>
+                <m:t>33</m:t>
+              </m:r>
+            </m:sub>
+          </m:sSub>
+          <m:r>
+            <w:rPr>
+              <w:rFonts w:ascii="Cambria Math" w:eastAsiaTheme="minorEastAsia" w:hAnsi="Cambria Math"/>
+              <w:lang w:val="uk-UA"/>
+            </w:rPr>
+            <m:t>=sign</m:t>
+          </m:r>
+          <m:d>
+            <m:dPr>
+              <m:ctrlPr>
+                <w:rPr>
+                  <w:rFonts w:ascii="Cambria Math" w:eastAsiaTheme="minorEastAsia" w:hAnsi="Cambria Math"/>
+                  <w:i/>
+                  <w:lang w:val="uk-UA"/>
+                </w:rPr>
+              </m:ctrlPr>
+            </m:dPr>
+            <m:e>
+              <m:r>
+                <w:rPr>
+                  <w:rFonts w:ascii="Cambria Math" w:eastAsiaTheme="minorEastAsia" w:hAnsi="Cambria Math"/>
+                  <w:lang w:val="uk-UA"/>
+                </w:rPr>
+                <m:t>3-</m:t>
+              </m:r>
+              <m:r>
+                <w:rPr>
+                  <w:rFonts w:ascii="Cambria Math" w:eastAsiaTheme="minorEastAsia" w:hAnsi="Cambria Math"/>
+                  <w:lang w:val="uk-UA"/>
+                </w:rPr>
+                <m:t>(</m:t>
+              </m:r>
+              <m:r>
+                <w:rPr>
+                  <w:rFonts w:ascii="Cambria Math" w:eastAsiaTheme="minorEastAsia" w:hAnsi="Cambria Math"/>
+                  <w:lang w:val="uk-UA"/>
+                </w:rPr>
+                <m:t>(</m:t>
+              </m:r>
+              <m:r>
+                <w:rPr>
+                  <w:rFonts w:ascii="Cambria Math" w:eastAsiaTheme="minorEastAsia" w:hAnsi="Cambria Math"/>
+                  <w:lang w:val="uk-UA"/>
+                </w:rPr>
+                <m:t>0*1</m:t>
+              </m:r>
+              <m:r>
+                <w:rPr>
+                  <w:rFonts w:ascii="Cambria Math" w:eastAsiaTheme="minorEastAsia" w:hAnsi="Cambria Math"/>
+                  <w:lang w:val="uk-UA"/>
+                </w:rPr>
+                <m:t>)</m:t>
+              </m:r>
+              <m:r>
+                <w:rPr>
+                  <w:rFonts w:ascii="Cambria Math" w:eastAsiaTheme="minorEastAsia" w:hAnsi="Cambria Math"/>
+                  <w:lang w:val="uk-UA"/>
+                </w:rPr>
+                <m:t>+</m:t>
+              </m:r>
+              <m:r>
+                <w:rPr>
+                  <w:rFonts w:ascii="Cambria Math" w:eastAsiaTheme="minorEastAsia" w:hAnsi="Cambria Math"/>
+                  <w:lang w:val="uk-UA"/>
+                </w:rPr>
+                <m:t>(</m:t>
+              </m:r>
+              <m:r>
+                <w:rPr>
+                  <w:rFonts w:ascii="Cambria Math" w:eastAsiaTheme="minorEastAsia" w:hAnsi="Cambria Math"/>
+                  <w:lang w:val="uk-UA"/>
+                </w:rPr>
+                <m:t>8</m:t>
+              </m:r>
+              <m:r>
+                <w:rPr>
+                  <w:rFonts w:ascii="Cambria Math" w:eastAsiaTheme="minorEastAsia" w:hAnsi="Cambria Math"/>
+                  <w:lang w:val="uk-UA"/>
+                </w:rPr>
+                <m:t>*</m:t>
+              </m:r>
+              <m:r>
+                <w:rPr>
+                  <w:rFonts w:ascii="Cambria Math" w:eastAsiaTheme="minorEastAsia" w:hAnsi="Cambria Math"/>
+                  <w:lang w:val="uk-UA"/>
+                </w:rPr>
+                <m:t>-</m:t>
+              </m:r>
+              <m:r>
+                <w:rPr>
+                  <w:rFonts w:ascii="Cambria Math" w:eastAsiaTheme="minorEastAsia" w:hAnsi="Cambria Math"/>
+                  <w:lang w:val="uk-UA"/>
+                </w:rPr>
+                <m:t>1</m:t>
+              </m:r>
+              <m:r>
+                <w:rPr>
+                  <w:rFonts w:ascii="Cambria Math" w:eastAsiaTheme="minorEastAsia" w:hAnsi="Cambria Math"/>
+                  <w:lang w:val="uk-UA"/>
+                </w:rPr>
+                <m:t>)</m:t>
+              </m:r>
+            </m:e>
+          </m:d>
+          <m:r>
+            <w:rPr>
+              <w:rFonts w:ascii="Cambria Math" w:eastAsiaTheme="minorEastAsia" w:hAnsi="Cambria Math"/>
+              <w:lang w:val="uk-UA"/>
+            </w:rPr>
+            <m:t>)</m:t>
+          </m:r>
+          <m:r>
+            <w:rPr>
+              <w:rFonts w:ascii="Cambria Math" w:eastAsiaTheme="minorEastAsia" w:hAnsi="Cambria Math"/>
+              <w:lang w:val="uk-UA"/>
+            </w:rPr>
+            <m:t>=1,</m:t>
+          </m:r>
+          <m:sSub>
+            <m:sSubPr>
+              <m:ctrlPr>
+                <w:rPr>
+                  <w:rFonts w:ascii="Cambria Math" w:eastAsiaTheme="minorEastAsia" w:hAnsi="Cambria Math"/>
+                  <w:i/>
+                  <w:lang w:val="uk-UA"/>
+                </w:rPr>
+              </m:ctrlPr>
+            </m:sSubPr>
+            <m:e>
+              <m:r>
+                <w:rPr>
+                  <w:rFonts w:ascii="Cambria Math" w:eastAsiaTheme="minorEastAsia" w:hAnsi="Cambria Math"/>
+                  <w:lang w:val="uk-UA"/>
+                </w:rPr>
+                <m:t xml:space="preserve"> s</m:t>
+              </m:r>
+            </m:e>
+            <m:sub>
+              <m:r>
+                <w:rPr>
+                  <w:rFonts w:ascii="Cambria Math" w:eastAsiaTheme="minorEastAsia" w:hAnsi="Cambria Math"/>
+                  <w:lang w:val="uk-UA"/>
+                </w:rPr>
+                <m:t>33</m:t>
+              </m:r>
+            </m:sub>
+          </m:sSub>
+          <m:r>
+            <w:rPr>
+              <w:rFonts w:ascii="Cambria Math" w:eastAsiaTheme="minorEastAsia" w:hAnsi="Cambria Math"/>
+              <w:lang w:val="uk-UA"/>
+            </w:rPr>
+            <m:t>=</m:t>
+          </m:r>
+          <m:rad>
+            <m:radPr>
+              <m:degHide m:val="1"/>
+              <m:ctrlPr>
+                <w:rPr>
+                  <w:rFonts w:ascii="Cambria Math" w:eastAsiaTheme="minorEastAsia" w:hAnsi="Cambria Math"/>
+                  <w:i/>
+                  <w:lang w:val="uk-UA"/>
+                </w:rPr>
+              </m:ctrlPr>
+            </m:radPr>
+            <m:deg/>
+            <m:e>
+              <m:d>
+                <m:dPr>
+                  <m:begChr m:val="|"/>
+                  <m:endChr m:val="|"/>
+                  <m:ctrlPr>
+                    <w:rPr>
+                      <w:rFonts w:ascii="Cambria Math" w:eastAsiaTheme="minorEastAsia" w:hAnsi="Cambria Math"/>
+                      <w:i/>
+                      <w:lang w:val="uk-UA"/>
+                    </w:rPr>
+                  </m:ctrlPr>
+                </m:dPr>
+                <m:e>
+                  <m:r>
+                    <w:rPr>
+                      <w:rFonts w:ascii="Cambria Math" w:eastAsiaTheme="minorEastAsia" w:hAnsi="Cambria Math"/>
+                      <w:lang w:val="uk-UA"/>
+                    </w:rPr>
+                    <m:t>3</m:t>
+                  </m:r>
+                  <m:r>
+                    <w:rPr>
+                      <w:rFonts w:ascii="Cambria Math" w:eastAsiaTheme="minorEastAsia" w:hAnsi="Cambria Math"/>
+                      <w:lang w:val="uk-UA"/>
+                    </w:rPr>
+                    <m:t>-</m:t>
+                  </m:r>
+                  <m:r>
+                    <w:rPr>
+                      <w:rFonts w:ascii="Cambria Math" w:eastAsiaTheme="minorEastAsia" w:hAnsi="Cambria Math"/>
+                      <w:lang w:val="uk-UA"/>
+                    </w:rPr>
+                    <m:t>(</m:t>
+                  </m:r>
+                  <m:d>
+                    <m:dPr>
+                      <m:ctrlPr>
+                        <w:rPr>
+                          <w:rFonts w:ascii="Cambria Math" w:eastAsiaTheme="minorEastAsia" w:hAnsi="Cambria Math"/>
+                          <w:i/>
+                          <w:lang w:val="uk-UA"/>
+                        </w:rPr>
+                      </m:ctrlPr>
+                    </m:dPr>
+                    <m:e>
+                      <m:r>
+                        <w:rPr>
+                          <w:rFonts w:ascii="Cambria Math" w:eastAsiaTheme="minorEastAsia" w:hAnsi="Cambria Math"/>
+                          <w:lang w:val="uk-UA"/>
+                        </w:rPr>
+                        <m:t>0*1</m:t>
+                      </m:r>
+                    </m:e>
+                  </m:d>
+                  <m:r>
+                    <w:rPr>
+                      <w:rFonts w:ascii="Cambria Math" w:eastAsiaTheme="minorEastAsia" w:hAnsi="Cambria Math"/>
+                      <w:lang w:val="uk-UA"/>
+                    </w:rPr>
+                    <m:t>+</m:t>
+                  </m:r>
+                  <m:d>
+                    <m:dPr>
+                      <m:ctrlPr>
+                        <w:rPr>
+                          <w:rFonts w:ascii="Cambria Math" w:eastAsiaTheme="minorEastAsia" w:hAnsi="Cambria Math"/>
+                          <w:i/>
+                          <w:lang w:val="uk-UA"/>
+                        </w:rPr>
+                      </m:ctrlPr>
+                    </m:dPr>
+                    <m:e>
+                      <m:r>
+                        <w:rPr>
+                          <w:rFonts w:ascii="Cambria Math" w:eastAsiaTheme="minorEastAsia" w:hAnsi="Cambria Math"/>
+                          <w:lang w:val="uk-UA"/>
+                        </w:rPr>
+                        <m:t>8*-1</m:t>
+                      </m:r>
+                    </m:e>
+                  </m:d>
+                  <m:r>
+                    <w:rPr>
+                      <w:rFonts w:ascii="Cambria Math" w:eastAsiaTheme="minorEastAsia" w:hAnsi="Cambria Math"/>
+                      <w:lang w:val="uk-UA"/>
+                    </w:rPr>
+                    <m:t>)</m:t>
+                  </m:r>
+                </m:e>
+              </m:d>
+            </m:e>
+          </m:rad>
+          <m:r>
+            <w:rPr>
+              <w:rFonts w:ascii="Cambria Math" w:eastAsiaTheme="minorEastAsia" w:hAnsi="Cambria Math"/>
+              <w:lang w:val="uk-UA"/>
+            </w:rPr>
+            <m:t>=</m:t>
+          </m:r>
+          <m:rad>
+            <m:radPr>
+              <m:degHide m:val="1"/>
+              <m:ctrlPr>
+                <w:rPr>
+                  <w:rFonts w:ascii="Cambria Math" w:eastAsiaTheme="minorEastAsia" w:hAnsi="Cambria Math"/>
+                  <w:i/>
+                  <w:lang w:val="uk-UA"/>
+                </w:rPr>
+              </m:ctrlPr>
+            </m:radPr>
+            <m:deg/>
+            <m:e>
+              <m:r>
+                <w:rPr>
+                  <w:rFonts w:ascii="Cambria Math" w:eastAsiaTheme="minorEastAsia" w:hAnsi="Cambria Math"/>
+                  <w:lang w:val="uk-UA"/>
+                </w:rPr>
+                <m:t>11</m:t>
+              </m:r>
+            </m:e>
+          </m:rad>
+          <m:r>
+            <w:rPr>
+              <w:rFonts w:ascii="Cambria Math" w:eastAsiaTheme="minorEastAsia" w:hAnsi="Cambria Math"/>
+              <w:lang w:val="uk-UA"/>
+            </w:rPr>
+            <m:t>;</m:t>
+          </m:r>
+        </m:oMath>
+      </m:oMathPara>
+    </w:p>
+    <w:p>
+      <w:pPr>
+        <w:rPr>
+          <w:rFonts w:eastAsiaTheme="minorEastAsia"/>
+          <w:lang w:val="uk-UA"/>
+        </w:rPr>
+      </w:pPr>
+      <m:oMathPara>
+        <m:oMath>
+          <m:r>
+            <w:rPr>
+              <w:rFonts w:ascii="Cambria Math" w:eastAsiaTheme="minorEastAsia" w:hAnsi="Cambria Math"/>
+              <w:lang w:val="uk-UA"/>
+            </w:rPr>
+            <m:t>S</m:t>
+          </m:r>
+          <m:r>
+            <w:rPr>
+              <w:rFonts w:ascii="Cambria Math" w:eastAsiaTheme="minorEastAsia" w:hAnsi="Cambria Math"/>
+              <w:lang w:val="uk-UA"/>
+            </w:rPr>
+            <m:t>=</m:t>
+          </m:r>
+          <m:d>
+            <m:dPr>
+              <m:ctrlPr>
+                <w:rPr>
+                  <w:rFonts w:ascii="Cambria Math" w:eastAsiaTheme="minorEastAsia" w:hAnsi="Cambria Math"/>
+                  <w:i/>
+                  <w:lang w:val="uk-UA"/>
+                </w:rPr>
+              </m:ctrlPr>
+            </m:dPr>
+            <m:e>
+              <m:m>
+                <m:mPr>
+                  <m:mcs>
+                    <m:mc>
+                      <m:mcPr>
+                        <m:count m:val="3"/>
+                        <m:mcJc m:val="center"/>
+                      </m:mcPr>
+                    </m:mc>
+                  </m:mcs>
+                  <m:ctrlPr>
+                    <w:rPr>
+                      <w:rFonts w:ascii="Cambria Math" w:eastAsiaTheme="minorEastAsia" w:hAnsi="Cambria Math"/>
+                      <w:i/>
+                      <w:lang w:val="uk-UA"/>
+                    </w:rPr>
+                  </m:ctrlPr>
+                </m:mPr>
+                <m:mr>
+                  <m:e>
+                    <m:r>
+                      <w:rPr>
+                        <w:rFonts w:ascii="Cambria Math" w:eastAsiaTheme="minorEastAsia" w:hAnsi="Cambria Math"/>
+                        <w:lang w:val="uk-UA"/>
+                      </w:rPr>
+                      <m:t>1</m:t>
+                    </m:r>
+                  </m:e>
+                  <m:e>
+                    <m:r>
+                      <w:rPr>
+                        <w:rFonts w:ascii="Cambria Math" w:eastAsiaTheme="minorEastAsia" w:hAnsi="Cambria Math"/>
+                        <w:lang w:val="uk-UA"/>
+                      </w:rPr>
+                      <m:t>2</m:t>
+                    </m:r>
+                  </m:e>
+                  <m:e>
+                    <m:r>
+                      <w:rPr>
+                        <w:rFonts w:ascii="Cambria Math" w:eastAsiaTheme="minorEastAsia" w:hAnsi="Cambria Math"/>
+                        <w:lang w:val="uk-UA"/>
+                      </w:rPr>
+                      <m:t>0</m:t>
+                    </m:r>
+                  </m:e>
+                </m:mr>
+                <m:mr>
+                  <m:e>
+                    <m:r>
+                      <w:rPr>
+                        <w:rFonts w:ascii="Cambria Math" w:eastAsiaTheme="minorEastAsia" w:hAnsi="Cambria Math"/>
+                        <w:lang w:val="uk-UA"/>
+                      </w:rPr>
+                      <m:t>0</m:t>
+                    </m:r>
+                  </m:e>
+                  <m:e>
+                    <m:rad>
+                      <m:radPr>
+                        <m:degHide m:val="1"/>
+                        <m:ctrlPr>
+                          <w:rPr>
+                            <w:rFonts w:ascii="Cambria Math" w:eastAsiaTheme="minorEastAsia" w:hAnsi="Cambria Math"/>
+                            <w:i/>
+                            <w:lang w:val="uk-UA"/>
+                          </w:rPr>
+                        </m:ctrlPr>
+                      </m:radPr>
+                      <m:deg/>
+                      <m:e>
+                        <m:r>
+                          <w:rPr>
+                            <w:rFonts w:ascii="Cambria Math" w:eastAsiaTheme="minorEastAsia" w:hAnsi="Cambria Math"/>
+                            <w:lang w:val="uk-UA"/>
+                          </w:rPr>
+                          <m:t>2</m:t>
+                        </m:r>
+                      </m:e>
+                    </m:rad>
+                  </m:e>
+                  <m:e>
+                    <m:r>
+                      <w:rPr>
+                        <w:rFonts w:ascii="Cambria Math" w:eastAsiaTheme="minorEastAsia" w:hAnsi="Cambria Math"/>
+                        <w:lang w:val="uk-UA"/>
+                      </w:rPr>
+                      <m:t>-2</m:t>
+                    </m:r>
+                    <m:rad>
+                      <m:radPr>
+                        <m:degHide m:val="1"/>
+                        <m:ctrlPr>
+                          <w:rPr>
+                            <w:rFonts w:ascii="Cambria Math" w:eastAsiaTheme="minorEastAsia" w:hAnsi="Cambria Math"/>
+                            <w:i/>
+                            <w:lang w:val="uk-UA"/>
+                          </w:rPr>
+                        </m:ctrlPr>
+                      </m:radPr>
+                      <m:deg/>
+                      <m:e>
+                        <m:r>
+                          <w:rPr>
+                            <w:rFonts w:ascii="Cambria Math" w:eastAsiaTheme="minorEastAsia" w:hAnsi="Cambria Math"/>
+                            <w:lang w:val="uk-UA"/>
+                          </w:rPr>
+                          <m:t>2</m:t>
+                        </m:r>
+                      </m:e>
+                    </m:rad>
+                  </m:e>
+                </m:mr>
+                <m:mr>
+                  <m:e>
+                    <m:r>
+                      <w:rPr>
+                        <w:rFonts w:ascii="Cambria Math" w:eastAsiaTheme="minorEastAsia" w:hAnsi="Cambria Math"/>
+                        <w:lang w:val="uk-UA"/>
+                      </w:rPr>
+                      <m:t>0</m:t>
+                    </m:r>
+                  </m:e>
+                  <m:e>
+                    <m:r>
+                      <w:rPr>
+                        <w:rFonts w:ascii="Cambria Math" w:eastAsiaTheme="minorEastAsia" w:hAnsi="Cambria Math"/>
+                        <w:lang w:val="uk-UA"/>
+                      </w:rPr>
+                      <m:t>0</m:t>
+                    </m:r>
+                  </m:e>
+                  <m:e>
+                    <m:rad>
+                      <m:radPr>
+                        <m:degHide m:val="1"/>
+                        <m:ctrlPr>
+                          <w:rPr>
+                            <w:rFonts w:ascii="Cambria Math" w:eastAsiaTheme="minorEastAsia" w:hAnsi="Cambria Math"/>
+                            <w:i/>
+                            <w:lang w:val="uk-UA"/>
+                          </w:rPr>
+                        </m:ctrlPr>
+                      </m:radPr>
+                      <m:deg/>
+                      <m:e>
+                        <m:r>
+                          <w:rPr>
+                            <w:rFonts w:ascii="Cambria Math" w:eastAsiaTheme="minorEastAsia" w:hAnsi="Cambria Math"/>
+                            <w:lang w:val="uk-UA"/>
+                          </w:rPr>
+                          <m:t>11</m:t>
+                        </m:r>
+                      </m:e>
+                    </m:rad>
+                  </m:e>
+                </m:mr>
+              </m:m>
+            </m:e>
+          </m:d>
+          <m:r>
+            <w:rPr>
+              <w:rFonts w:ascii="Cambria Math" w:eastAsiaTheme="minorEastAsia" w:hAnsi="Cambria Math"/>
+              <w:lang w:val="uk-UA"/>
+            </w:rPr>
+            <m:t>, D</m:t>
+          </m:r>
+          <m:r>
+            <w:rPr>
+              <w:rFonts w:ascii="Cambria Math" w:eastAsiaTheme="minorEastAsia" w:hAnsi="Cambria Math"/>
+              <w:lang w:val="uk-UA"/>
+            </w:rPr>
+            <m:t>=</m:t>
+          </m:r>
+          <m:d>
+            <m:dPr>
+              <m:ctrlPr>
+                <w:rPr>
+                  <w:rFonts w:ascii="Cambria Math" w:eastAsiaTheme="minorEastAsia" w:hAnsi="Cambria Math"/>
+                  <w:i/>
+                  <w:lang w:val="uk-UA"/>
+                </w:rPr>
+              </m:ctrlPr>
+            </m:dPr>
+            <m:e>
+              <m:m>
+                <m:mPr>
+                  <m:mcs>
+                    <m:mc>
+                      <m:mcPr>
+                        <m:count m:val="3"/>
+                        <m:mcJc m:val="center"/>
+                      </m:mcPr>
+                    </m:mc>
+                  </m:mcs>
+                  <m:ctrlPr>
+                    <w:rPr>
+                      <w:rFonts w:ascii="Cambria Math" w:eastAsiaTheme="minorEastAsia" w:hAnsi="Cambria Math"/>
+                      <w:i/>
+                      <w:lang w:val="uk-UA"/>
+                    </w:rPr>
+                  </m:ctrlPr>
+                </m:mPr>
+                <m:mr>
+                  <m:e>
+                    <m:r>
+                      <w:rPr>
+                        <w:rFonts w:ascii="Cambria Math" w:eastAsiaTheme="minorEastAsia" w:hAnsi="Cambria Math"/>
+                        <w:lang w:val="uk-UA"/>
+                      </w:rPr>
+                      <m:t>1</m:t>
+                    </m:r>
+                  </m:e>
+                  <m:e>
+                    <m:r>
+                      <w:rPr>
+                        <w:rFonts w:ascii="Cambria Math" w:eastAsiaTheme="minorEastAsia" w:hAnsi="Cambria Math"/>
+                        <w:lang w:val="uk-UA"/>
+                      </w:rPr>
+                      <m:t>0</m:t>
+                    </m:r>
+                  </m:e>
+                  <m:e>
+                    <m:r>
+                      <w:rPr>
+                        <w:rFonts w:ascii="Cambria Math" w:eastAsiaTheme="minorEastAsia" w:hAnsi="Cambria Math"/>
+                        <w:lang w:val="uk-UA"/>
+                      </w:rPr>
+                      <m:t>0</m:t>
+                    </m:r>
+                  </m:e>
+                </m:mr>
+                <m:mr>
+                  <m:e>
+                    <m:r>
+                      <w:rPr>
+                        <w:rFonts w:ascii="Cambria Math" w:eastAsiaTheme="minorEastAsia" w:hAnsi="Cambria Math"/>
+                        <w:lang w:val="uk-UA"/>
+                      </w:rPr>
+                      <m:t>0</m:t>
+                    </m:r>
+                  </m:e>
+                  <m:e>
+                    <m:r>
+                      <w:rPr>
+                        <w:rFonts w:ascii="Cambria Math" w:eastAsiaTheme="minorEastAsia" w:hAnsi="Cambria Math"/>
+                        <w:lang w:val="uk-UA"/>
+                      </w:rPr>
+                      <m:t>-</m:t>
+                    </m:r>
+                    <m:r>
+                      <w:rPr>
+                        <w:rFonts w:ascii="Cambria Math" w:eastAsiaTheme="minorEastAsia" w:hAnsi="Cambria Math"/>
+                        <w:lang w:val="uk-UA"/>
+                      </w:rPr>
+                      <m:t>1</m:t>
+                    </m:r>
+                  </m:e>
+                  <m:e>
+                    <m:r>
+                      <w:rPr>
+                        <w:rFonts w:ascii="Cambria Math" w:eastAsiaTheme="minorEastAsia" w:hAnsi="Cambria Math"/>
+                        <w:lang w:val="uk-UA"/>
+                      </w:rPr>
+                      <m:t>0</m:t>
+                    </m:r>
+                  </m:e>
+                </m:mr>
+                <m:mr>
+                  <m:e>
+                    <m:r>
+                      <w:rPr>
+                        <w:rFonts w:ascii="Cambria Math" w:eastAsiaTheme="minorEastAsia" w:hAnsi="Cambria Math"/>
+                        <w:lang w:val="uk-UA"/>
+                      </w:rPr>
+                      <m:t>0</m:t>
+                    </m:r>
+                  </m:e>
+                  <m:e>
+                    <m:r>
+                      <w:rPr>
+                        <w:rFonts w:ascii="Cambria Math" w:eastAsiaTheme="minorEastAsia" w:hAnsi="Cambria Math"/>
+                        <w:lang w:val="uk-UA"/>
+                      </w:rPr>
+                      <m:t>0</m:t>
+                    </m:r>
+                  </m:e>
+                  <m:e>
+                    <m:r>
+                      <w:rPr>
+                        <w:rFonts w:ascii="Cambria Math" w:eastAsiaTheme="minorEastAsia" w:hAnsi="Cambria Math"/>
+                        <w:lang w:val="uk-UA"/>
+                      </w:rPr>
+                      <m:t>1</m:t>
+                    </m:r>
+                  </m:e>
+                </m:mr>
+              </m:m>
+            </m:e>
+          </m:d>
+          <m:r>
+            <w:rPr>
+              <w:rFonts w:ascii="Cambria Math" w:eastAsiaTheme="minorEastAsia" w:hAnsi="Cambria Math"/>
+              <w:lang w:val="uk-UA"/>
+            </w:rPr>
+            <m:t xml:space="preserve">, </m:t>
+          </m:r>
+        </m:oMath>
+      </m:oMathPara>
+    </w:p>
+    <w:p>
+      <w:pPr>
+        <w:rPr>
+          <w:rFonts w:eastAsiaTheme="minorEastAsia"/>
+          <w:lang w:val="uk-UA"/>
+        </w:rPr>
+      </w:pPr>
+      <w:proofErr w:type="spellStart"/>
+      <w:r>
+        <w:rPr>
+          <w:rFonts w:eastAsiaTheme="minorEastAsia"/>
+          <w:lang w:val="uk-UA"/>
+        </w:rPr>
+        <w:t>Розв</w:t>
+      </w:r>
+      <w:proofErr w:type="spellEnd"/>
+      <w:r>
+        <w:rPr>
+          <w:rFonts w:eastAsiaTheme="minorEastAsia"/>
+          <w:lang w:val="en-US"/>
+        </w:rPr>
+        <w:t>’</w:t>
+      </w:r>
+      <w:proofErr w:type="spellStart"/>
+      <w:r>
+        <w:rPr>
+          <w:rFonts w:eastAsiaTheme="minorEastAsia"/>
+          <w:lang w:val="uk-UA"/>
+        </w:rPr>
+        <w:t>яжемо</w:t>
+      </w:r>
+      <w:proofErr w:type="spellEnd"/>
+      <w:r>
+        <w:rPr>
+          <w:rFonts w:eastAsiaTheme="minorEastAsia"/>
+          <w:lang w:val="uk-UA"/>
+        </w:rPr>
+        <w:t xml:space="preserve"> систему </w:t>
+      </w:r>
+      <m:oMath>
+        <m:sSup>
+          <m:sSupPr>
+            <m:ctrlPr>
+              <w:rPr>
+                <w:rFonts w:ascii="Cambria Math" w:eastAsiaTheme="minorEastAsia" w:hAnsi="Cambria Math"/>
+                <w:i/>
+                <w:lang w:val="uk-UA"/>
+              </w:rPr>
+            </m:ctrlPr>
+          </m:sSupPr>
+          <m:e>
+            <m:r>
+              <w:rPr>
+                <w:rFonts w:ascii="Cambria Math" w:eastAsiaTheme="minorEastAsia" w:hAnsi="Cambria Math"/>
+                <w:lang w:val="uk-UA"/>
+              </w:rPr>
+              <m:t>S</m:t>
+            </m:r>
+          </m:e>
+          <m:sup>
+            <m:r>
+              <w:rPr>
+                <w:rFonts w:ascii="Cambria Math" w:eastAsiaTheme="minorEastAsia" w:hAnsi="Cambria Math"/>
+                <w:lang w:val="uk-UA"/>
+              </w:rPr>
+              <m:t>T</m:t>
+            </m:r>
+          </m:sup>
+        </m:sSup>
+        <m:r>
+          <w:rPr>
+            <w:rFonts w:ascii="Cambria Math" w:eastAsiaTheme="minorEastAsia" w:hAnsi="Cambria Math"/>
+            <w:lang w:val="uk-UA"/>
+          </w:rPr>
+          <m:t>D</m:t>
+        </m:r>
+        <m:acc>
+          <m:accPr>
+            <m:chr m:val="⃗"/>
+            <m:ctrlPr>
+              <w:rPr>
+                <w:rFonts w:ascii="Cambria Math" w:eastAsiaTheme="minorEastAsia" w:hAnsi="Cambria Math"/>
+                <w:i/>
+                <w:lang w:val="uk-UA"/>
+              </w:rPr>
+            </m:ctrlPr>
+          </m:accPr>
+          <m:e>
+            <m:r>
+              <w:rPr>
+                <w:rFonts w:ascii="Cambria Math" w:eastAsiaTheme="minorEastAsia" w:hAnsi="Cambria Math"/>
+                <w:lang w:val="en-US"/>
+              </w:rPr>
+              <m:t>y</m:t>
+            </m:r>
+          </m:e>
+        </m:acc>
+        <m:r>
+          <w:rPr>
+            <w:rFonts w:ascii="Cambria Math" w:eastAsiaTheme="minorEastAsia" w:hAnsi="Cambria Math"/>
+            <w:lang w:val="uk-UA"/>
+          </w:rPr>
+          <m:t>=</m:t>
+        </m:r>
+        <m:acc>
+          <m:accPr>
+            <m:chr m:val="⃗"/>
+            <m:ctrlPr>
+              <w:rPr>
+                <w:rFonts w:ascii="Cambria Math" w:eastAsiaTheme="minorEastAsia" w:hAnsi="Cambria Math"/>
+                <w:i/>
+                <w:lang w:val="uk-UA"/>
+              </w:rPr>
+            </m:ctrlPr>
+          </m:accPr>
+          <m:e>
+            <m:r>
+              <w:rPr>
+                <w:rFonts w:ascii="Cambria Math" w:eastAsiaTheme="minorEastAsia" w:hAnsi="Cambria Math"/>
+                <w:lang w:val="uk-UA"/>
+              </w:rPr>
+              <m:t>b</m:t>
+            </m:r>
+          </m:e>
+        </m:acc>
+        <m:r>
+          <w:rPr>
+            <w:rFonts w:ascii="Cambria Math" w:eastAsiaTheme="minorEastAsia" w:hAnsi="Cambria Math"/>
+            <w:lang w:val="uk-UA"/>
+          </w:rPr>
+          <m:t>, де</m:t>
+        </m:r>
+      </m:oMath>
+    </w:p>
+    <w:p>
+      <w:pPr>
+        <w:rPr>
+          <w:rFonts w:eastAsiaTheme="minorEastAsia"/>
+          <w:lang w:val="uk-UA"/>
+        </w:rPr>
+      </w:pPr>
+      <m:oMathPara>
+        <m:oMath>
+          <m:sSup>
+            <m:sSupPr>
+              <m:ctrlPr>
+                <w:rPr>
+                  <w:rFonts w:ascii="Cambria Math" w:eastAsiaTheme="minorEastAsia" w:hAnsi="Cambria Math"/>
+                  <w:i/>
+                  <w:lang w:val="uk-UA"/>
+                </w:rPr>
+              </m:ctrlPr>
+            </m:sSupPr>
+            <m:e>
+              <m:r>
+                <w:rPr>
+                  <w:rFonts w:ascii="Cambria Math" w:eastAsiaTheme="minorEastAsia" w:hAnsi="Cambria Math"/>
+                  <w:lang w:val="uk-UA"/>
+                </w:rPr>
+                <m:t>S</m:t>
+              </m:r>
+            </m:e>
+            <m:sup>
+              <m:r>
+                <w:rPr>
+                  <w:rFonts w:ascii="Cambria Math" w:eastAsiaTheme="minorEastAsia" w:hAnsi="Cambria Math"/>
+                  <w:lang w:val="uk-UA"/>
+                </w:rPr>
+                <m:t>T</m:t>
+              </m:r>
+            </m:sup>
+          </m:sSup>
+          <m:r>
+            <w:rPr>
+              <w:rFonts w:ascii="Cambria Math" w:eastAsiaTheme="minorEastAsia" w:hAnsi="Cambria Math"/>
+              <w:lang w:val="uk-UA"/>
+            </w:rPr>
+            <m:t>D</m:t>
+          </m:r>
+          <m:r>
+            <w:rPr>
+              <w:rFonts w:ascii="Cambria Math" w:eastAsiaTheme="minorEastAsia" w:hAnsi="Cambria Math"/>
+              <w:lang w:val="uk-UA"/>
+            </w:rPr>
+            <m:t>=</m:t>
+          </m:r>
+          <m:d>
+            <m:dPr>
+              <m:ctrlPr>
+                <w:rPr>
+                  <w:rFonts w:ascii="Cambria Math" w:eastAsiaTheme="minorEastAsia" w:hAnsi="Cambria Math"/>
+                  <w:i/>
+                  <w:lang w:val="uk-UA"/>
+                </w:rPr>
+              </m:ctrlPr>
+            </m:dPr>
+            <m:e>
+              <m:m>
+                <m:mPr>
+                  <m:mcs>
+                    <m:mc>
+                      <m:mcPr>
+                        <m:count m:val="3"/>
+                        <m:mcJc m:val="center"/>
+                      </m:mcPr>
+                    </m:mc>
+                  </m:mcs>
+                  <m:ctrlPr>
+                    <w:rPr>
+                      <w:rFonts w:ascii="Cambria Math" w:eastAsiaTheme="minorEastAsia" w:hAnsi="Cambria Math"/>
+                      <w:i/>
+                      <w:lang w:val="uk-UA"/>
+                    </w:rPr>
+                  </m:ctrlPr>
+                </m:mPr>
+                <m:mr>
+                  <m:e>
+                    <m:r>
+                      <w:rPr>
+                        <w:rFonts w:ascii="Cambria Math" w:eastAsiaTheme="minorEastAsia" w:hAnsi="Cambria Math"/>
+                        <w:lang w:val="uk-UA"/>
+                      </w:rPr>
+                      <m:t>1</m:t>
+                    </m:r>
+                  </m:e>
+                  <m:e>
+                    <m:r>
+                      <w:rPr>
+                        <w:rFonts w:ascii="Cambria Math" w:eastAsiaTheme="minorEastAsia" w:hAnsi="Cambria Math"/>
+                        <w:lang w:val="uk-UA"/>
+                      </w:rPr>
+                      <m:t>0</m:t>
+                    </m:r>
+                  </m:e>
+                  <m:e>
+                    <m:r>
+                      <w:rPr>
+                        <w:rFonts w:ascii="Cambria Math" w:eastAsiaTheme="minorEastAsia" w:hAnsi="Cambria Math"/>
+                        <w:lang w:val="uk-UA"/>
+                      </w:rPr>
+                      <m:t>0</m:t>
+                    </m:r>
+                  </m:e>
+                </m:mr>
+                <m:mr>
+                  <m:e>
+                    <m:r>
+                      <w:rPr>
+                        <w:rFonts w:ascii="Cambria Math" w:eastAsiaTheme="minorEastAsia" w:hAnsi="Cambria Math"/>
+                        <w:lang w:val="uk-UA"/>
+                      </w:rPr>
+                      <m:t>2</m:t>
+                    </m:r>
+                  </m:e>
+                  <m:e>
+                    <m:r>
+                      <w:rPr>
+                        <w:rFonts w:ascii="Cambria Math" w:eastAsiaTheme="minorEastAsia" w:hAnsi="Cambria Math"/>
+                        <w:lang w:val="uk-UA"/>
+                      </w:rPr>
+                      <m:t>-</m:t>
+                    </m:r>
+                    <m:rad>
+                      <m:radPr>
+                        <m:degHide m:val="1"/>
+                        <m:ctrlPr>
+                          <w:rPr>
+                            <w:rFonts w:ascii="Cambria Math" w:eastAsiaTheme="minorEastAsia" w:hAnsi="Cambria Math"/>
+                            <w:i/>
+                            <w:lang w:val="uk-UA"/>
+                          </w:rPr>
+                        </m:ctrlPr>
+                      </m:radPr>
+                      <m:deg/>
+                      <m:e>
+                        <m:r>
+                          <w:rPr>
+                            <w:rFonts w:ascii="Cambria Math" w:eastAsiaTheme="minorEastAsia" w:hAnsi="Cambria Math"/>
+                            <w:lang w:val="uk-UA"/>
+                          </w:rPr>
+                          <m:t>2</m:t>
+                        </m:r>
+                      </m:e>
+                    </m:rad>
+                  </m:e>
+                  <m:e>
+                    <m:r>
+                      <w:rPr>
+                        <w:rFonts w:ascii="Cambria Math" w:eastAsiaTheme="minorEastAsia" w:hAnsi="Cambria Math"/>
+                        <w:lang w:val="uk-UA"/>
+                      </w:rPr>
+                      <m:t>0</m:t>
+                    </m:r>
+                  </m:e>
+                </m:mr>
+                <m:mr>
+                  <m:e>
+                    <m:r>
+                      <w:rPr>
+                        <w:rFonts w:ascii="Cambria Math" w:eastAsiaTheme="minorEastAsia" w:hAnsi="Cambria Math"/>
+                        <w:lang w:val="uk-UA"/>
+                      </w:rPr>
+                      <m:t>0</m:t>
+                    </m:r>
+                  </m:e>
+                  <m:e>
+                    <m:r>
+                      <w:rPr>
+                        <w:rFonts w:ascii="Cambria Math" w:eastAsiaTheme="minorEastAsia" w:hAnsi="Cambria Math"/>
+                        <w:lang w:val="uk-UA"/>
+                      </w:rPr>
+                      <m:t>2</m:t>
+                    </m:r>
+                    <m:rad>
+                      <m:radPr>
+                        <m:degHide m:val="1"/>
+                        <m:ctrlPr>
+                          <w:rPr>
+                            <w:rFonts w:ascii="Cambria Math" w:eastAsiaTheme="minorEastAsia" w:hAnsi="Cambria Math"/>
+                            <w:i/>
+                            <w:lang w:val="uk-UA"/>
+                          </w:rPr>
+                        </m:ctrlPr>
+                      </m:radPr>
+                      <m:deg/>
+                      <m:e>
+                        <m:r>
+                          <w:rPr>
+                            <w:rFonts w:ascii="Cambria Math" w:eastAsiaTheme="minorEastAsia" w:hAnsi="Cambria Math"/>
+                            <w:lang w:val="uk-UA"/>
+                          </w:rPr>
+                          <m:t>2</m:t>
+                        </m:r>
+                      </m:e>
+                    </m:rad>
+                  </m:e>
+                  <m:e>
+                    <m:rad>
+                      <m:radPr>
+                        <m:degHide m:val="1"/>
+                        <m:ctrlPr>
+                          <w:rPr>
+                            <w:rFonts w:ascii="Cambria Math" w:eastAsiaTheme="minorEastAsia" w:hAnsi="Cambria Math"/>
+                            <w:i/>
+                            <w:lang w:val="uk-UA"/>
+                          </w:rPr>
+                        </m:ctrlPr>
+                      </m:radPr>
+                      <m:deg/>
+                      <m:e>
+                        <m:r>
+                          <w:rPr>
+                            <w:rFonts w:ascii="Cambria Math" w:eastAsiaTheme="minorEastAsia" w:hAnsi="Cambria Math"/>
+                            <w:lang w:val="uk-UA"/>
+                          </w:rPr>
+                          <m:t>11</m:t>
+                        </m:r>
+                      </m:e>
+                    </m:rad>
+                  </m:e>
+                </m:mr>
+              </m:m>
+            </m:e>
+          </m:d>
+          <m:r>
+            <w:rPr>
+              <w:rFonts w:ascii="Cambria Math" w:eastAsiaTheme="minorEastAsia" w:hAnsi="Cambria Math"/>
+              <w:lang w:val="uk-UA"/>
+            </w:rPr>
+            <m:t xml:space="preserve"> –</m:t>
+          </m:r>
+        </m:oMath>
+      </m:oMathPara>
+    </w:p>
+    <w:p>
+      <w:pPr>
+        <w:rPr>
+          <w:rFonts w:eastAsiaTheme="minorEastAsia"/>
+          <w:lang w:val="uk-UA"/>
+        </w:rPr>
+      </w:pPr>
+      <w:r>
+        <w:rPr>
+          <w:rFonts w:eastAsiaTheme="minorEastAsia"/>
+          <w:lang w:val="uk-UA"/>
+        </w:rPr>
+        <w:t xml:space="preserve">Нижня трикутна матриця. Виконавши зворотній хід методу </w:t>
+      </w:r>
+      <w:proofErr w:type="spellStart"/>
+      <w:r>
+        <w:rPr>
+          <w:rFonts w:eastAsiaTheme="minorEastAsia"/>
+          <w:lang w:val="uk-UA"/>
+        </w:rPr>
+        <w:t>Гаусса</w:t>
+      </w:r>
+      <w:proofErr w:type="spellEnd"/>
+      <w:r>
+        <w:rPr>
+          <w:rFonts w:eastAsiaTheme="minorEastAsia"/>
+          <w:lang w:val="uk-UA"/>
+        </w:rPr>
+        <w:t xml:space="preserve"> згори вниз, отримаємо:</w:t>
+      </w:r>
+    </w:p>
+    <w:p>
+      <w:pPr>
+        <w:rPr>
+          <w:rFonts w:eastAsiaTheme="minorEastAsia"/>
+          <w:lang w:val="uk-UA"/>
+        </w:rPr>
+      </w:pPr>
+      <m:oMathPara>
+        <m:oMath>
+          <m:d>
+            <m:dPr>
+              <m:begChr m:val="{"/>
+              <m:endChr m:val=""/>
+              <m:ctrlPr>
+                <w:rPr>
+                  <w:rFonts w:ascii="Cambria Math" w:eastAsiaTheme="minorEastAsia" w:hAnsi="Cambria Math"/>
+                  <w:i/>
+                  <w:lang w:val="uk-UA"/>
+                </w:rPr>
+              </m:ctrlPr>
+            </m:dPr>
+            <m:e>
+              <m:eqArr>
+                <m:eqArrPr>
+                  <m:ctrlPr>
+                    <w:rPr>
+                      <w:rFonts w:ascii="Cambria Math" w:eastAsiaTheme="minorEastAsia" w:hAnsi="Cambria Math"/>
+                      <w:i/>
+                      <w:lang w:val="uk-UA"/>
+                    </w:rPr>
+                  </m:ctrlPr>
+                </m:eqArrPr>
+                <m:e>
+                  <m:sSub>
+                    <m:sSubPr>
+                      <m:ctrlPr>
+                        <w:rPr>
+                          <w:rFonts w:ascii="Cambria Math" w:eastAsiaTheme="minorEastAsia" w:hAnsi="Cambria Math"/>
+                          <w:i/>
+                          <w:lang w:val="en-US"/>
+                        </w:rPr>
+                      </m:ctrlPr>
+                    </m:sSubPr>
+                    <m:e>
+                      <m:r>
+                        <w:rPr>
+                          <w:rFonts w:ascii="Cambria Math" w:eastAsiaTheme="minorEastAsia" w:hAnsi="Cambria Math"/>
+                          <w:lang w:val="en-US"/>
+                        </w:rPr>
+                        <m:t>y</m:t>
+                      </m:r>
+                    </m:e>
+                    <m:sub>
+                      <m:r>
+                        <w:rPr>
+                          <w:rFonts w:ascii="Cambria Math" w:eastAsiaTheme="minorEastAsia" w:hAnsi="Cambria Math"/>
+                          <w:lang w:val="en-US"/>
+                        </w:rPr>
+                        <m:t>1</m:t>
+                      </m:r>
+                    </m:sub>
+                  </m:sSub>
+                  <m:r>
+                    <w:rPr>
+                      <w:rFonts w:ascii="Cambria Math" w:eastAsiaTheme="minorEastAsia" w:hAnsi="Cambria Math"/>
+                      <w:lang w:val="en-US"/>
+                    </w:rPr>
+                    <m:t>=5;</m:t>
+                  </m:r>
+                </m:e>
+                <m:e>
+                  <m:sSub>
+                    <m:sSubPr>
+                      <m:ctrlPr>
+                        <w:rPr>
+                          <w:rFonts w:ascii="Cambria Math" w:eastAsiaTheme="minorEastAsia" w:hAnsi="Cambria Math"/>
+                          <w:i/>
+                          <w:lang w:val="en-US"/>
+                        </w:rPr>
+                      </m:ctrlPr>
+                    </m:sSubPr>
+                    <m:e>
+                      <m:r>
+                        <w:rPr>
+                          <w:rFonts w:ascii="Cambria Math" w:eastAsiaTheme="minorEastAsia" w:hAnsi="Cambria Math"/>
+                          <w:lang w:val="en-US"/>
+                        </w:rPr>
+                        <m:t>y</m:t>
+                      </m:r>
+                    </m:e>
+                    <m:sub>
+                      <m:r>
+                        <w:rPr>
+                          <w:rFonts w:ascii="Cambria Math" w:eastAsiaTheme="minorEastAsia" w:hAnsi="Cambria Math"/>
+                          <w:lang w:val="en-US"/>
+                        </w:rPr>
+                        <m:t>2</m:t>
+                      </m:r>
+                    </m:sub>
+                  </m:sSub>
+                  <m:r>
+                    <w:rPr>
+                      <w:rFonts w:ascii="Cambria Math" w:eastAsiaTheme="minorEastAsia" w:hAnsi="Cambria Math"/>
+                      <w:lang w:val="en-US"/>
+                    </w:rPr>
+                    <m:t>=</m:t>
+                  </m:r>
+                  <m:f>
+                    <m:fPr>
+                      <m:ctrlPr>
+                        <w:rPr>
+                          <w:rFonts w:ascii="Cambria Math" w:eastAsiaTheme="minorEastAsia" w:hAnsi="Cambria Math"/>
+                          <w:i/>
+                          <w:lang w:val="en-US"/>
+                        </w:rPr>
+                      </m:ctrlPr>
+                    </m:fPr>
+                    <m:num>
+                      <m:r>
+                        <w:rPr>
+                          <w:rFonts w:ascii="Cambria Math" w:eastAsiaTheme="minorEastAsia" w:hAnsi="Cambria Math"/>
+                          <w:lang w:val="uk-UA"/>
+                        </w:rPr>
+                        <m:t>22-2</m:t>
+                      </m:r>
+                      <m:sSub>
+                        <m:sSubPr>
+                          <m:ctrlPr>
+                            <w:rPr>
+                              <w:rFonts w:ascii="Cambria Math" w:eastAsiaTheme="minorEastAsia" w:hAnsi="Cambria Math"/>
+                              <w:i/>
+                              <w:lang w:val="en-US"/>
+                            </w:rPr>
+                          </m:ctrlPr>
+                        </m:sSubPr>
+                        <m:e>
+                          <m:r>
+                            <w:rPr>
+                              <w:rFonts w:ascii="Cambria Math" w:eastAsiaTheme="minorEastAsia" w:hAnsi="Cambria Math"/>
+                              <w:lang w:val="en-US"/>
+                            </w:rPr>
+                            <m:t>y</m:t>
+                          </m:r>
+                        </m:e>
+                        <m:sub>
+                          <m:r>
+                            <w:rPr>
+                              <w:rFonts w:ascii="Cambria Math" w:eastAsiaTheme="minorEastAsia" w:hAnsi="Cambria Math"/>
+                              <w:lang w:val="en-US"/>
+                            </w:rPr>
+                            <m:t>1</m:t>
+                          </m:r>
+                        </m:sub>
+                      </m:sSub>
+                    </m:num>
+                    <m:den>
+                      <m:r>
+                        <w:rPr>
+                          <w:rFonts w:ascii="Cambria Math" w:eastAsiaTheme="minorEastAsia" w:hAnsi="Cambria Math"/>
+                          <w:lang w:val="en-US"/>
+                        </w:rPr>
+                        <m:t>-</m:t>
+                      </m:r>
+                      <m:rad>
+                        <m:radPr>
+                          <m:degHide m:val="1"/>
+                          <m:ctrlPr>
+                            <w:rPr>
+                              <w:rFonts w:ascii="Cambria Math" w:eastAsiaTheme="minorEastAsia" w:hAnsi="Cambria Math"/>
+                              <w:i/>
+                              <w:lang w:val="uk-UA"/>
+                            </w:rPr>
+                          </m:ctrlPr>
+                        </m:radPr>
+                        <m:deg/>
+                        <m:e>
+                          <m:r>
+                            <w:rPr>
+                              <w:rFonts w:ascii="Cambria Math" w:eastAsiaTheme="minorEastAsia" w:hAnsi="Cambria Math"/>
+                              <w:lang w:val="uk-UA"/>
+                            </w:rPr>
+                            <m:t>2</m:t>
+                          </m:r>
+                        </m:e>
+                      </m:rad>
+                    </m:den>
+                  </m:f>
+                  <m:r>
+                    <w:rPr>
+                      <w:rFonts w:ascii="Cambria Math" w:eastAsiaTheme="minorEastAsia" w:hAnsi="Cambria Math"/>
+                      <w:lang w:val="uk-UA"/>
+                    </w:rPr>
+                    <m:t>=-6</m:t>
+                  </m:r>
+                  <m:rad>
+                    <m:radPr>
+                      <m:degHide m:val="1"/>
+                      <m:ctrlPr>
+                        <w:rPr>
+                          <w:rFonts w:ascii="Cambria Math" w:eastAsiaTheme="minorEastAsia" w:hAnsi="Cambria Math"/>
+                          <w:i/>
+                          <w:lang w:val="uk-UA"/>
+                        </w:rPr>
+                      </m:ctrlPr>
+                    </m:radPr>
+                    <m:deg/>
+                    <m:e>
+                      <m:r>
+                        <w:rPr>
+                          <w:rFonts w:ascii="Cambria Math" w:eastAsiaTheme="minorEastAsia" w:hAnsi="Cambria Math"/>
+                          <w:lang w:val="uk-UA"/>
+                        </w:rPr>
+                        <m:t>2</m:t>
+                      </m:r>
+                    </m:e>
+                  </m:rad>
+                  <m:r>
+                    <w:rPr>
+                      <w:rFonts w:ascii="Cambria Math" w:eastAsiaTheme="minorEastAsia" w:hAnsi="Cambria Math"/>
+                      <w:lang w:val="uk-UA"/>
+                    </w:rPr>
+                    <m:t>;</m:t>
+                  </m:r>
+                </m:e>
+                <m:e>
+                  <m:sSub>
+                    <m:sSubPr>
+                      <m:ctrlPr>
+                        <w:rPr>
+                          <w:rFonts w:ascii="Cambria Math" w:eastAsiaTheme="minorEastAsia" w:hAnsi="Cambria Math"/>
+                          <w:i/>
+                          <w:lang w:val="en-US"/>
+                        </w:rPr>
+                      </m:ctrlPr>
+                    </m:sSubPr>
+                    <m:e>
+                      <m:r>
+                        <w:rPr>
+                          <w:rFonts w:ascii="Cambria Math" w:eastAsiaTheme="minorEastAsia" w:hAnsi="Cambria Math"/>
+                          <w:lang w:val="en-US"/>
+                        </w:rPr>
+                        <m:t>y</m:t>
+                      </m:r>
+                    </m:e>
+                    <m:sub>
+                      <m:r>
+                        <w:rPr>
+                          <w:rFonts w:ascii="Cambria Math" w:eastAsiaTheme="minorEastAsia" w:hAnsi="Cambria Math"/>
+                          <w:lang w:val="en-US"/>
+                        </w:rPr>
+                        <m:t>3</m:t>
+                      </m:r>
+                    </m:sub>
+                  </m:sSub>
+                  <m:r>
+                    <w:rPr>
+                      <w:rFonts w:ascii="Cambria Math" w:eastAsiaTheme="minorEastAsia" w:hAnsi="Cambria Math"/>
+                      <w:lang w:val="en-US"/>
+                    </w:rPr>
+                    <m:t>=</m:t>
+                  </m:r>
+                  <m:f>
+                    <m:fPr>
+                      <m:ctrlPr>
+                        <w:rPr>
+                          <w:rFonts w:ascii="Cambria Math" w:eastAsiaTheme="minorEastAsia" w:hAnsi="Cambria Math"/>
+                          <w:i/>
+                          <w:lang w:val="en-US"/>
+                        </w:rPr>
+                      </m:ctrlPr>
+                    </m:fPr>
+                    <m:num>
+                      <m:r>
+                        <w:rPr>
+                          <w:rFonts w:ascii="Cambria Math" w:eastAsiaTheme="minorEastAsia" w:hAnsi="Cambria Math"/>
+                          <w:lang w:val="en-US"/>
+                        </w:rPr>
+                        <m:t>20-</m:t>
+                      </m:r>
+                      <m:r>
+                        <w:rPr>
+                          <w:rFonts w:ascii="Cambria Math" w:eastAsiaTheme="minorEastAsia" w:hAnsi="Cambria Math"/>
+                          <w:lang w:val="uk-UA"/>
+                        </w:rPr>
+                        <m:t>2</m:t>
+                      </m:r>
+                      <m:rad>
+                        <m:radPr>
+                          <m:degHide m:val="1"/>
+                          <m:ctrlPr>
+                            <w:rPr>
+                              <w:rFonts w:ascii="Cambria Math" w:eastAsiaTheme="minorEastAsia" w:hAnsi="Cambria Math"/>
+                              <w:i/>
+                              <w:lang w:val="uk-UA"/>
+                            </w:rPr>
+                          </m:ctrlPr>
+                        </m:radPr>
+                        <m:deg/>
+                        <m:e>
+                          <m:r>
+                            <w:rPr>
+                              <w:rFonts w:ascii="Cambria Math" w:eastAsiaTheme="minorEastAsia" w:hAnsi="Cambria Math"/>
+                              <w:lang w:val="uk-UA"/>
+                            </w:rPr>
+                            <m:t>2</m:t>
+                          </m:r>
+                        </m:e>
+                      </m:rad>
+                      <m:sSub>
+                        <m:sSubPr>
+                          <m:ctrlPr>
+                            <w:rPr>
+                              <w:rFonts w:ascii="Cambria Math" w:eastAsiaTheme="minorEastAsia" w:hAnsi="Cambria Math"/>
+                              <w:i/>
+                              <w:lang w:val="en-US"/>
+                            </w:rPr>
+                          </m:ctrlPr>
+                        </m:sSubPr>
+                        <m:e>
+                          <m:r>
+                            <w:rPr>
+                              <w:rFonts w:ascii="Cambria Math" w:eastAsiaTheme="minorEastAsia" w:hAnsi="Cambria Math"/>
+                              <w:lang w:val="en-US"/>
+                            </w:rPr>
+                            <m:t>y</m:t>
+                          </m:r>
+                        </m:e>
+                        <m:sub>
+                          <m:r>
+                            <w:rPr>
+                              <w:rFonts w:ascii="Cambria Math" w:eastAsiaTheme="minorEastAsia" w:hAnsi="Cambria Math"/>
+                              <w:lang w:val="en-US"/>
+                            </w:rPr>
+                            <m:t>2</m:t>
+                          </m:r>
+                        </m:sub>
+                      </m:sSub>
+                    </m:num>
+                    <m:den>
+                      <m:rad>
+                        <m:radPr>
+                          <m:degHide m:val="1"/>
+                          <m:ctrlPr>
+                            <w:rPr>
+                              <w:rFonts w:ascii="Cambria Math" w:eastAsiaTheme="minorEastAsia" w:hAnsi="Cambria Math"/>
+                              <w:i/>
+                              <w:lang w:val="uk-UA"/>
+                            </w:rPr>
+                          </m:ctrlPr>
+                        </m:radPr>
+                        <m:deg/>
+                        <m:e>
+                          <m:r>
+                            <w:rPr>
+                              <w:rFonts w:ascii="Cambria Math" w:eastAsiaTheme="minorEastAsia" w:hAnsi="Cambria Math"/>
+                              <w:lang w:val="uk-UA"/>
+                            </w:rPr>
+                            <m:t>11</m:t>
+                          </m:r>
+                        </m:e>
+                      </m:rad>
+                    </m:den>
+                  </m:f>
+                  <m:r>
+                    <w:rPr>
+                      <w:rFonts w:ascii="Cambria Math" w:eastAsiaTheme="minorEastAsia" w:hAnsi="Cambria Math"/>
+                      <w:lang w:val="uk-UA"/>
+                    </w:rPr>
+                    <m:t>=4</m:t>
+                  </m:r>
+                  <m:rad>
+                    <m:radPr>
+                      <m:degHide m:val="1"/>
+                      <m:ctrlPr>
+                        <w:rPr>
+                          <w:rFonts w:ascii="Cambria Math" w:eastAsiaTheme="minorEastAsia" w:hAnsi="Cambria Math"/>
+                          <w:i/>
+                          <w:lang w:val="uk-UA"/>
+                        </w:rPr>
+                      </m:ctrlPr>
+                    </m:radPr>
+                    <m:deg/>
+                    <m:e>
+                      <m:r>
+                        <w:rPr>
+                          <w:rFonts w:ascii="Cambria Math" w:eastAsiaTheme="minorEastAsia" w:hAnsi="Cambria Math"/>
+                          <w:lang w:val="uk-UA"/>
+                        </w:rPr>
+                        <m:t>11</m:t>
+                      </m:r>
+                    </m:e>
+                  </m:rad>
+                  <m:r>
+                    <w:rPr>
+                      <w:rFonts w:ascii="Cambria Math" w:eastAsiaTheme="minorEastAsia" w:hAnsi="Cambria Math"/>
+                      <w:lang w:val="uk-UA"/>
+                    </w:rPr>
+                    <m:t>;</m:t>
+                  </m:r>
+                </m:e>
+              </m:eqArr>
+            </m:e>
+          </m:d>
+        </m:oMath>
+      </m:oMathPara>
+    </w:p>
+    <w:p>
+      <w:pPr>
+        <w:rPr>
+          <w:rFonts w:eastAsiaTheme="minorEastAsia"/>
+          <w:lang w:val="uk-UA"/>
+        </w:rPr>
+      </w:pPr>
+      <w:proofErr w:type="spellStart"/>
+      <w:r>
+        <w:rPr>
+          <w:rFonts w:eastAsiaTheme="minorEastAsia"/>
+          <w:lang w:val="uk-UA"/>
+        </w:rPr>
+        <w:t>Розв</w:t>
+      </w:r>
+      <w:proofErr w:type="spellEnd"/>
+      <w:r>
+        <w:rPr>
+          <w:rFonts w:eastAsiaTheme="minorEastAsia"/>
+        </w:rPr>
+        <w:t>’</w:t>
+      </w:r>
+      <w:proofErr w:type="spellStart"/>
+      <w:r>
+        <w:rPr>
+          <w:rFonts w:eastAsiaTheme="minorEastAsia"/>
+          <w:lang w:val="uk-UA"/>
+        </w:rPr>
+        <w:t>яж</w:t>
+      </w:r>
+      <w:r>
+        <w:rPr>
+          <w:rFonts w:eastAsiaTheme="minorEastAsia"/>
+          <w:lang w:val="uk-UA"/>
+        </w:rPr>
+        <w:t>емо</w:t>
+      </w:r>
+      <w:proofErr w:type="spellEnd"/>
+      <w:r>
+        <w:rPr>
+          <w:rFonts w:eastAsiaTheme="minorEastAsia"/>
+          <w:lang w:val="uk-UA"/>
+        </w:rPr>
+        <w:t xml:space="preserve"> систему з верхньою трикутною матрицею </w:t>
+      </w:r>
+      <m:oMath>
+        <m:r>
+          <w:rPr>
+            <w:rFonts w:ascii="Cambria Math" w:eastAsiaTheme="minorEastAsia" w:hAnsi="Cambria Math"/>
+            <w:lang w:val="en-US"/>
+          </w:rPr>
+          <m:t>S</m:t>
+        </m:r>
+        <m:acc>
+          <m:accPr>
+            <m:chr m:val="⃗"/>
+            <m:ctrlPr>
+              <w:rPr>
+                <w:rFonts w:ascii="Cambria Math" w:eastAsiaTheme="minorEastAsia" w:hAnsi="Cambria Math"/>
+                <w:i/>
+                <w:lang w:val="uk-UA"/>
+              </w:rPr>
+            </m:ctrlPr>
+          </m:accPr>
+          <m:e>
+            <m:r>
+              <w:rPr>
+                <w:rFonts w:ascii="Cambria Math" w:eastAsiaTheme="minorEastAsia" w:hAnsi="Cambria Math"/>
+                <w:lang w:val="en-US"/>
+              </w:rPr>
+              <m:t>x</m:t>
+            </m:r>
+          </m:e>
+        </m:acc>
+        <m:r>
+          <w:rPr>
+            <w:rFonts w:ascii="Cambria Math" w:eastAsiaTheme="minorEastAsia" w:hAnsi="Cambria Math"/>
+            <w:lang w:val="uk-UA"/>
+          </w:rPr>
+          <m:t>=</m:t>
+        </m:r>
+        <m:acc>
+          <m:accPr>
+            <m:chr m:val="⃗"/>
+            <m:ctrlPr>
+              <w:rPr>
+                <w:rFonts w:ascii="Cambria Math" w:eastAsiaTheme="minorEastAsia" w:hAnsi="Cambria Math"/>
+                <w:i/>
+                <w:lang w:val="uk-UA"/>
+              </w:rPr>
+            </m:ctrlPr>
+          </m:accPr>
+          <m:e>
+            <m:r>
+              <w:rPr>
+                <w:rFonts w:ascii="Cambria Math" w:eastAsiaTheme="minorEastAsia" w:hAnsi="Cambria Math"/>
+                <w:lang w:val="uk-UA"/>
+              </w:rPr>
+              <m:t>y</m:t>
+            </m:r>
+          </m:e>
+        </m:acc>
+      </m:oMath>
+      <w:r>
+        <w:rPr>
+          <w:rFonts w:eastAsiaTheme="minorEastAsia"/>
+        </w:rPr>
+        <w:t>.</w:t>
+      </w:r>
+      <w:r>
+        <w:rPr>
+          <w:rFonts w:eastAsiaTheme="minorEastAsia"/>
+          <w:lang w:val="uk-UA"/>
+        </w:rPr>
+        <w:t xml:space="preserve"> Виконавши зворотний хід методу </w:t>
+      </w:r>
+      <w:proofErr w:type="spellStart"/>
+      <w:r>
+        <w:rPr>
+          <w:rFonts w:eastAsiaTheme="minorEastAsia"/>
+          <w:lang w:val="uk-UA"/>
+        </w:rPr>
+        <w:t>Гаусса</w:t>
+      </w:r>
+      <w:proofErr w:type="spellEnd"/>
+      <w:r>
+        <w:rPr>
+          <w:rFonts w:eastAsiaTheme="minorEastAsia"/>
+          <w:lang w:val="uk-UA"/>
+        </w:rPr>
+        <w:t xml:space="preserve"> знизу вгору, </w:t>
+      </w:r>
+      <w:r>
+        <w:rPr>
+          <w:rFonts w:eastAsiaTheme="minorEastAsia"/>
+          <w:lang w:val="uk-UA"/>
+        </w:rPr>
+        <w:t>отримаємо</w:t>
+      </w:r>
+      <w:r>
+        <w:rPr>
+          <w:rFonts w:eastAsiaTheme="minorEastAsia"/>
+          <w:lang w:val="uk-UA"/>
+        </w:rPr>
+        <w:t>:</w:t>
+      </w:r>
+    </w:p>
+    <w:p>
+      <w:pPr>
+        <w:rPr>
+          <w:rFonts w:eastAsiaTheme="minorEastAsia"/>
+          <w:lang w:val="uk-UA"/>
+        </w:rPr>
+      </w:pPr>
+      <m:oMathPara>
+        <m:oMath>
+          <m:d>
+            <m:dPr>
+              <m:begChr m:val="{"/>
+              <m:endChr m:val=""/>
+              <m:ctrlPr>
+                <w:rPr>
+                  <w:rFonts w:ascii="Cambria Math" w:eastAsiaTheme="minorEastAsia" w:hAnsi="Cambria Math"/>
+                  <w:i/>
+                  <w:lang w:val="uk-UA"/>
+                </w:rPr>
+              </m:ctrlPr>
+            </m:dPr>
+            <m:e>
+              <m:eqArr>
+                <m:eqArrPr>
+                  <m:ctrlPr>
+                    <w:rPr>
+                      <w:rFonts w:ascii="Cambria Math" w:eastAsiaTheme="minorEastAsia" w:hAnsi="Cambria Math"/>
+                      <w:i/>
+                      <w:lang w:val="uk-UA"/>
+                    </w:rPr>
+                  </m:ctrlPr>
+                </m:eqArrPr>
+                <m:e>
+                  <m:sSub>
+                    <m:sSubPr>
+                      <m:ctrlPr>
+                        <w:rPr>
+                          <w:rFonts w:ascii="Cambria Math" w:eastAsiaTheme="minorEastAsia" w:hAnsi="Cambria Math"/>
+                          <w:i/>
+                          <w:lang w:val="en-US"/>
+                        </w:rPr>
+                      </m:ctrlPr>
+                    </m:sSubPr>
+                    <m:e>
+                      <m:r>
+                        <w:rPr>
+                          <w:rFonts w:ascii="Cambria Math" w:eastAsiaTheme="minorEastAsia" w:hAnsi="Cambria Math"/>
+                          <w:lang w:val="en-US"/>
+                        </w:rPr>
+                        <m:t>x</m:t>
+                      </m:r>
+                    </m:e>
+                    <m:sub>
+                      <m:r>
+                        <w:rPr>
+                          <w:rFonts w:ascii="Cambria Math" w:eastAsiaTheme="minorEastAsia" w:hAnsi="Cambria Math"/>
+                          <w:lang w:val="en-US"/>
+                        </w:rPr>
+                        <m:t>3</m:t>
+                      </m:r>
+                    </m:sub>
+                  </m:sSub>
+                  <m:r>
+                    <w:rPr>
+                      <w:rFonts w:ascii="Cambria Math" w:eastAsiaTheme="minorEastAsia" w:hAnsi="Cambria Math"/>
+                      <w:lang w:val="en-US"/>
+                    </w:rPr>
+                    <m:t>=</m:t>
+                  </m:r>
+                  <m:r>
+                    <w:rPr>
+                      <w:rFonts w:ascii="Cambria Math" w:eastAsiaTheme="minorEastAsia" w:hAnsi="Cambria Math"/>
+                      <w:lang w:val="en-US"/>
+                    </w:rPr>
+                    <m:t>4</m:t>
+                  </m:r>
+                  <m:r>
+                    <w:rPr>
+                      <w:rFonts w:ascii="Cambria Math" w:eastAsiaTheme="minorEastAsia" w:hAnsi="Cambria Math"/>
+                      <w:lang w:val="en-US"/>
+                    </w:rPr>
+                    <m:t>;</m:t>
+                  </m:r>
+                </m:e>
+                <m:e>
+                  <m:sSub>
+                    <m:sSubPr>
+                      <m:ctrlPr>
+                        <w:rPr>
+                          <w:rFonts w:ascii="Cambria Math" w:eastAsiaTheme="minorEastAsia" w:hAnsi="Cambria Math"/>
+                          <w:i/>
+                          <w:lang w:val="en-US"/>
+                        </w:rPr>
+                      </m:ctrlPr>
+                    </m:sSubPr>
+                    <m:e>
+                      <m:r>
+                        <w:rPr>
+                          <w:rFonts w:ascii="Cambria Math" w:eastAsiaTheme="minorEastAsia" w:hAnsi="Cambria Math"/>
+                          <w:lang w:val="en-US"/>
+                        </w:rPr>
+                        <m:t>x</m:t>
+                      </m:r>
+                    </m:e>
+                    <m:sub>
+                      <m:r>
+                        <w:rPr>
+                          <w:rFonts w:ascii="Cambria Math" w:eastAsiaTheme="minorEastAsia" w:hAnsi="Cambria Math"/>
+                          <w:lang w:val="en-US"/>
+                        </w:rPr>
+                        <m:t>2</m:t>
+                      </m:r>
+                    </m:sub>
+                  </m:sSub>
+                  <m:r>
+                    <w:rPr>
+                      <w:rFonts w:ascii="Cambria Math" w:eastAsiaTheme="minorEastAsia" w:hAnsi="Cambria Math"/>
+                      <w:lang w:val="en-US"/>
+                    </w:rPr>
+                    <m:t>=</m:t>
+                  </m:r>
+                  <m:f>
+                    <m:fPr>
+                      <m:ctrlPr>
+                        <w:rPr>
+                          <w:rFonts w:ascii="Cambria Math" w:eastAsiaTheme="minorEastAsia" w:hAnsi="Cambria Math"/>
+                          <w:i/>
+                          <w:lang w:val="en-US"/>
+                        </w:rPr>
+                      </m:ctrlPr>
+                    </m:fPr>
+                    <m:num>
+                      <m:r>
+                        <w:rPr>
+                          <w:rFonts w:ascii="Cambria Math" w:eastAsiaTheme="minorEastAsia" w:hAnsi="Cambria Math"/>
+                          <w:lang w:val="uk-UA"/>
+                        </w:rPr>
+                        <m:t>-6</m:t>
+                      </m:r>
+                      <m:rad>
+                        <m:radPr>
+                          <m:degHide m:val="1"/>
+                          <m:ctrlPr>
+                            <w:rPr>
+                              <w:rFonts w:ascii="Cambria Math" w:eastAsiaTheme="minorEastAsia" w:hAnsi="Cambria Math"/>
+                              <w:i/>
+                              <w:lang w:val="uk-UA"/>
+                            </w:rPr>
+                          </m:ctrlPr>
+                        </m:radPr>
+                        <m:deg/>
+                        <m:e>
+                          <m:r>
+                            <w:rPr>
+                              <w:rFonts w:ascii="Cambria Math" w:eastAsiaTheme="minorEastAsia" w:hAnsi="Cambria Math"/>
+                              <w:lang w:val="uk-UA"/>
+                            </w:rPr>
+                            <m:t>2</m:t>
+                          </m:r>
+                        </m:e>
+                      </m:rad>
+                      <m:r>
+                        <w:rPr>
+                          <w:rFonts w:ascii="Cambria Math" w:eastAsiaTheme="minorEastAsia" w:hAnsi="Cambria Math"/>
+                          <w:lang w:val="uk-UA"/>
+                        </w:rPr>
+                        <m:t>+</m:t>
+                      </m:r>
+                      <m:r>
+                        <w:rPr>
+                          <w:rFonts w:ascii="Cambria Math" w:eastAsiaTheme="minorEastAsia" w:hAnsi="Cambria Math"/>
+                          <w:lang w:val="uk-UA"/>
+                        </w:rPr>
+                        <m:t>2</m:t>
+                      </m:r>
+                      <m:rad>
+                        <m:radPr>
+                          <m:degHide m:val="1"/>
+                          <m:ctrlPr>
+                            <w:rPr>
+                              <w:rFonts w:ascii="Cambria Math" w:eastAsiaTheme="minorEastAsia" w:hAnsi="Cambria Math"/>
+                              <w:i/>
+                              <w:lang w:val="uk-UA"/>
+                            </w:rPr>
+                          </m:ctrlPr>
+                        </m:radPr>
+                        <m:deg/>
+                        <m:e>
+                          <m:r>
+                            <w:rPr>
+                              <w:rFonts w:ascii="Cambria Math" w:eastAsiaTheme="minorEastAsia" w:hAnsi="Cambria Math"/>
+                              <w:lang w:val="uk-UA"/>
+                            </w:rPr>
+                            <m:t>2</m:t>
+                          </m:r>
+                        </m:e>
+                      </m:rad>
+                      <m:sSub>
+                        <m:sSubPr>
+                          <m:ctrlPr>
+                            <w:rPr>
+                              <w:rFonts w:ascii="Cambria Math" w:eastAsiaTheme="minorEastAsia" w:hAnsi="Cambria Math"/>
+                              <w:i/>
+                              <w:lang w:val="en-US"/>
+                            </w:rPr>
+                          </m:ctrlPr>
+                        </m:sSubPr>
+                        <m:e>
+                          <m:r>
+                            <w:rPr>
+                              <w:rFonts w:ascii="Cambria Math" w:eastAsiaTheme="minorEastAsia" w:hAnsi="Cambria Math"/>
+                              <w:lang w:val="en-US"/>
+                            </w:rPr>
+                            <m:t>x</m:t>
+                          </m:r>
+                        </m:e>
+                        <m:sub>
+                          <m:r>
+                            <w:rPr>
+                              <w:rFonts w:ascii="Cambria Math" w:eastAsiaTheme="minorEastAsia" w:hAnsi="Cambria Math"/>
+                              <w:lang w:val="en-US"/>
+                            </w:rPr>
+                            <m:t>3</m:t>
+                          </m:r>
+                        </m:sub>
+                      </m:sSub>
+                    </m:num>
+                    <m:den>
+                      <m:rad>
+                        <m:radPr>
+                          <m:degHide m:val="1"/>
+                          <m:ctrlPr>
+                            <w:rPr>
+                              <w:rFonts w:ascii="Cambria Math" w:eastAsiaTheme="minorEastAsia" w:hAnsi="Cambria Math"/>
+                              <w:i/>
+                              <w:lang w:val="uk-UA"/>
+                            </w:rPr>
+                          </m:ctrlPr>
+                        </m:radPr>
+                        <m:deg/>
+                        <m:e>
+                          <m:r>
+                            <w:rPr>
+                              <w:rFonts w:ascii="Cambria Math" w:eastAsiaTheme="minorEastAsia" w:hAnsi="Cambria Math"/>
+                              <w:lang w:val="uk-UA"/>
+                            </w:rPr>
+                            <m:t>2</m:t>
+                          </m:r>
+                        </m:e>
+                      </m:rad>
+                    </m:den>
+                  </m:f>
+                  <m:r>
+                    <w:rPr>
+                      <w:rFonts w:ascii="Cambria Math" w:eastAsiaTheme="minorEastAsia" w:hAnsi="Cambria Math"/>
+                      <w:lang w:val="uk-UA"/>
+                    </w:rPr>
+                    <m:t>=</m:t>
+                  </m:r>
+                  <m:r>
+                    <w:rPr>
+                      <w:rFonts w:ascii="Cambria Math" w:eastAsiaTheme="minorEastAsia" w:hAnsi="Cambria Math"/>
+                      <w:lang w:val="uk-UA"/>
+                    </w:rPr>
+                    <m:t>2</m:t>
+                  </m:r>
+                  <m:r>
+                    <w:rPr>
+                      <w:rFonts w:ascii="Cambria Math" w:eastAsiaTheme="minorEastAsia" w:hAnsi="Cambria Math"/>
+                      <w:lang w:val="uk-UA"/>
+                    </w:rPr>
+                    <m:t>;</m:t>
+                  </m:r>
+                </m:e>
+                <m:e>
+                  <m:sSub>
+                    <m:sSubPr>
+                      <m:ctrlPr>
+                        <w:rPr>
+                          <w:rFonts w:ascii="Cambria Math" w:eastAsiaTheme="minorEastAsia" w:hAnsi="Cambria Math"/>
+                          <w:i/>
+                          <w:lang w:val="en-US"/>
+                        </w:rPr>
+                      </m:ctrlPr>
+                    </m:sSubPr>
+                    <m:e>
+                      <m:r>
+                        <w:rPr>
+                          <w:rFonts w:ascii="Cambria Math" w:eastAsiaTheme="minorEastAsia" w:hAnsi="Cambria Math"/>
+                          <w:lang w:val="en-US"/>
+                        </w:rPr>
+                        <m:t>x</m:t>
+                      </m:r>
+                    </m:e>
+                    <m:sub>
+                      <m:r>
+                        <w:rPr>
+                          <w:rFonts w:ascii="Cambria Math" w:eastAsiaTheme="minorEastAsia" w:hAnsi="Cambria Math"/>
+                          <w:lang w:val="en-US"/>
+                        </w:rPr>
+                        <m:t>1</m:t>
+                      </m:r>
+                    </m:sub>
+                  </m:sSub>
+                  <m:r>
+                    <w:rPr>
+                      <w:rFonts w:ascii="Cambria Math" w:eastAsiaTheme="minorEastAsia" w:hAnsi="Cambria Math"/>
+                      <w:lang w:val="en-US"/>
+                    </w:rPr>
+                    <m:t>=</m:t>
+                  </m:r>
+                  <m:r>
+                    <w:rPr>
+                      <w:rFonts w:ascii="Cambria Math" w:eastAsiaTheme="minorEastAsia" w:hAnsi="Cambria Math"/>
+                      <w:lang w:val="en-US"/>
+                    </w:rPr>
+                    <m:t>5-2</m:t>
+                  </m:r>
+                  <m:sSub>
+                    <m:sSubPr>
+                      <m:ctrlPr>
+                        <w:rPr>
+                          <w:rFonts w:ascii="Cambria Math" w:eastAsiaTheme="minorEastAsia" w:hAnsi="Cambria Math"/>
+                          <w:i/>
+                          <w:lang w:val="en-US"/>
+                        </w:rPr>
+                      </m:ctrlPr>
+                    </m:sSubPr>
+                    <m:e>
+                      <m:r>
+                        <w:rPr>
+                          <w:rFonts w:ascii="Cambria Math" w:eastAsiaTheme="minorEastAsia" w:hAnsi="Cambria Math"/>
+                          <w:lang w:val="en-US"/>
+                        </w:rPr>
+                        <m:t>x</m:t>
+                      </m:r>
+                    </m:e>
+                    <m:sub>
+                      <m:r>
+                        <w:rPr>
+                          <w:rFonts w:ascii="Cambria Math" w:eastAsiaTheme="minorEastAsia" w:hAnsi="Cambria Math"/>
+                          <w:lang w:val="en-US"/>
+                        </w:rPr>
+                        <m:t>2</m:t>
+                      </m:r>
+                    </m:sub>
+                  </m:sSub>
+                  <m:r>
+                    <w:rPr>
+                      <w:rFonts w:ascii="Cambria Math" w:eastAsiaTheme="minorEastAsia" w:hAnsi="Cambria Math"/>
+                      <w:lang w:val="uk-UA"/>
+                    </w:rPr>
+                    <m:t>=</m:t>
+                  </m:r>
+                  <m:r>
+                    <w:rPr>
+                      <w:rFonts w:ascii="Cambria Math" w:eastAsiaTheme="minorEastAsia" w:hAnsi="Cambria Math"/>
+                      <w:lang w:val="uk-UA"/>
+                    </w:rPr>
+                    <m:t>1</m:t>
+                  </m:r>
+                  <m:r>
+                    <w:rPr>
+                      <w:rFonts w:ascii="Cambria Math" w:eastAsiaTheme="minorEastAsia" w:hAnsi="Cambria Math"/>
+                      <w:lang w:val="uk-UA"/>
+                    </w:rPr>
+                    <m:t>;</m:t>
+                  </m:r>
+                </m:e>
+              </m:eqArr>
+            </m:e>
+          </m:d>
+        </m:oMath>
+      </m:oMathPara>
+    </w:p>
+    <w:p>
+      <w:pPr>
+        <w:rPr>
+          <w:rFonts w:ascii="Times New Roman" w:eastAsiaTheme="minorEastAsia" w:hAnsi="Times New Roman" w:cs="Times New Roman"/>
+          <w:szCs w:val="18"/>
+        </w:rPr>
+      </w:pPr>
+      <w:r>
+        <w:rPr>
+          <w:rFonts w:ascii="Times New Roman" w:eastAsiaTheme="minorEastAsia" w:hAnsi="Times New Roman" w:cs="Times New Roman"/>
+          <w:szCs w:val="18"/>
+          <w:lang w:val="uk-UA"/>
+        </w:rPr>
+        <w:t xml:space="preserve">Відповідь: </w:t>
+      </w:r>
+      <m:oMath>
+        <m:sSub>
+          <m:sSubPr>
+            <m:ctrlPr>
+              <w:rPr>
+                <w:rFonts w:ascii="Cambria Math" w:eastAsiaTheme="minorEastAsia" w:hAnsi="Cambria Math" w:cs="Times New Roman"/>
+                <w:i/>
+                <w:szCs w:val="18"/>
+                <w:highlight w:val="yellow"/>
+                <w:lang w:val="en-US"/>
+              </w:rPr>
+            </m:ctrlPr>
+          </m:sSubPr>
+          <m:e>
+            <m:r>
+              <w:rPr>
+                <w:rFonts w:ascii="Cambria Math" w:eastAsiaTheme="minorEastAsia" w:hAnsi="Cambria Math" w:cs="Times New Roman"/>
+                <w:szCs w:val="18"/>
+                <w:highlight w:val="yellow"/>
+                <w:lang w:val="en-US"/>
+              </w:rPr>
+              <m:t>x</m:t>
+            </m:r>
+          </m:e>
+          <m:sub>
+            <m:r>
+              <w:rPr>
+                <w:rFonts w:ascii="Cambria Math" w:eastAsiaTheme="minorEastAsia" w:hAnsi="Cambria Math" w:cs="Times New Roman"/>
+                <w:szCs w:val="18"/>
+                <w:highlight w:val="yellow"/>
+              </w:rPr>
+              <m:t>1</m:t>
+            </m:r>
+          </m:sub>
+        </m:sSub>
+        <m:r>
+          <w:rPr>
+            <w:rFonts w:ascii="Cambria Math" w:eastAsiaTheme="minorEastAsia" w:hAnsi="Cambria Math" w:cs="Times New Roman"/>
+            <w:szCs w:val="18"/>
+            <w:highlight w:val="yellow"/>
+          </w:rPr>
+          <m:t>=</m:t>
+        </m:r>
+        <m:r>
+          <w:rPr>
+            <w:rFonts w:ascii="Cambria Math" w:eastAsiaTheme="minorEastAsia" w:hAnsi="Cambria Math" w:cs="Times New Roman"/>
+            <w:szCs w:val="18"/>
+            <w:highlight w:val="yellow"/>
+          </w:rPr>
+          <m:t>1</m:t>
+        </m:r>
+        <m:r>
+          <w:rPr>
+            <w:rFonts w:ascii="Cambria Math" w:eastAsiaTheme="minorEastAsia" w:hAnsi="Cambria Math" w:cs="Times New Roman"/>
+            <w:szCs w:val="18"/>
+            <w:highlight w:val="yellow"/>
+          </w:rPr>
+          <m:t xml:space="preserve">, </m:t>
+        </m:r>
+        <m:sSub>
+          <m:sSubPr>
+            <m:ctrlPr>
+              <w:rPr>
+                <w:rFonts w:ascii="Cambria Math" w:eastAsiaTheme="minorEastAsia" w:hAnsi="Cambria Math" w:cs="Times New Roman"/>
+                <w:i/>
+                <w:szCs w:val="18"/>
+                <w:highlight w:val="yellow"/>
+                <w:lang w:val="en-US"/>
+              </w:rPr>
+            </m:ctrlPr>
+          </m:sSubPr>
+          <m:e>
+            <m:r>
+              <w:rPr>
+                <w:rFonts w:ascii="Cambria Math" w:eastAsiaTheme="minorEastAsia" w:hAnsi="Cambria Math" w:cs="Times New Roman"/>
+                <w:szCs w:val="18"/>
+                <w:highlight w:val="yellow"/>
+              </w:rPr>
+              <m:t xml:space="preserve"> </m:t>
+            </m:r>
+            <m:r>
+              <w:rPr>
+                <w:rFonts w:ascii="Cambria Math" w:eastAsiaTheme="minorEastAsia" w:hAnsi="Cambria Math" w:cs="Times New Roman"/>
+                <w:szCs w:val="18"/>
+                <w:highlight w:val="yellow"/>
+                <w:lang w:val="en-US"/>
+              </w:rPr>
+              <m:t>x</m:t>
+            </m:r>
+          </m:e>
+          <m:sub>
+            <m:r>
+              <w:rPr>
+                <w:rFonts w:ascii="Cambria Math" w:eastAsiaTheme="minorEastAsia" w:hAnsi="Cambria Math" w:cs="Times New Roman"/>
+                <w:szCs w:val="18"/>
+                <w:highlight w:val="yellow"/>
+              </w:rPr>
+              <m:t>2</m:t>
+            </m:r>
+          </m:sub>
+        </m:sSub>
+        <m:r>
+          <w:rPr>
+            <w:rFonts w:ascii="Cambria Math" w:eastAsiaTheme="minorEastAsia" w:hAnsi="Cambria Math" w:cs="Times New Roman"/>
+            <w:szCs w:val="18"/>
+            <w:highlight w:val="yellow"/>
+          </w:rPr>
+          <m:t>=</m:t>
+        </m:r>
+        <m:r>
+          <w:rPr>
+            <w:rFonts w:ascii="Cambria Math" w:eastAsiaTheme="minorEastAsia" w:hAnsi="Cambria Math" w:cs="Times New Roman"/>
+            <w:szCs w:val="18"/>
+            <w:highlight w:val="yellow"/>
+          </w:rPr>
+          <m:t>2</m:t>
+        </m:r>
+        <m:r>
+          <w:rPr>
+            <w:rFonts w:ascii="Cambria Math" w:eastAsiaTheme="minorEastAsia" w:hAnsi="Cambria Math" w:cs="Times New Roman"/>
+            <w:szCs w:val="18"/>
+            <w:highlight w:val="yellow"/>
+          </w:rPr>
+          <m:t>,</m:t>
+        </m:r>
+        <m:sSub>
+          <m:sSubPr>
+            <m:ctrlPr>
+              <w:rPr>
+                <w:rFonts w:ascii="Cambria Math" w:eastAsiaTheme="minorEastAsia" w:hAnsi="Cambria Math" w:cs="Times New Roman"/>
+                <w:i/>
+                <w:szCs w:val="18"/>
+                <w:highlight w:val="yellow"/>
+                <w:lang w:val="en-US"/>
+              </w:rPr>
+            </m:ctrlPr>
+          </m:sSubPr>
+          <m:e>
+            <m:r>
+              <w:rPr>
+                <w:rFonts w:ascii="Cambria Math" w:eastAsiaTheme="minorEastAsia" w:hAnsi="Cambria Math" w:cs="Times New Roman"/>
+                <w:szCs w:val="18"/>
+                <w:highlight w:val="yellow"/>
+              </w:rPr>
+              <m:t xml:space="preserve"> </m:t>
+            </m:r>
+            <m:r>
+              <w:rPr>
+                <w:rFonts w:ascii="Cambria Math" w:eastAsiaTheme="minorEastAsia" w:hAnsi="Cambria Math" w:cs="Times New Roman"/>
+                <w:szCs w:val="18"/>
+                <w:highlight w:val="yellow"/>
+                <w:lang w:val="en-US"/>
+              </w:rPr>
+              <m:t>x</m:t>
+            </m:r>
+          </m:e>
+          <m:sub>
+            <m:r>
+              <w:rPr>
+                <w:rFonts w:ascii="Cambria Math" w:eastAsiaTheme="minorEastAsia" w:hAnsi="Cambria Math" w:cs="Times New Roman"/>
+                <w:szCs w:val="18"/>
+                <w:highlight w:val="yellow"/>
+              </w:rPr>
+              <m:t>3</m:t>
+            </m:r>
+          </m:sub>
+        </m:sSub>
+        <m:r>
+          <w:rPr>
+            <w:rFonts w:ascii="Cambria Math" w:eastAsiaTheme="minorEastAsia" w:hAnsi="Cambria Math" w:cs="Times New Roman"/>
+            <w:szCs w:val="18"/>
+            <w:highlight w:val="yellow"/>
+          </w:rPr>
+          <m:t>=</m:t>
+        </m:r>
+        <m:r>
+          <w:rPr>
+            <w:rFonts w:ascii="Cambria Math" w:eastAsiaTheme="minorEastAsia" w:hAnsi="Cambria Math" w:cs="Times New Roman"/>
+            <w:szCs w:val="18"/>
+            <w:highlight w:val="yellow"/>
+          </w:rPr>
+          <m:t>4</m:t>
+        </m:r>
+        <m:r>
+          <w:rPr>
+            <w:rFonts w:ascii="Cambria Math" w:eastAsiaTheme="minorEastAsia" w:hAnsi="Cambria Math" w:cs="Times New Roman"/>
+            <w:szCs w:val="18"/>
+          </w:rPr>
+          <m:t>.</m:t>
+        </m:r>
+      </m:oMath>
+    </w:p>
+    <w:p>
+      <w:pPr>
+        <w:pStyle w:val="2"/>
+        <w:rPr>
+          <w:rFonts w:ascii="Times New Roman" w:hAnsi="Times New Roman" w:cs="Times New Roman"/>
+          <w:sz w:val="24"/>
+          <w:szCs w:val="24"/>
+        </w:rPr>
+      </w:pPr>
+      <w:bookmarkStart w:id="20" w:name="_Toc65451478"/>
+      <w:bookmarkStart w:id="21" w:name="_Toc68195702"/>
+      <w:r>
+        <w:rPr>
+          <w:rFonts w:ascii="Times New Roman" w:hAnsi="Times New Roman" w:cs="Times New Roman"/>
+          <w:sz w:val="24"/>
+          <w:szCs w:val="24"/>
+          <w:lang w:val="uk-UA"/>
+        </w:rPr>
+        <w:t>4</w:t>
+      </w:r>
+      <w:r>
+        <w:rPr>
+          <w:rFonts w:ascii="Times New Roman" w:hAnsi="Times New Roman" w:cs="Times New Roman"/>
+          <w:sz w:val="24"/>
+          <w:szCs w:val="24"/>
+          <w:lang w:val="uk-UA"/>
+        </w:rPr>
+        <w:t>)</w:t>
+      </w:r>
+      <w:r>
+        <w:rPr>
+          <w:rFonts w:ascii="Times New Roman" w:hAnsi="Times New Roman" w:cs="Times New Roman"/>
+          <w:sz w:val="24"/>
+          <w:szCs w:val="24"/>
+          <w:lang w:val="uk-UA"/>
+        </w:rPr>
+        <w:t xml:space="preserve"> </w:t>
+      </w:r>
+      <w:r>
+        <w:rPr>
+          <w:rFonts w:ascii="Times New Roman" w:hAnsi="Times New Roman" w:cs="Times New Roman"/>
+          <w:sz w:val="24"/>
+          <w:szCs w:val="24"/>
+          <w:lang w:val="uk-UA"/>
+        </w:rPr>
+        <w:t>Результат роботи програми</w:t>
+      </w:r>
+      <w:bookmarkEnd w:id="20"/>
+      <w:bookmarkEnd w:id="21"/>
+    </w:p>
+    <w:p>
+      <w:pPr>
         <w:rPr>
           <w:lang w:val="uk-UA"/>
         </w:rPr>
       </w:pPr>
     </w:p>
+    <w:p>
+      <w:pPr>
+        <w:rPr>
+          <w:lang w:val="uk-UA"/>
+        </w:rPr>
+      </w:pPr>
+      <w:bookmarkStart w:id="22" w:name="_GoBack"/>
+      <w:r>
+        <w:rPr>
+          <w:lang w:val="uk-UA"/>
+        </w:rPr>
+        <w:drawing>
+          <wp:inline distT="0" distB="0" distL="0" distR="0" wp14:anchorId="783157D6" wp14:editId="33D3CC86">
+            <wp:extent cx="2266122" cy="1245244"/>
+            <wp:effectExtent l="0" t="0" r="1270" b="0"/>
+            <wp:docPr id="4" name="Рисунок 4"/>
+            <wp:cNvGraphicFramePr>
+              <a:graphicFrameLocks xmlns:a="http://schemas.openxmlformats.org/drawingml/2006/main" noChangeAspect="1"/>
+            </wp:cNvGraphicFramePr>
+            <a:graphic xmlns:a="http://schemas.openxmlformats.org/drawingml/2006/main">
+              <a:graphicData uri="http://schemas.openxmlformats.org/drawingml/2006/picture">
+                <pic:pic xmlns:pic="http://schemas.openxmlformats.org/drawingml/2006/picture">
+                  <pic:nvPicPr>
+                    <pic:cNvPr id="1" name=""/>
+                    <pic:cNvPicPr/>
+                  </pic:nvPicPr>
+                  <pic:blipFill>
+                    <a:blip r:embed="rId9"/>
+                    <a:stretch>
+                      <a:fillRect/>
+                    </a:stretch>
+                  </pic:blipFill>
+                  <pic:spPr>
+                    <a:xfrm>
+                      <a:off x="0" y="0"/>
+                      <a:ext cx="2289387" cy="1258028"/>
+                    </a:xfrm>
+                    <a:prstGeom prst="rect">
+                      <a:avLst/>
+                    </a:prstGeom>
+                  </pic:spPr>
+                </pic:pic>
+              </a:graphicData>
+            </a:graphic>
+          </wp:inline>
+        </w:drawing>
+      </w:r>
+      <w:bookmarkEnd w:id="22"/>
+    </w:p>
     <w:sectPr>
-      <w:footerReference w:type="default" r:id="rId9"/>
+      <w:footerReference w:type="default" r:id="rId10"/>
       <w:pgSz w:w="11906" w:h="16838"/>
       <w:pgMar w:top="1134" w:right="850" w:bottom="1134" w:left="1701" w:header="708" w:footer="708" w:gutter="0"/>
       <w:cols w:space="708"/>
@@ -21404,6 +24773,522 @@
 </w:styles>
 </file>
 
+<file path=word/glossary/document.xml><?xml version="1.0" encoding="utf-8"?>
+<w:glossaryDocument xmlns:wpc="http://schemas.microsoft.com/office/word/2010/wordprocessingCanvas" xmlns:mc="http://schemas.openxmlformats.org/markup-compatibility/2006" xmlns:o="urn:schemas-microsoft-com:office:office" xmlns:r="http://schemas.openxmlformats.org/officeDocument/2006/relationships" xmlns:m="http://schemas.openxmlformats.org/officeDocument/2006/math" xmlns:v="urn:schemas-microsoft-com:vml" xmlns:wp14="http://schemas.microsoft.com/office/word/2010/wordprocessingDrawing" xmlns:wp="http://schemas.openxmlformats.org/drawingml/2006/wordprocessingDrawing" xmlns:w10="urn:schemas-microsoft-com:office:word" xmlns:w="http://schemas.openxmlformats.org/wordprocessingml/2006/main" xmlns:w14="http://schemas.microsoft.com/office/word/2010/wordml" xmlns:w15="http://schemas.microsoft.com/office/word/2012/wordml" xmlns:wpg="http://schemas.microsoft.com/office/word/2010/wordprocessingGroup" xmlns:wpi="http://schemas.microsoft.com/office/word/2010/wordprocessingInk" xmlns:wne="http://schemas.microsoft.com/office/word/2006/wordml" xmlns:wps="http://schemas.microsoft.com/office/word/2010/wordprocessingShape" mc:Ignorable="w14 w15 wp14"/>
+</file>
+
+<file path=word/glossary/fontTable.xml><?xml version="1.0" encoding="utf-8"?>
+<w:fonts xmlns:mc="http://schemas.openxmlformats.org/markup-compatibility/2006" xmlns:r="http://schemas.openxmlformats.org/officeDocument/2006/relationships" xmlns:w="http://schemas.openxmlformats.org/wordprocessingml/2006/main" xmlns:w14="http://schemas.microsoft.com/office/word/2010/wordml" xmlns:w15="http://schemas.microsoft.com/office/word/2012/wordml" mc:Ignorable="w14 w15">
+  <w:font w:name="Times New Roman">
+    <w:panose1 w:val="02020603050405020304"/>
+    <w:charset w:val="CC"/>
+    <w:family w:val="roman"/>
+    <w:pitch w:val="variable"/>
+    <w:sig w:usb0="E0002EFF" w:usb1="C000785B" w:usb2="00000009" w:usb3="00000000" w:csb0="000001FF" w:csb1="00000000"/>
+  </w:font>
+  <w:font w:name="Calibri">
+    <w:panose1 w:val="020F0502020204030204"/>
+    <w:charset w:val="CC"/>
+    <w:family w:val="swiss"/>
+    <w:pitch w:val="variable"/>
+    <w:sig w:usb0="E4002EFF" w:usb1="C000247B" w:usb2="00000009" w:usb3="00000000" w:csb0="000001FF" w:csb1="00000000"/>
+  </w:font>
+  <w:font w:name="Calibri Light">
+    <w:panose1 w:val="020F0302020204030204"/>
+    <w:charset w:val="CC"/>
+    <w:family w:val="swiss"/>
+    <w:pitch w:val="variable"/>
+    <w:sig w:usb0="E4002EFF" w:usb1="C000247B" w:usb2="00000009" w:usb3="00000000" w:csb0="000001FF" w:csb1="00000000"/>
+  </w:font>
+  <w:font w:name="Cambria Math">
+    <w:panose1 w:val="02040503050406030204"/>
+    <w:charset w:val="CC"/>
+    <w:family w:val="roman"/>
+    <w:pitch w:val="variable"/>
+    <w:sig w:usb0="E00006FF" w:usb1="420024FF" w:usb2="02000000" w:usb3="00000000" w:csb0="0000019F" w:csb1="00000000"/>
+  </w:font>
+</w:fonts>
+</file>
+
+<file path=word/glossary/settings.xml><?xml version="1.0" encoding="utf-8"?>
+<w:settings xmlns:mc="http://schemas.openxmlformats.org/markup-compatibility/2006" xmlns:o="urn:schemas-microsoft-com:office:office" xmlns:r="http://schemas.openxmlformats.org/officeDocument/2006/relationships" xmlns:m="http://schemas.openxmlformats.org/officeDocument/2006/math" xmlns:v="urn:schemas-microsoft-com:vml" xmlns:w10="urn:schemas-microsoft-com:office:word" xmlns:w="http://schemas.openxmlformats.org/wordprocessingml/2006/main" xmlns:w14="http://schemas.microsoft.com/office/word/2010/wordml" xmlns:w15="http://schemas.microsoft.com/office/word/2012/wordml" xmlns:sl="http://schemas.openxmlformats.org/schemaLibrary/2006/main" mc:Ignorable="w14 w15">
+  <w:view w:val="normal"/>
+  <w:defaultTabStop w:val="708"/>
+  <w:characterSpacingControl w:val="doNotCompress"/>
+  <w:compat>
+    <w:useFELayout/>
+    <w:compatSetting w:name="compatibilityMode" w:uri="http://schemas.microsoft.com/office/word" w:val="15"/>
+    <w:compatSetting w:name="overrideTableStyleFontSizeAndJustification" w:uri="http://schemas.microsoft.com/office/word" w:val="1"/>
+    <w:compatSetting w:name="enableOpenTypeFeatures" w:uri="http://schemas.microsoft.com/office/word" w:val="1"/>
+    <w:compatSetting w:name="doNotFlipMirrorIndents" w:uri="http://schemas.microsoft.com/office/word" w:val="1"/>
+    <w:compatSetting w:name="differentiateMultirowTableHeaders" w:uri="http://schemas.microsoft.com/office/word" w:val="1"/>
+  </w:compat>
+  <w:rsids>
+    <w:rsidRoot w:val="00496421"/>
+    <w:rsid w:val="00496421"/>
+  </w:rsids>
+  <m:mathPr>
+    <m:mathFont m:val="Cambria Math"/>
+    <m:brkBin m:val="before"/>
+    <m:brkBinSub m:val="--"/>
+    <m:smallFrac m:val="0"/>
+    <m:dispDef/>
+    <m:lMargin m:val="0"/>
+    <m:rMargin m:val="0"/>
+    <m:defJc m:val="centerGroup"/>
+    <m:wrapIndent m:val="1440"/>
+    <m:intLim m:val="subSup"/>
+    <m:naryLim m:val="undOvr"/>
+  </m:mathPr>
+  <w:themeFontLang w:val="ru-RU"/>
+  <w:clrSchemeMapping w:bg1="light1" w:t1="dark1" w:bg2="light2" w:t2="dark2" w:accent1="accent1" w:accent2="accent2" w:accent3="accent3" w:accent4="accent4" w:accent5="accent5" w:accent6="accent6" w:hyperlink="hyperlink" w:followedHyperlink="followedHyperlink"/>
+  <w:decimalSymbol w:val=","/>
+  <w:listSeparator w:val=";"/>
+  <w15:chartTrackingRefBased/>
+</w:settings>
+</file>
+
+<file path=word/glossary/styles.xml><?xml version="1.0" encoding="utf-8"?>
+<w:styles xmlns:mc="http://schemas.openxmlformats.org/markup-compatibility/2006" xmlns:r="http://schemas.openxmlformats.org/officeDocument/2006/relationships" xmlns:w="http://schemas.openxmlformats.org/wordprocessingml/2006/main" xmlns:w14="http://schemas.microsoft.com/office/word/2010/wordml" xmlns:w15="http://schemas.microsoft.com/office/word/2012/wordml" mc:Ignorable="w14 w15">
+  <w:docDefaults>
+    <w:rPrDefault>
+      <w:rPr>
+        <w:rFonts w:asciiTheme="minorHAnsi" w:eastAsiaTheme="minorEastAsia" w:hAnsiTheme="minorHAnsi" w:cstheme="minorBidi"/>
+        <w:sz w:val="22"/>
+        <w:szCs w:val="22"/>
+        <w:lang w:val="ru-RU" w:eastAsia="ru-RU" w:bidi="ar-SA"/>
+      </w:rPr>
+    </w:rPrDefault>
+    <w:pPrDefault>
+      <w:pPr>
+        <w:spacing w:after="160" w:line="259" w:lineRule="auto"/>
+      </w:pPr>
+    </w:pPrDefault>
+  </w:docDefaults>
+  <w:latentStyles w:defLockedState="0" w:defUIPriority="99" w:defSemiHidden="0" w:defUnhideWhenUsed="0" w:defQFormat="0" w:count="371">
+    <w:lsdException w:name="Normal" w:uiPriority="0" w:qFormat="1"/>
+    <w:lsdException w:name="heading 1" w:uiPriority="9" w:qFormat="1"/>
+    <w:lsdException w:name="heading 2" w:semiHidden="1" w:uiPriority="9" w:unhideWhenUsed="1" w:qFormat="1"/>
+    <w:lsdException w:name="heading 3" w:semiHidden="1" w:uiPriority="9" w:unhideWhenUsed="1" w:qFormat="1"/>
+    <w:lsdException w:name="heading 4" w:semiHidden="1" w:uiPriority="9" w:unhideWhenUsed="1" w:qFormat="1"/>
+    <w:lsdException w:name="heading 5" w:semiHidden="1" w:uiPriority="9" w:unhideWhenUsed="1" w:qFormat="1"/>
+    <w:lsdException w:name="heading 6" w:semiHidden="1" w:uiPriority="9" w:unhideWhenUsed="1" w:qFormat="1"/>
+    <w:lsdException w:name="heading 7" w:semiHidden="1" w:uiPriority="9" w:unhideWhenUsed="1" w:qFormat="1"/>
+    <w:lsdException w:name="heading 8" w:semiHidden="1" w:uiPriority="9" w:unhideWhenUsed="1" w:qFormat="1"/>
+    <w:lsdException w:name="heading 9" w:semiHidden="1" w:uiPriority="9" w:unhideWhenUsed="1" w:qFormat="1"/>
+    <w:lsdException w:name="index 1" w:semiHidden="1" w:unhideWhenUsed="1"/>
+    <w:lsdException w:name="index 2" w:semiHidden="1" w:unhideWhenUsed="1"/>
+    <w:lsdException w:name="index 3" w:semiHidden="1" w:unhideWhenUsed="1"/>
+    <w:lsdException w:name="index 4" w:semiHidden="1" w:unhideWhenUsed="1"/>
+    <w:lsdException w:name="index 5" w:semiHidden="1" w:unhideWhenUsed="1"/>
+    <w:lsdException w:name="index 6" w:semiHidden="1" w:unhideWhenUsed="1"/>
+    <w:lsdException w:name="index 7" w:semiHidden="1" w:unhideWhenUsed="1"/>
+    <w:lsdException w:name="index 8" w:semiHidden="1" w:unhideWhenUsed="1"/>
+    <w:lsdException w:name="index 9" w:semiHidden="1" w:unhideWhenUsed="1"/>
+    <w:lsdException w:name="toc 1" w:semiHidden="1" w:uiPriority="39" w:unhideWhenUsed="1"/>
+    <w:lsdException w:name="toc 2" w:semiHidden="1" w:uiPriority="39" w:unhideWhenUsed="1"/>
+    <w:lsdException w:name="toc 3" w:semiHidden="1" w:uiPriority="39" w:unhideWhenUsed="1"/>
+    <w:lsdException w:name="toc 4" w:semiHidden="1" w:uiPriority="39" w:unhideWhenUsed="1"/>
+    <w:lsdException w:name="toc 5" w:semiHidden="1" w:uiPriority="39" w:unhideWhenUsed="1"/>
+    <w:lsdException w:name="toc 6" w:semiHidden="1" w:uiPriority="39" w:unhideWhenUsed="1"/>
+    <w:lsdException w:name="toc 7" w:semiHidden="1" w:uiPriority="39" w:unhideWhenUsed="1"/>
+    <w:lsdException w:name="toc 8" w:semiHidden="1" w:uiPriority="39" w:unhideWhenUsed="1"/>
+    <w:lsdException w:name="toc 9" w:semiHidden="1" w:uiPriority="39" w:unhideWhenUsed="1"/>
+    <w:lsdException w:name="Normal Indent" w:semiHidden="1" w:unhideWhenUsed="1"/>
+    <w:lsdException w:name="footnote text" w:semiHidden="1" w:unhideWhenUsed="1"/>
+    <w:lsdException w:name="annotation text" w:semiHidden="1" w:unhideWhenUsed="1"/>
+    <w:lsdException w:name="header" w:semiHidden="1" w:unhideWhenUsed="1"/>
+    <w:lsdException w:name="footer" w:semiHidden="1" w:unhideWhenUsed="1"/>
+    <w:lsdException w:name="index heading" w:semiHidden="1" w:unhideWhenUsed="1"/>
+    <w:lsdException w:name="caption" w:semiHidden="1" w:uiPriority="35" w:unhideWhenUsed="1" w:qFormat="1"/>
+    <w:lsdException w:name="table of figures" w:semiHidden="1" w:unhideWhenUsed="1"/>
+    <w:lsdException w:name="envelope address" w:semiHidden="1" w:unhideWhenUsed="1"/>
+    <w:lsdException w:name="envelope return" w:semiHidden="1" w:unhideWhenUsed="1"/>
+    <w:lsdException w:name="footnote reference" w:semiHidden="1" w:unhideWhenUsed="1"/>
+    <w:lsdException w:name="annotation reference" w:semiHidden="1" w:unhideWhenUsed="1"/>
+    <w:lsdException w:name="line number" w:semiHidden="1" w:unhideWhenUsed="1"/>
+    <w:lsdException w:name="page number" w:semiHidden="1" w:unhideWhenUsed="1"/>
+    <w:lsdException w:name="endnote reference" w:semiHidden="1" w:unhideWhenUsed="1"/>
+    <w:lsdException w:name="endnote text" w:semiHidden="1" w:unhideWhenUsed="1"/>
+    <w:lsdException w:name="table of authorities" w:semiHidden="1" w:unhideWhenUsed="1"/>
+    <w:lsdException w:name="macro" w:semiHidden="1" w:unhideWhenUsed="1"/>
+    <w:lsdException w:name="toa heading" w:semiHidden="1" w:unhideWhenUsed="1"/>
+    <w:lsdException w:name="List" w:semiHidden="1" w:unhideWhenUsed="1"/>
+    <w:lsdException w:name="List Bullet" w:semiHidden="1" w:unhideWhenUsed="1"/>
+    <w:lsdException w:name="List Number" w:semiHidden="1" w:unhideWhenUsed="1"/>
+    <w:lsdException w:name="List 2" w:semiHidden="1" w:unhideWhenUsed="1"/>
+    <w:lsdException w:name="List 3" w:semiHidden="1" w:unhideWhenUsed="1"/>
+    <w:lsdException w:name="List 4" w:semiHidden="1" w:unhideWhenUsed="1"/>
+    <w:lsdException w:name="List 5" w:semiHidden="1" w:unhideWhenUsed="1"/>
+    <w:lsdException w:name="List Bullet 2" w:semiHidden="1" w:unhideWhenUsed="1"/>
+    <w:lsdException w:name="List Bullet 3" w:semiHidden="1" w:unhideWhenUsed="1"/>
+    <w:lsdException w:name="List Bullet 4" w:semiHidden="1" w:unhideWhenUsed="1"/>
+    <w:lsdException w:name="List Bullet 5" w:semiHidden="1" w:unhideWhenUsed="1"/>
+    <w:lsdException w:name="List Number 2" w:semiHidden="1" w:unhideWhenUsed="1"/>
+    <w:lsdException w:name="List Number 3" w:semiHidden="1" w:unhideWhenUsed="1"/>
+    <w:lsdException w:name="List Number 4" w:semiHidden="1" w:unhideWhenUsed="1"/>
+    <w:lsdException w:name="List Number 5" w:semiHidden="1" w:unhideWhenUsed="1"/>
+    <w:lsdException w:name="Title" w:uiPriority="10" w:qFormat="1"/>
+    <w:lsdException w:name="Closing" w:semiHidden="1" w:unhideWhenUsed="1"/>
+    <w:lsdException w:name="Signature" w:semiHidden="1" w:unhideWhenUsed="1"/>
+    <w:lsdException w:name="Default Paragraph Font" w:semiHidden="1" w:uiPriority="1" w:unhideWhenUsed="1"/>
+    <w:lsdException w:name="Body Text" w:semiHidden="1" w:unhideWhenUsed="1"/>
+    <w:lsdException w:name="Body Text Indent" w:semiHidden="1" w:unhideWhenUsed="1"/>
+    <w:lsdException w:name="List Continue" w:semiHidden="1" w:unhideWhenUsed="1"/>
+    <w:lsdException w:name="List Continue 2" w:semiHidden="1" w:unhideWhenUsed="1"/>
+    <w:lsdException w:name="List Continue 3" w:semiHidden="1" w:unhideWhenUsed="1"/>
+    <w:lsdException w:name="List Continue 4" w:semiHidden="1" w:unhideWhenUsed="1"/>
+    <w:lsdException w:name="List Continue 5" w:semiHidden="1" w:unhideWhenUsed="1"/>
+    <w:lsdException w:name="Message Header" w:semiHidden="1" w:unhideWhenUsed="1"/>
+    <w:lsdException w:name="Subtitle" w:uiPriority="11" w:qFormat="1"/>
+    <w:lsdException w:name="Salutation" w:semiHidden="1" w:unhideWhenUsed="1"/>
+    <w:lsdException w:name="Date" w:semiHidden="1" w:unhideWhenUsed="1"/>
+    <w:lsdException w:name="Body Text First Indent" w:semiHidden="1" w:unhideWhenUsed="1"/>
+    <w:lsdException w:name="Body Text First Indent 2" w:semiHidden="1" w:unhideWhenUsed="1"/>
+    <w:lsdException w:name="Note Heading" w:semiHidden="1" w:unhideWhenUsed="1"/>
+    <w:lsdException w:name="Body Text 2" w:semiHidden="1" w:unhideWhenUsed="1"/>
+    <w:lsdException w:name="Body Text 3" w:semiHidden="1" w:unhideWhenUsed="1"/>
+    <w:lsdException w:name="Body Text Indent 2" w:semiHidden="1" w:unhideWhenUsed="1"/>
+    <w:lsdException w:name="Body Text Indent 3" w:semiHidden="1" w:unhideWhenUsed="1"/>
+    <w:lsdException w:name="Block Text" w:semiHidden="1" w:unhideWhenUsed="1"/>
+    <w:lsdException w:name="Hyperlink" w:semiHidden="1" w:unhideWhenUsed="1"/>
+    <w:lsdException w:name="FollowedHyperlink" w:semiHidden="1" w:unhideWhenUsed="1"/>
+    <w:lsdException w:name="Strong" w:uiPriority="22" w:qFormat="1"/>
+    <w:lsdException w:name="Emphasis" w:uiPriority="20" w:qFormat="1"/>
+    <w:lsdException w:name="Document Map" w:semiHidden="1" w:unhideWhenUsed="1"/>
+    <w:lsdException w:name="Plain Text" w:semiHidden="1" w:unhideWhenUsed="1"/>
+    <w:lsdException w:name="E-mail Signature" w:semiHidden="1" w:unhideWhenUsed="1"/>
+    <w:lsdException w:name="HTML Top of Form" w:semiHidden="1" w:unhideWhenUsed="1"/>
+    <w:lsdException w:name="HTML Bottom of Form" w:semiHidden="1" w:unhideWhenUsed="1"/>
+    <w:lsdException w:name="Normal (Web)" w:semiHidden="1" w:unhideWhenUsed="1"/>
+    <w:lsdException w:name="HTML Acronym" w:semiHidden="1" w:unhideWhenUsed="1"/>
+    <w:lsdException w:name="HTML Address" w:semiHidden="1" w:unhideWhenUsed="1"/>
+    <w:lsdException w:name="HTML Cite" w:semiHidden="1" w:unhideWhenUsed="1"/>
+    <w:lsdException w:name="HTML Code" w:semiHidden="1" w:unhideWhenUsed="1"/>
+    <w:lsdException w:name="HTML Definition" w:semiHidden="1" w:unhideWhenUsed="1"/>
+    <w:lsdException w:name="HTML Keyboard" w:semiHidden="1" w:unhideWhenUsed="1"/>
+    <w:lsdException w:name="HTML Preformatted" w:semiHidden="1" w:unhideWhenUsed="1"/>
+    <w:lsdException w:name="HTML Sample" w:semiHidden="1" w:unhideWhenUsed="1"/>
+    <w:lsdException w:name="HTML Typewriter" w:semiHidden="1" w:unhideWhenUsed="1"/>
+    <w:lsdException w:name="HTML Variable" w:semiHidden="1" w:unhideWhenUsed="1"/>
+    <w:lsdException w:name="Normal Table" w:semiHidden="1" w:unhideWhenUsed="1"/>
+    <w:lsdException w:name="annotation subject" w:semiHidden="1" w:unhideWhenUsed="1"/>
+    <w:lsdException w:name="No List" w:semiHidden="1" w:unhideWhenUsed="1"/>
+    <w:lsdException w:name="Outline List 1" w:semiHidden="1" w:unhideWhenUsed="1"/>
+    <w:lsdException w:name="Outline List 2" w:semiHidden="1" w:unhideWhenUsed="1"/>
+    <w:lsdException w:name="Outline List 3" w:semiHidden="1" w:unhideWhenUsed="1"/>
+    <w:lsdException w:name="Table Simple 1" w:semiHidden="1" w:unhideWhenUsed="1"/>
+    <w:lsdException w:name="Table Simple 2" w:semiHidden="1" w:unhideWhenUsed="1"/>
+    <w:lsdException w:name="Table Simple 3" w:semiHidden="1" w:unhideWhenUsed="1"/>
+    <w:lsdException w:name="Table Classic 1" w:semiHidden="1" w:unhideWhenUsed="1"/>
+    <w:lsdException w:name="Table Classic 2" w:semiHidden="1" w:unhideWhenUsed="1"/>
+    <w:lsdException w:name="Table Classic 3" w:semiHidden="1" w:unhideWhenUsed="1"/>
+    <w:lsdException w:name="Table Classic 4" w:semiHidden="1" w:unhideWhenUsed="1"/>
+    <w:lsdException w:name="Table Colorful 1" w:semiHidden="1" w:unhideWhenUsed="1"/>
+    <w:lsdException w:name="Table Colorful 2" w:semiHidden="1" w:unhideWhenUsed="1"/>
+    <w:lsdException w:name="Table Colorful 3" w:semiHidden="1" w:unhideWhenUsed="1"/>
+    <w:lsdException w:name="Table Columns 1" w:semiHidden="1" w:unhideWhenUsed="1"/>
+    <w:lsdException w:name="Table Columns 2" w:semiHidden="1" w:unhideWhenUsed="1"/>
+    <w:lsdException w:name="Table Columns 3" w:semiHidden="1" w:unhideWhenUsed="1"/>
+    <w:lsdException w:name="Table Columns 4" w:semiHidden="1" w:unhideWhenUsed="1"/>
+    <w:lsdException w:name="Table Columns 5" w:semiHidden="1" w:unhideWhenUsed="1"/>
+    <w:lsdException w:name="Table Grid 1" w:semiHidden="1" w:unhideWhenUsed="1"/>
+    <w:lsdException w:name="Table Grid 2" w:semiHidden="1" w:unhideWhenUsed="1"/>
+    <w:lsdException w:name="Table Grid 3" w:semiHidden="1" w:unhideWhenUsed="1"/>
+    <w:lsdException w:name="Table Grid 4" w:semiHidden="1" w:unhideWhenUsed="1"/>
+    <w:lsdException w:name="Table Grid 5" w:semiHidden="1" w:unhideWhenUsed="1"/>
+    <w:lsdException w:name="Table Grid 6" w:semiHidden="1" w:unhideWhenUsed="1"/>
+    <w:lsdException w:name="Table Grid 7" w:semiHidden="1" w:unhideWhenUsed="1"/>
+    <w:lsdException w:name="Table Grid 8" w:semiHidden="1" w:unhideWhenUsed="1"/>
+    <w:lsdException w:name="Table List 1" w:semiHidden="1" w:unhideWhenUsed="1"/>
+    <w:lsdException w:name="Table List 2" w:semiHidden="1" w:unhideWhenUsed="1"/>
+    <w:lsdException w:name="Table List 3" w:semiHidden="1" w:unhideWhenUsed="1"/>
+    <w:lsdException w:name="Table List 4" w:semiHidden="1" w:unhideWhenUsed="1"/>
+    <w:lsdException w:name="Table List 5" w:semiHidden="1" w:unhideWhenUsed="1"/>
+    <w:lsdException w:name="Table List 6" w:semiHidden="1" w:unhideWhenUsed="1"/>
+    <w:lsdException w:name="Table List 7" w:semiHidden="1" w:unhideWhenUsed="1"/>
+    <w:lsdException w:name="Table List 8" w:semiHidden="1" w:unhideWhenUsed="1"/>
+    <w:lsdException w:name="Table 3D effects 1" w:semiHidden="1" w:unhideWhenUsed="1"/>
+    <w:lsdException w:name="Table 3D effects 2" w:semiHidden="1" w:unhideWhenUsed="1"/>
+    <w:lsdException w:name="Table 3D effects 3" w:semiHidden="1" w:unhideWhenUsed="1"/>
+    <w:lsdException w:name="Table Contemporary" w:semiHidden="1" w:unhideWhenUsed="1"/>
+    <w:lsdException w:name="Table Elegant" w:semiHidden="1" w:unhideWhenUsed="1"/>
+    <w:lsdException w:name="Table Professional" w:semiHidden="1" w:unhideWhenUsed="1"/>
+    <w:lsdException w:name="Table Subtle 1" w:semiHidden="1" w:unhideWhenUsed="1"/>
+    <w:lsdException w:name="Table Subtle 2" w:semiHidden="1" w:unhideWhenUsed="1"/>
+    <w:lsdException w:name="Table Web 1" w:semiHidden="1" w:unhideWhenUsed="1"/>
+    <w:lsdException w:name="Table Web 2" w:semiHidden="1" w:unhideWhenUsed="1"/>
+    <w:lsdException w:name="Table Web 3" w:semiHidden="1" w:unhideWhenUsed="1"/>
+    <w:lsdException w:name="Balloon Text" w:semiHidden="1" w:unhideWhenUsed="1"/>
+    <w:lsdException w:name="Table Grid" w:uiPriority="39"/>
+    <w:lsdException w:name="Table Theme" w:semiHidden="1" w:unhideWhenUsed="1"/>
+    <w:lsdException w:name="Placeholder Text" w:semiHidden="1"/>
+    <w:lsdException w:name="No Spacing" w:uiPriority="1" w:qFormat="1"/>
+    <w:lsdException w:name="Light Shading" w:uiPriority="60"/>
+    <w:lsdException w:name="Light List" w:uiPriority="61"/>
+    <w:lsdException w:name="Light Grid" w:uiPriority="62"/>
+    <w:lsdException w:name="Medium Shading 1" w:uiPriority="63"/>
+    <w:lsdException w:name="Medium Shading 2" w:uiPriority="64"/>
+    <w:lsdException w:name="Medium List 1" w:uiPriority="65"/>
+    <w:lsdException w:name="Medium List 2" w:uiPriority="66"/>
+    <w:lsdException w:name="Medium Grid 1" w:uiPriority="67"/>
+    <w:lsdException w:name="Medium Grid 2" w:uiPriority="68"/>
+    <w:lsdException w:name="Medium Grid 3" w:uiPriority="69"/>
+    <w:lsdException w:name="Dark List" w:uiPriority="70"/>
+    <w:lsdException w:name="Colorful Shading" w:uiPriority="71"/>
+    <w:lsdException w:name="Colorful List" w:uiPriority="72"/>
+    <w:lsdException w:name="Colorful Grid" w:uiPriority="73"/>
+    <w:lsdException w:name="Light Shading Accent 1" w:uiPriority="60"/>
+    <w:lsdException w:name="Light List Accent 1" w:uiPriority="61"/>
+    <w:lsdException w:name="Light Grid Accent 1" w:uiPriority="62"/>
+    <w:lsdException w:name="Medium Shading 1 Accent 1" w:uiPriority="63"/>
+    <w:lsdException w:name="Medium Shading 2 Accent 1" w:uiPriority="64"/>
+    <w:lsdException w:name="Medium List 1 Accent 1" w:uiPriority="65"/>
+    <w:lsdException w:name="Revision" w:semiHidden="1"/>
+    <w:lsdException w:name="List Paragraph" w:uiPriority="34" w:qFormat="1"/>
+    <w:lsdException w:name="Quote" w:uiPriority="29" w:qFormat="1"/>
+    <w:lsdException w:name="Intense Quote" w:uiPriority="30" w:qFormat="1"/>
+    <w:lsdException w:name="Medium List 2 Accent 1" w:uiPriority="66"/>
+    <w:lsdException w:name="Medium Grid 1 Accent 1" w:uiPriority="67"/>
+    <w:lsdException w:name="Medium Grid 2 Accent 1" w:uiPriority="68"/>
+    <w:lsdException w:name="Medium Grid 3 Accent 1" w:uiPriority="69"/>
+    <w:lsdException w:name="Dark List Accent 1" w:uiPriority="70"/>
+    <w:lsdException w:name="Colorful Shading Accent 1" w:uiPriority="71"/>
+    <w:lsdException w:name="Colorful List Accent 1" w:uiPriority="72"/>
+    <w:lsdException w:name="Colorful Grid Accent 1" w:uiPriority="73"/>
+    <w:lsdException w:name="Light Shading Accent 2" w:uiPriority="60"/>
+    <w:lsdException w:name="Light List Accent 2" w:uiPriority="61"/>
+    <w:lsdException w:name="Light Grid Accent 2" w:uiPriority="62"/>
+    <w:lsdException w:name="Medium Shading 1 Accent 2" w:uiPriority="63"/>
+    <w:lsdException w:name="Medium Shading 2 Accent 2" w:uiPriority="64"/>
+    <w:lsdException w:name="Medium List 1 Accent 2" w:uiPriority="65"/>
+    <w:lsdException w:name="Medium List 2 Accent 2" w:uiPriority="66"/>
+    <w:lsdException w:name="Medium Grid 1 Accent 2" w:uiPriority="67"/>
+    <w:lsdException w:name="Medium Grid 2 Accent 2" w:uiPriority="68"/>
+    <w:lsdException w:name="Medium Grid 3 Accent 2" w:uiPriority="69"/>
+    <w:lsdException w:name="Dark List Accent 2" w:uiPriority="70"/>
+    <w:lsdException w:name="Colorful Shading Accent 2" w:uiPriority="71"/>
+    <w:lsdException w:name="Colorful List Accent 2" w:uiPriority="72"/>
+    <w:lsdException w:name="Colorful Grid Accent 2" w:uiPriority="73"/>
+    <w:lsdException w:name="Light Shading Accent 3" w:uiPriority="60"/>
+    <w:lsdException w:name="Light List Accent 3" w:uiPriority="61"/>
+    <w:lsdException w:name="Light Grid Accent 3" w:uiPriority="62"/>
+    <w:lsdException w:name="Medium Shading 1 Accent 3" w:uiPriority="63"/>
+    <w:lsdException w:name="Medium Shading 2 Accent 3" w:uiPriority="64"/>
+    <w:lsdException w:name="Medium List 1 Accent 3" w:uiPriority="65"/>
+    <w:lsdException w:name="Medium List 2 Accent 3" w:uiPriority="66"/>
+    <w:lsdException w:name="Medium Grid 1 Accent 3" w:uiPriority="67"/>
+    <w:lsdException w:name="Medium Grid 2 Accent 3" w:uiPriority="68"/>
+    <w:lsdException w:name="Medium Grid 3 Accent 3" w:uiPriority="69"/>
+    <w:lsdException w:name="Dark List Accent 3" w:uiPriority="70"/>
+    <w:lsdException w:name="Colorful Shading Accent 3" w:uiPriority="71"/>
+    <w:lsdException w:name="Colorful List Accent 3" w:uiPriority="72"/>
+    <w:lsdException w:name="Colorful Grid Accent 3" w:uiPriority="73"/>
+    <w:lsdException w:name="Light Shading Accent 4" w:uiPriority="60"/>
+    <w:lsdException w:name="Light List Accent 4" w:uiPriority="61"/>
+    <w:lsdException w:name="Light Grid Accent 4" w:uiPriority="62"/>
+    <w:lsdException w:name="Medium Shading 1 Accent 4" w:uiPriority="63"/>
+    <w:lsdException w:name="Medium Shading 2 Accent 4" w:uiPriority="64"/>
+    <w:lsdException w:name="Medium List 1 Accent 4" w:uiPriority="65"/>
+    <w:lsdException w:name="Medium List 2 Accent 4" w:uiPriority="66"/>
+    <w:lsdException w:name="Medium Grid 1 Accent 4" w:uiPriority="67"/>
+    <w:lsdException w:name="Medium Grid 2 Accent 4" w:uiPriority="68"/>
+    <w:lsdException w:name="Medium Grid 3 Accent 4" w:uiPriority="69"/>
+    <w:lsdException w:name="Dark List Accent 4" w:uiPriority="70"/>
+    <w:lsdException w:name="Colorful Shading Accent 4" w:uiPriority="71"/>
+    <w:lsdException w:name="Colorful List Accent 4" w:uiPriority="72"/>
+    <w:lsdException w:name="Colorful Grid Accent 4" w:uiPriority="73"/>
+    <w:lsdException w:name="Light Shading Accent 5" w:uiPriority="60"/>
+    <w:lsdException w:name="Light List Accent 5" w:uiPriority="61"/>
+    <w:lsdException w:name="Light Grid Accent 5" w:uiPriority="62"/>
+    <w:lsdException w:name="Medium Shading 1 Accent 5" w:uiPriority="63"/>
+    <w:lsdException w:name="Medium Shading 2 Accent 5" w:uiPriority="64"/>
+    <w:lsdException w:name="Medium List 1 Accent 5" w:uiPriority="65"/>
+    <w:lsdException w:name="Medium List 2 Accent 5" w:uiPriority="66"/>
+    <w:lsdException w:name="Medium Grid 1 Accent 5" w:uiPriority="67"/>
+    <w:lsdException w:name="Medium Grid 2 Accent 5" w:uiPriority="68"/>
+    <w:lsdException w:name="Medium Grid 3 Accent 5" w:uiPriority="69"/>
+    <w:lsdException w:name="Dark List Accent 5" w:uiPriority="70"/>
+    <w:lsdException w:name="Colorful Shading Accent 5" w:uiPriority="71"/>
+    <w:lsdException w:name="Colorful List Accent 5" w:uiPriority="72"/>
+    <w:lsdException w:name="Colorful Grid Accent 5" w:uiPriority="73"/>
+    <w:lsdException w:name="Light Shading Accent 6" w:uiPriority="60"/>
+    <w:lsdException w:name="Light List Accent 6" w:uiPriority="61"/>
+    <w:lsdException w:name="Light Grid Accent 6" w:uiPriority="62"/>
+    <w:lsdException w:name="Medium Shading 1 Accent 6" w:uiPriority="63"/>
+    <w:lsdException w:name="Medium Shading 2 Accent 6" w:uiPriority="64"/>
+    <w:lsdException w:name="Medium List 1 Accent 6" w:uiPriority="65"/>
+    <w:lsdException w:name="Medium List 2 Accent 6" w:uiPriority="66"/>
+    <w:lsdException w:name="Medium Grid 1 Accent 6" w:uiPriority="67"/>
+    <w:lsdException w:name="Medium Grid 2 Accent 6" w:uiPriority="68"/>
+    <w:lsdException w:name="Medium Grid 3 Accent 6" w:uiPriority="69"/>
+    <w:lsdException w:name="Dark List Accent 6" w:uiPriority="70"/>
+    <w:lsdException w:name="Colorful Shading Accent 6" w:uiPriority="71"/>
+    <w:lsdException w:name="Colorful List Accent 6" w:uiPriority="72"/>
+    <w:lsdException w:name="Colorful Grid Accent 6" w:uiPriority="73"/>
+    <w:lsdException w:name="Subtle Emphasis" w:uiPriority="19" w:qFormat="1"/>
+    <w:lsdException w:name="Intense Emphasis" w:uiPriority="21" w:qFormat="1"/>
+    <w:lsdException w:name="Subtle Reference" w:uiPriority="31" w:qFormat="1"/>
+    <w:lsdException w:name="Intense Reference" w:uiPriority="32" w:qFormat="1"/>
+    <w:lsdException w:name="Book Title" w:uiPriority="33" w:qFormat="1"/>
+    <w:lsdException w:name="Bibliography" w:semiHidden="1" w:uiPriority="37" w:unhideWhenUsed="1"/>
+    <w:lsdException w:name="TOC Heading" w:semiHidden="1" w:uiPriority="39" w:unhideWhenUsed="1" w:qFormat="1"/>
+    <w:lsdException w:name="Plain Table 1" w:uiPriority="41"/>
+    <w:lsdException w:name="Plain Table 2" w:uiPriority="42"/>
+    <w:lsdException w:name="Plain Table 3" w:uiPriority="43"/>
+    <w:lsdException w:name="Plain Table 4" w:uiPriority="44"/>
+    <w:lsdException w:name="Plain Table 5" w:uiPriority="45"/>
+    <w:lsdException w:name="Grid Table Light" w:uiPriority="40"/>
+    <w:lsdException w:name="Grid Table 1 Light" w:uiPriority="46"/>
+    <w:lsdException w:name="Grid Table 2" w:uiPriority="47"/>
+    <w:lsdException w:name="Grid Table 3" w:uiPriority="48"/>
+    <w:lsdException w:name="Grid Table 4" w:uiPriority="49"/>
+    <w:lsdException w:name="Grid Table 5 Dark" w:uiPriority="50"/>
+    <w:lsdException w:name="Grid Table 6 Colorful" w:uiPriority="51"/>
+    <w:lsdException w:name="Grid Table 7 Colorful" w:uiPriority="52"/>
+    <w:lsdException w:name="Grid Table 1 Light Accent 1" w:uiPriority="46"/>
+    <w:lsdException w:name="Grid Table 2 Accent 1" w:uiPriority="47"/>
+    <w:lsdException w:name="Grid Table 3 Accent 1" w:uiPriority="48"/>
+    <w:lsdException w:name="Grid Table 4 Accent 1" w:uiPriority="49"/>
+    <w:lsdException w:name="Grid Table 5 Dark Accent 1" w:uiPriority="50"/>
+    <w:lsdException w:name="Grid Table 6 Colorful Accent 1" w:uiPriority="51"/>
+    <w:lsdException w:name="Grid Table 7 Colorful Accent 1" w:uiPriority="52"/>
+    <w:lsdException w:name="Grid Table 1 Light Accent 2" w:uiPriority="46"/>
+    <w:lsdException w:name="Grid Table 2 Accent 2" w:uiPriority="47"/>
+    <w:lsdException w:name="Grid Table 3 Accent 2" w:uiPriority="48"/>
+    <w:lsdException w:name="Grid Table 4 Accent 2" w:uiPriority="49"/>
+    <w:lsdException w:name="Grid Table 5 Dark Accent 2" w:uiPriority="50"/>
+    <w:lsdException w:name="Grid Table 6 Colorful Accent 2" w:uiPriority="51"/>
+    <w:lsdException w:name="Grid Table 7 Colorful Accent 2" w:uiPriority="52"/>
+    <w:lsdException w:name="Grid Table 1 Light Accent 3" w:uiPriority="46"/>
+    <w:lsdException w:name="Grid Table 2 Accent 3" w:uiPriority="47"/>
+    <w:lsdException w:name="Grid Table 3 Accent 3" w:uiPriority="48"/>
+    <w:lsdException w:name="Grid Table 4 Accent 3" w:uiPriority="49"/>
+    <w:lsdException w:name="Grid Table 5 Dark Accent 3" w:uiPriority="50"/>
+    <w:lsdException w:name="Grid Table 6 Colorful Accent 3" w:uiPriority="51"/>
+    <w:lsdException w:name="Grid Table 7 Colorful Accent 3" w:uiPriority="52"/>
+    <w:lsdException w:name="Grid Table 1 Light Accent 4" w:uiPriority="46"/>
+    <w:lsdException w:name="Grid Table 2 Accent 4" w:uiPriority="47"/>
+    <w:lsdException w:name="Grid Table 3 Accent 4" w:uiPriority="48"/>
+    <w:lsdException w:name="Grid Table 4 Accent 4" w:uiPriority="49"/>
+    <w:lsdException w:name="Grid Table 5 Dark Accent 4" w:uiPriority="50"/>
+    <w:lsdException w:name="Grid Table 6 Colorful Accent 4" w:uiPriority="51"/>
+    <w:lsdException w:name="Grid Table 7 Colorful Accent 4" w:uiPriority="52"/>
+    <w:lsdException w:name="Grid Table 1 Light Accent 5" w:uiPriority="46"/>
+    <w:lsdException w:name="Grid Table 2 Accent 5" w:uiPriority="47"/>
+    <w:lsdException w:name="Grid Table 3 Accent 5" w:uiPriority="48"/>
+    <w:lsdException w:name="Grid Table 4 Accent 5" w:uiPriority="49"/>
+    <w:lsdException w:name="Grid Table 5 Dark Accent 5" w:uiPriority="50"/>
+    <w:lsdException w:name="Grid Table 6 Colorful Accent 5" w:uiPriority="51"/>
+    <w:lsdException w:name="Grid Table 7 Colorful Accent 5" w:uiPriority="52"/>
+    <w:lsdException w:name="Grid Table 1 Light Accent 6" w:uiPriority="46"/>
+    <w:lsdException w:name="Grid Table 2 Accent 6" w:uiPriority="47"/>
+    <w:lsdException w:name="Grid Table 3 Accent 6" w:uiPriority="48"/>
+    <w:lsdException w:name="Grid Table 4 Accent 6" w:uiPriority="49"/>
+    <w:lsdException w:name="Grid Table 5 Dark Accent 6" w:uiPriority="50"/>
+    <w:lsdException w:name="Grid Table 6 Colorful Accent 6" w:uiPriority="51"/>
+    <w:lsdException w:name="Grid Table 7 Colorful Accent 6" w:uiPriority="52"/>
+    <w:lsdException w:name="List Table 1 Light" w:uiPriority="46"/>
+    <w:lsdException w:name="List Table 2" w:uiPriority="47"/>
+    <w:lsdException w:name="List Table 3" w:uiPriority="48"/>
+    <w:lsdException w:name="List Table 4" w:uiPriority="49"/>
+    <w:lsdException w:name="List Table 5 Dark" w:uiPriority="50"/>
+    <w:lsdException w:name="List Table 6 Colorful" w:uiPriority="51"/>
+    <w:lsdException w:name="List Table 7 Colorful" w:uiPriority="52"/>
+    <w:lsdException w:name="List Table 1 Light Accent 1" w:uiPriority="46"/>
+    <w:lsdException w:name="List Table 2 Accent 1" w:uiPriority="47"/>
+    <w:lsdException w:name="List Table 3 Accent 1" w:uiPriority="48"/>
+    <w:lsdException w:name="List Table 4 Accent 1" w:uiPriority="49"/>
+    <w:lsdException w:name="List Table 5 Dark Accent 1" w:uiPriority="50"/>
+    <w:lsdException w:name="List Table 6 Colorful Accent 1" w:uiPriority="51"/>
+    <w:lsdException w:name="List Table 7 Colorful Accent 1" w:uiPriority="52"/>
+    <w:lsdException w:name="List Table 1 Light Accent 2" w:uiPriority="46"/>
+    <w:lsdException w:name="List Table 2 Accent 2" w:uiPriority="47"/>
+    <w:lsdException w:name="List Table 3 Accent 2" w:uiPriority="48"/>
+    <w:lsdException w:name="List Table 4 Accent 2" w:uiPriority="49"/>
+    <w:lsdException w:name="List Table 5 Dark Accent 2" w:uiPriority="50"/>
+    <w:lsdException w:name="List Table 6 Colorful Accent 2" w:uiPriority="51"/>
+    <w:lsdException w:name="List Table 7 Colorful Accent 2" w:uiPriority="52"/>
+    <w:lsdException w:name="List Table 1 Light Accent 3" w:uiPriority="46"/>
+    <w:lsdException w:name="List Table 2 Accent 3" w:uiPriority="47"/>
+    <w:lsdException w:name="List Table 3 Accent 3" w:uiPriority="48"/>
+    <w:lsdException w:name="List Table 4 Accent 3" w:uiPriority="49"/>
+    <w:lsdException w:name="List Table 5 Dark Accent 3" w:uiPriority="50"/>
+    <w:lsdException w:name="List Table 6 Colorful Accent 3" w:uiPriority="51"/>
+    <w:lsdException w:name="List Table 7 Colorful Accent 3" w:uiPriority="52"/>
+    <w:lsdException w:name="List Table 1 Light Accent 4" w:uiPriority="46"/>
+    <w:lsdException w:name="List Table 2 Accent 4" w:uiPriority="47"/>
+    <w:lsdException w:name="List Table 3 Accent 4" w:uiPriority="48"/>
+    <w:lsdException w:name="List Table 4 Accent 4" w:uiPriority="49"/>
+    <w:lsdException w:name="List Table 5 Dark Accent 4" w:uiPriority="50"/>
+    <w:lsdException w:name="List Table 6 Colorful Accent 4" w:uiPriority="51"/>
+    <w:lsdException w:name="List Table 7 Colorful Accent 4" w:uiPriority="52"/>
+    <w:lsdException w:name="List Table 1 Light Accent 5" w:uiPriority="46"/>
+    <w:lsdException w:name="List Table 2 Accent 5" w:uiPriority="47"/>
+    <w:lsdException w:name="List Table 3 Accent 5" w:uiPriority="48"/>
+    <w:lsdException w:name="List Table 4 Accent 5" w:uiPriority="49"/>
+    <w:lsdException w:name="List Table 5 Dark Accent 5" w:uiPriority="50"/>
+    <w:lsdException w:name="List Table 6 Colorful Accent 5" w:uiPriority="51"/>
+    <w:lsdException w:name="List Table 7 Colorful Accent 5" w:uiPriority="52"/>
+    <w:lsdException w:name="List Table 1 Light Accent 6" w:uiPriority="46"/>
+    <w:lsdException w:name="List Table 2 Accent 6" w:uiPriority="47"/>
+    <w:lsdException w:name="List Table 3 Accent 6" w:uiPriority="48"/>
+    <w:lsdException w:name="List Table 4 Accent 6" w:uiPriority="49"/>
+    <w:lsdException w:name="List Table 5 Dark Accent 6" w:uiPriority="50"/>
+    <w:lsdException w:name="List Table 6 Colorful Accent 6" w:uiPriority="51"/>
+    <w:lsdException w:name="List Table 7 Colorful Accent 6" w:uiPriority="52"/>
+  </w:latentStyles>
+  <w:style w:type="paragraph" w:default="1" w:styleId="a">
+    <w:name w:val="Normal"/>
+    <w:qFormat/>
+  </w:style>
+  <w:style w:type="character" w:default="1" w:styleId="a0">
+    <w:name w:val="Default Paragraph Font"/>
+    <w:uiPriority w:val="1"/>
+    <w:semiHidden/>
+    <w:unhideWhenUsed/>
+  </w:style>
+  <w:style w:type="table" w:default="1" w:styleId="a1">
+    <w:name w:val="Normal Table"/>
+    <w:uiPriority w:val="99"/>
+    <w:semiHidden/>
+    <w:unhideWhenUsed/>
+    <w:tblPr>
+      <w:tblInd w:w="0" w:type="dxa"/>
+      <w:tblCellMar>
+        <w:top w:w="0" w:type="dxa"/>
+        <w:left w:w="108" w:type="dxa"/>
+        <w:bottom w:w="0" w:type="dxa"/>
+        <w:right w:w="108" w:type="dxa"/>
+      </w:tblCellMar>
+    </w:tblPr>
+  </w:style>
+  <w:style w:type="numbering" w:default="1" w:styleId="a2">
+    <w:name w:val="No List"/>
+    <w:uiPriority w:val="99"/>
+    <w:semiHidden/>
+    <w:unhideWhenUsed/>
+  </w:style>
+  <w:style w:type="character" w:styleId="a3">
+    <w:name w:val="Placeholder Text"/>
+    <w:basedOn w:val="a0"/>
+    <w:uiPriority w:val="99"/>
+    <w:semiHidden/>
+    <w:rsid w:val="00496421"/>
+    <w:rPr>
+      <w:color w:val="808080"/>
+    </w:rPr>
+  </w:style>
+</w:styles>
+</file>
+
+<file path=word/glossary/webSettings.xml><?xml version="1.0" encoding="utf-8"?>
+<w:webSettings xmlns:mc="http://schemas.openxmlformats.org/markup-compatibility/2006" xmlns:r="http://schemas.openxmlformats.org/officeDocument/2006/relationships" xmlns:w="http://schemas.openxmlformats.org/wordprocessingml/2006/main" xmlns:w14="http://schemas.microsoft.com/office/word/2010/wordml" xmlns:w15="http://schemas.microsoft.com/office/word/2012/wordml" mc:Ignorable="w14 w15">
+  <w:optimizeForBrowser/>
+  <w:allowPNG/>
+</w:webSettings>
+</file>
+
 <file path=word/theme/theme1.xml><?xml version="1.0" encoding="utf-8"?>
 <a:theme xmlns:a="http://schemas.openxmlformats.org/drawingml/2006/main" name="Тема Office">
   <a:themeElements>
@@ -21670,7 +25555,7 @@
 </file>
 
 <file path=customXml/itemProps1.xml><?xml version="1.0" encoding="utf-8"?>
-<ds:datastoreItem xmlns:ds="http://schemas.openxmlformats.org/officeDocument/2006/customXml" ds:itemID="{75D0C7AF-615F-4F3A-86D1-B6E5DE7A2C31}">
+<ds:datastoreItem xmlns:ds="http://schemas.openxmlformats.org/officeDocument/2006/customXml" ds:itemID="{0A614474-5F74-4027-8663-60DB72DB7D2A}">
   <ds:schemaRefs>
     <ds:schemaRef ds:uri="http://schemas.openxmlformats.org/officeDocument/2006/bibliography"/>
   </ds:schemaRefs>

</xml_diff>